<commit_message>
Admin: Modification des comptes
</commit_message>
<xml_diff>
--- a/Administratif/sylphilipona-RapportTPI.docx
+++ b/Administratif/sylphilipona-RapportTPI.docx
@@ -2732,6 +2732,21 @@
         <w:t>Objectifs</w:t>
       </w:r>
       <w:bookmarkEnd w:id="2"/>
+      <w:r>
+        <w:rPr>
+          <w:i w:val="0"/>
+          <w:iCs/>
+        </w:rPr>
+        <w:t xml:space="preserve"> </w:t>
+      </w:r>
+      <w:r>
+        <w:rPr>
+          <w:rFonts w:ascii="Segoe UI Symbol" w:hAnsi="Segoe UI Symbol" w:cs="Segoe UI Symbol"/>
+          <w:i w:val="0"/>
+          <w:iCs/>
+        </w:rPr>
+        <w:t>✔</w:t>
+      </w:r>
     </w:p>
     <w:p>
       <w:pPr>
@@ -3434,6 +3449,16 @@
       <w:r>
         <w:t>Création des comptes</w:t>
       </w:r>
+      <w:r>
+        <w:t xml:space="preserve"> </w:t>
+      </w:r>
+      <w:r>
+        <w:rPr>
+          <w:rFonts w:ascii="Segoe UI Symbol" w:hAnsi="Segoe UI Symbol" w:cs="Segoe UI Symbol"/>
+          <w:iCs/>
+        </w:rPr>
+        <w:t>✔</w:t>
+      </w:r>
     </w:p>
     <w:p/>
     <w:p>
@@ -3481,7 +3506,7 @@
         </w:numPr>
       </w:pPr>
       <w:r>
-        <w:t>Une fois le script exécuté, toutes les données du fichier CSV vont êtres parcourues apprenti par apprenti. Le script va tester si le compte existe déjà. Si c’est le cas, le script passe à l’apprenti suivant. Dans le cas contraire, la phase de création du compte commence.</w:t>
+        <w:t>Une fois le script exécuté, toutes les données du fichier CSV vont être parcourues apprenti par apprenti. Le script va tester si le compte existe déjà. Si c’est le cas, le script passe à l’apprenti suivant. Dans le cas contraire, la phase de création du compte commence.</w:t>
       </w:r>
     </w:p>
     <w:p/>
@@ -3556,9 +3581,6 @@
         </w:numPr>
       </w:pPr>
       <w:r>
-        <w:rPr>
-          <w:highlight w:val="yellow"/>
-        </w:rPr>
         <w:t xml:space="preserve">Création d’un dossier personnel (Home Directory) sur le serveur. Création d’un script d’ouverture de session qui va connecter au PC le dossier personnel de l’apprenti. </w:t>
       </w:r>
     </w:p>
@@ -3651,6 +3673,9 @@
       <w:pPr>
         <w:pStyle w:val="Lgende"/>
         <w:jc w:val="center"/>
+        <w:rPr>
+          <w:noProof/>
+        </w:rPr>
       </w:pPr>
       <w:r>
         <w:t xml:space="preserve">Figure </w:t>
@@ -3691,17 +3716,120 @@
         </w:rPr>
         <w:t>s</w:t>
       </w:r>
+    </w:p>
+    <w:p>
+      <w:pPr>
+        <w:rPr>
+          <w:i/>
+          <w:iCs/>
+          <w:noProof/>
+          <w:color w:val="44546A" w:themeColor="text2"/>
+          <w:sz w:val="18"/>
+          <w:szCs w:val="18"/>
+        </w:rPr>
+      </w:pPr>
+      <w:r>
+        <w:rPr>
+          <w:noProof/>
+        </w:rPr>
+        <w:br w:type="page"/>
+      </w:r>
+    </w:p>
+    <w:p>
+      <w:pPr>
+        <w:pStyle w:val="Titre3"/>
+        <w:rPr>
+          <w:highlight w:val="yellow"/>
+        </w:rPr>
+      </w:pPr>
+      <w:r>
+        <w:rPr>
+          <w:highlight w:val="yellow"/>
+        </w:rPr>
+        <w:lastRenderedPageBreak/>
+        <w:t>Modification des comptes</w:t>
+      </w:r>
+    </w:p>
+    <w:p/>
+    <w:p>
+      <w:r>
+        <w:t>Voici comment la modification des comptes va se dérouler.</w:t>
+      </w:r>
+    </w:p>
+    <w:p/>
+    <w:p>
+      <w:pPr>
+        <w:pStyle w:val="Paragraphedeliste"/>
+        <w:numPr>
+          <w:ilvl w:val="0"/>
+          <w:numId w:val="15"/>
+        </w:numPr>
+      </w:pPr>
+      <w:r>
+        <w:t xml:space="preserve">La première étape consiste au remplissage des données des </w:t>
+      </w:r>
+      <w:r>
+        <w:rPr>
+          <w:szCs w:val="14"/>
+        </w:rPr>
+        <w:t xml:space="preserve">apprentis </w:t>
+      </w:r>
+      <w:r>
+        <w:t>dans un fichier CSV. Ces données sont par exemple : Prénom, Nom, Classe…</w:t>
+      </w:r>
+    </w:p>
+    <w:p>
+      <w:pPr>
+        <w:pStyle w:val="Paragraphedeliste"/>
+      </w:pPr>
+      <w:r>
+        <w:t>Une fois ce fichier remplis, l’utilisateur exécute le script de modification des comptes.</w:t>
+      </w:r>
+    </w:p>
+    <w:p>
+      <w:pPr>
+        <w:pStyle w:val="Paragraphedeliste"/>
+      </w:pPr>
+    </w:p>
+    <w:p>
+      <w:pPr>
+        <w:pStyle w:val="Paragraphedeliste"/>
+        <w:numPr>
+          <w:ilvl w:val="0"/>
+          <w:numId w:val="15"/>
+        </w:numPr>
+      </w:pPr>
+      <w:r>
+        <w:t>Une fois le script exécuté, toutes les données du fichier CSV vont être parcourues apprenti par apprenti. Le script va tester si le compte existe déjà. Si c’est le cas, le script passe à l’apprenti suivant</w:t>
+      </w:r>
+      <w:r>
+        <w:t xml:space="preserve">. Dans le cas contraire, </w:t>
+      </w:r>
+      <w:r>
+        <w:t xml:space="preserve">la phase de </w:t>
+      </w:r>
+      <w:r>
+        <w:t>modification</w:t>
+      </w:r>
+      <w:r>
+        <w:t xml:space="preserve"> du compte commence</w:t>
+      </w:r>
+      <w:r>
+        <w:t>.</w:t>
+      </w:r>
+    </w:p>
+    <w:p/>
+    <w:p>
+      <w:pPr>
+        <w:pStyle w:val="Paragraphedeliste"/>
+        <w:numPr>
+          <w:ilvl w:val="0"/>
+          <w:numId w:val="15"/>
+        </w:numPr>
+      </w:pPr>
     </w:p>
     <w:p/>
     <w:p/>
-    <w:p>
-      <w:pPr>
-        <w:pStyle w:val="Titre3"/>
-      </w:pPr>
-      <w:r>
-        <w:t>Modification des comptes</w:t>
-      </w:r>
-    </w:p>
     <w:p/>
     <w:p>
       <w:pPr>
@@ -3794,7 +3922,6 @@
     <w:p/>
     <w:p>
       <w:r>
-        <w:lastRenderedPageBreak/>
         <w:br w:type="page"/>
       </w:r>
     </w:p>
@@ -7509,7 +7636,7 @@
                 <w:noProof/>
                 <w:szCs w:val="16"/>
               </w:rPr>
-              <w:t>63</w:t>
+              <w:t>75</w:t>
             </w:r>
           </w:fldSimple>
           <w:r>
@@ -7528,7 +7655,7 @@
             <w:rPr>
               <w:noProof/>
             </w:rPr>
-            <w:t>10 mai 2023 04:21</w:t>
+            <w:t>11 mai 2023 04:22</w:t>
           </w:r>
           <w:r>
             <w:fldChar w:fldCharType="end"/>
@@ -11121,6 +11248,15 @@
 </file>
 
 <file path=customXml/item1.xml><?xml version="1.0" encoding="utf-8"?>
+<?mso-contentType ?>
+<FormTemplates xmlns="http://schemas.microsoft.com/sharepoint/v3/contenttype/forms">
+  <Display>DocumentLibraryForm</Display>
+  <Edit>DocumentLibraryForm</Edit>
+  <New>DocumentLibraryForm</New>
+</FormTemplates>
+</file>
+
+<file path=customXml/item2.xml><?xml version="1.0" encoding="utf-8"?>
 <ct:contentTypeSchema xmlns:ct="http://schemas.microsoft.com/office/2006/metadata/contentType" xmlns:ma="http://schemas.microsoft.com/office/2006/metadata/properties/metaAttributes" ct:_="" ma:_="" ma:contentTypeName="Document" ma:contentTypeID="0x0101001ABD9BFFC9E543439C53A2705AE306EF" ma:contentTypeVersion="17" ma:contentTypeDescription="Crée un document." ma:contentTypeScope="" ma:versionID="40bf3fcd3ec008165df3c5e2192c9b61">
   <xsd:schema xmlns:xsd="http://www.w3.org/2001/XMLSchema" xmlns:xs="http://www.w3.org/2001/XMLSchema" xmlns:p="http://schemas.microsoft.com/office/2006/metadata/properties" xmlns:ns2="bf2f2df3-a963-4452-b0e7-67dabc627c35" xmlns:ns3="http://schemas.microsoft.com/sharepoint/v4" xmlns:ns4="f7d9f5a6-831d-4621-8c77-cbcaf993e406" targetNamespace="http://schemas.microsoft.com/office/2006/metadata/properties" ma:root="true" ma:fieldsID="25069cb2525d2f72d231b92cb04b314b" ns2:_="" ns3:_="" ns4:_="">
     <xsd:import namespace="bf2f2df3-a963-4452-b0e7-67dabc627c35"/>
@@ -11374,16 +11510,15 @@
 </ct:contentTypeSchema>
 </file>
 
-<file path=customXml/item2.xml><?xml version="1.0" encoding="utf-8"?>
-<?mso-contentType ?>
-<FormTemplates xmlns="http://schemas.microsoft.com/sharepoint/v3/contenttype/forms">
-  <Display>DocumentLibraryForm</Display>
-  <Edit>DocumentLibraryForm</Edit>
-  <New>DocumentLibraryForm</New>
-</FormTemplates>
+<file path=customXml/itemProps1.xml><?xml version="1.0" encoding="utf-8"?>
+<ds:datastoreItem xmlns:ds="http://schemas.openxmlformats.org/officeDocument/2006/customXml" ds:itemID="{1DADA05A-DA17-4CB0-90B5-C889667DD54A}">
+  <ds:schemaRefs>
+    <ds:schemaRef ds:uri="http://schemas.microsoft.com/sharepoint/v3/contenttype/forms"/>
+  </ds:schemaRefs>
+</ds:datastoreItem>
 </file>
 
-<file path=customXml/itemProps1.xml><?xml version="1.0" encoding="utf-8"?>
+<file path=customXml/itemProps2.xml><?xml version="1.0" encoding="utf-8"?>
 <ds:datastoreItem xmlns:ds="http://schemas.openxmlformats.org/officeDocument/2006/customXml" ds:itemID="{1F761813-8F01-43DF-A2D0-EBF73F92FCAC}">
   <ds:schemaRefs>
     <ds:schemaRef ds:uri="http://schemas.microsoft.com/office/2006/metadata/contentType"/>
@@ -11401,12 +11536,4 @@
     <ds:schemaRef ds:uri="http://schemas.microsoft.com/internal/obd"/>
   </ds:schemaRefs>
 </ds:datastoreItem>
-</file>
-
-<file path=customXml/itemProps2.xml><?xml version="1.0" encoding="utf-8"?>
-<ds:datastoreItem xmlns:ds="http://schemas.openxmlformats.org/officeDocument/2006/customXml" ds:itemID="{1DADA05A-DA17-4CB0-90B5-C889667DD54A}">
-  <ds:schemaRefs>
-    <ds:schemaRef ds:uri="http://schemas.microsoft.com/sharepoint/v3/contenttype/forms"/>
-  </ds:schemaRefs>
-</ds:datastoreItem>
 </file>
</xml_diff>

<commit_message>
Dev: Add-UserGroups + Find-UserLogin + New-UserDescription.ps1 +New-UserLoginScript.ps1
</commit_message>
<xml_diff>
--- a/Administratif/sylphilipona-RapportTPI.docx
+++ b/Administratif/sylphilipona-RapportTPI.docx
@@ -137,7 +137,7 @@
       <w:r>
         <w:fldChar w:fldCharType="separate"/>
       </w:r>
-      <w:hyperlink w:anchor="_Toc134602000" w:history="1">
+      <w:hyperlink w:anchor="_Toc134799477" w:history="1">
         <w:r>
           <w:rPr>
             <w:rStyle w:val="Lienhypertexte"/>
@@ -175,7 +175,7 @@
           <w:rPr>
             <w:webHidden/>
           </w:rPr>
-          <w:instrText xml:space="preserve"> PAGEREF _Toc134602000 \h </w:instrText>
+          <w:instrText xml:space="preserve"> PAGEREF _Toc134799477 \h </w:instrText>
         </w:r>
         <w:r>
           <w:rPr>
@@ -217,7 +217,7 @@
           <w:lang w:val="fr-CH" w:eastAsia="fr-CH"/>
         </w:rPr>
       </w:pPr>
-      <w:hyperlink w:anchor="_Toc134602001" w:history="1">
+      <w:hyperlink w:anchor="_Toc134799478" w:history="1">
         <w:r>
           <w:rPr>
             <w:rStyle w:val="Lienhypertexte"/>
@@ -272,7 +272,7 @@
             <w:noProof/>
             <w:webHidden/>
           </w:rPr>
-          <w:instrText xml:space="preserve"> PAGEREF _Toc134602001 \h </w:instrText>
+          <w:instrText xml:space="preserve"> PAGEREF _Toc134799478 \h </w:instrText>
         </w:r>
         <w:r>
           <w:rPr>
@@ -318,7 +318,7 @@
           <w:lang w:val="fr-CH" w:eastAsia="fr-CH"/>
         </w:rPr>
       </w:pPr>
-      <w:hyperlink w:anchor="_Toc134602002" w:history="1">
+      <w:hyperlink w:anchor="_Toc134799479" w:history="1">
         <w:r>
           <w:rPr>
             <w:rStyle w:val="Lienhypertexte"/>
@@ -373,7 +373,7 @@
             <w:noProof/>
             <w:webHidden/>
           </w:rPr>
-          <w:instrText xml:space="preserve"> PAGEREF _Toc134602002 \h </w:instrText>
+          <w:instrText xml:space="preserve"> PAGEREF _Toc134799479 \h </w:instrText>
         </w:r>
         <w:r>
           <w:rPr>
@@ -419,7 +419,7 @@
           <w:lang w:val="fr-CH" w:eastAsia="fr-CH"/>
         </w:rPr>
       </w:pPr>
-      <w:hyperlink w:anchor="_Toc134602003" w:history="1">
+      <w:hyperlink w:anchor="_Toc134799480" w:history="1">
         <w:r>
           <w:rPr>
             <w:rStyle w:val="Lienhypertexte"/>
@@ -465,7 +465,7 @@
             <w:noProof/>
             <w:webHidden/>
           </w:rPr>
-          <w:instrText xml:space="preserve"> PAGEREF _Toc134602003 \h </w:instrText>
+          <w:instrText xml:space="preserve"> PAGEREF _Toc134799480 \h </w:instrText>
         </w:r>
         <w:r>
           <w:rPr>
@@ -506,7 +506,7 @@
           <w:lang w:val="fr-CH" w:eastAsia="fr-CH"/>
         </w:rPr>
       </w:pPr>
-      <w:hyperlink w:anchor="_Toc134602004" w:history="1">
+      <w:hyperlink w:anchor="_Toc134799481" w:history="1">
         <w:r>
           <w:rPr>
             <w:rStyle w:val="Lienhypertexte"/>
@@ -544,7 +544,7 @@
           <w:rPr>
             <w:webHidden/>
           </w:rPr>
-          <w:instrText xml:space="preserve"> PAGEREF _Toc134602004 \h </w:instrText>
+          <w:instrText xml:space="preserve"> PAGEREF _Toc134799481 \h </w:instrText>
         </w:r>
         <w:r>
           <w:rPr>
@@ -586,7 +586,7 @@
           <w:lang w:val="fr-CH" w:eastAsia="fr-CH"/>
         </w:rPr>
       </w:pPr>
-      <w:hyperlink w:anchor="_Toc134602005" w:history="1">
+      <w:hyperlink w:anchor="_Toc134799482" w:history="1">
         <w:r>
           <w:rPr>
             <w:rStyle w:val="Lienhypertexte"/>
@@ -632,7 +632,7 @@
             <w:noProof/>
             <w:webHidden/>
           </w:rPr>
-          <w:instrText xml:space="preserve"> PAGEREF _Toc134602005 \h </w:instrText>
+          <w:instrText xml:space="preserve"> PAGEREF _Toc134799482 \h </w:instrText>
         </w:r>
         <w:r>
           <w:rPr>
@@ -665,9 +665,9 @@
     </w:p>
     <w:p>
       <w:pPr>
-        <w:pStyle w:val="TM2"/>
-        <w:tabs>
-          <w:tab w:val="left" w:pos="800"/>
+        <w:pStyle w:val="TM3"/>
+        <w:tabs>
+          <w:tab w:val="left" w:pos="1200"/>
           <w:tab w:val="right" w:leader="dot" w:pos="9060"/>
         </w:tabs>
         <w:rPr>
@@ -678,14 +678,13 @@
           <w:lang w:val="fr-CH" w:eastAsia="fr-CH"/>
         </w:rPr>
       </w:pPr>
-      <w:hyperlink w:anchor="_Toc134602006" w:history="1">
+      <w:hyperlink w:anchor="_Toc134799483" w:history="1">
         <w:r>
           <w:rPr>
             <w:rStyle w:val="Lienhypertexte"/>
-            <w:iCs/>
-            <w:noProof/>
-          </w:rPr>
-          <w:t>2.2</w:t>
+            <w:noProof/>
+          </w:rPr>
+          <w:t>2.1.1</w:t>
         </w:r>
         <w:r>
           <w:rPr>
@@ -700,10 +699,18 @@
         <w:r>
           <w:rPr>
             <w:rStyle w:val="Lienhypertexte"/>
+            <w:noProof/>
+          </w:rPr>
+          <w:t xml:space="preserve">Création des comptes </w:t>
+        </w:r>
+        <w:r>
+          <w:rPr>
+            <w:rStyle w:val="Lienhypertexte"/>
+            <w:rFonts w:ascii="Segoe UI Symbol" w:hAnsi="Segoe UI Symbol" w:cs="Segoe UI Symbol"/>
             <w:iCs/>
             <w:noProof/>
           </w:rPr>
-          <w:t>Stratégie de test</w:t>
+          <w:t>✔</w:t>
         </w:r>
         <w:r>
           <w:rPr>
@@ -724,7 +731,7 @@
             <w:noProof/>
             <w:webHidden/>
           </w:rPr>
-          <w:instrText xml:space="preserve"> PAGEREF _Toc134602006 \h </w:instrText>
+          <w:instrText xml:space="preserve"> PAGEREF _Toc134799483 \h </w:instrText>
         </w:r>
         <w:r>
           <w:rPr>
@@ -744,7 +751,7 @@
             <w:noProof/>
             <w:webHidden/>
           </w:rPr>
-          <w:t>11</w:t>
+          <w:t>7</w:t>
         </w:r>
         <w:r>
           <w:rPr>
@@ -757,9 +764,9 @@
     </w:p>
     <w:p>
       <w:pPr>
-        <w:pStyle w:val="TM2"/>
-        <w:tabs>
-          <w:tab w:val="left" w:pos="800"/>
+        <w:pStyle w:val="TM3"/>
+        <w:tabs>
+          <w:tab w:val="left" w:pos="1200"/>
           <w:tab w:val="right" w:leader="dot" w:pos="9060"/>
         </w:tabs>
         <w:rPr>
@@ -770,14 +777,13 @@
           <w:lang w:val="fr-CH" w:eastAsia="fr-CH"/>
         </w:rPr>
       </w:pPr>
-      <w:hyperlink w:anchor="_Toc134602007" w:history="1">
+      <w:hyperlink w:anchor="_Toc134799484" w:history="1">
         <w:r>
           <w:rPr>
             <w:rStyle w:val="Lienhypertexte"/>
-            <w:iCs/>
-            <w:noProof/>
-          </w:rPr>
-          <w:t>2.3</w:t>
+            <w:noProof/>
+          </w:rPr>
+          <w:t>2.1.2</w:t>
         </w:r>
         <w:r>
           <w:rPr>
@@ -792,10 +798,18 @@
         <w:r>
           <w:rPr>
             <w:rStyle w:val="Lienhypertexte"/>
-            <w:rFonts w:cs="Arial"/>
-            <w:noProof/>
-          </w:rPr>
-          <w:t>Risques techniques</w:t>
+            <w:noProof/>
+          </w:rPr>
+          <w:t xml:space="preserve">Modification des comptes </w:t>
+        </w:r>
+        <w:r>
+          <w:rPr>
+            <w:rStyle w:val="Lienhypertexte"/>
+            <w:rFonts w:ascii="Segoe UI Symbol" w:hAnsi="Segoe UI Symbol" w:cs="Segoe UI Symbol"/>
+            <w:iCs/>
+            <w:noProof/>
+          </w:rPr>
+          <w:t>✔</w:t>
         </w:r>
         <w:r>
           <w:rPr>
@@ -816,7 +830,7 @@
             <w:noProof/>
             <w:webHidden/>
           </w:rPr>
-          <w:instrText xml:space="preserve"> PAGEREF _Toc134602007 \h </w:instrText>
+          <w:instrText xml:space="preserve"> PAGEREF _Toc134799484 \h </w:instrText>
         </w:r>
         <w:r>
           <w:rPr>
@@ -836,7 +850,7 @@
             <w:noProof/>
             <w:webHidden/>
           </w:rPr>
-          <w:t>11</w:t>
+          <w:t>8</w:t>
         </w:r>
         <w:r>
           <w:rPr>
@@ -849,9 +863,9 @@
     </w:p>
     <w:p>
       <w:pPr>
-        <w:pStyle w:val="TM2"/>
-        <w:tabs>
-          <w:tab w:val="left" w:pos="800"/>
+        <w:pStyle w:val="TM3"/>
+        <w:tabs>
+          <w:tab w:val="left" w:pos="1200"/>
           <w:tab w:val="right" w:leader="dot" w:pos="9060"/>
         </w:tabs>
         <w:rPr>
@@ -862,14 +876,13 @@
           <w:lang w:val="fr-CH" w:eastAsia="fr-CH"/>
         </w:rPr>
       </w:pPr>
-      <w:hyperlink w:anchor="_Toc134602008" w:history="1">
+      <w:hyperlink w:anchor="_Toc134799485" w:history="1">
         <w:r>
           <w:rPr>
             <w:rStyle w:val="Lienhypertexte"/>
-            <w:iCs/>
-            <w:noProof/>
-          </w:rPr>
-          <w:t>2.4</w:t>
+            <w:noProof/>
+          </w:rPr>
+          <w:t>2.1.3</w:t>
         </w:r>
         <w:r>
           <w:rPr>
@@ -884,10 +897,9 @@
         <w:r>
           <w:rPr>
             <w:rStyle w:val="Lienhypertexte"/>
-            <w:iCs/>
-            <w:noProof/>
-          </w:rPr>
-          <w:t>Planification</w:t>
+            <w:noProof/>
+          </w:rPr>
+          <w:t>Suppression des comptes</w:t>
         </w:r>
         <w:r>
           <w:rPr>
@@ -908,7 +920,7 @@
             <w:noProof/>
             <w:webHidden/>
           </w:rPr>
-          <w:instrText xml:space="preserve"> PAGEREF _Toc134602008 \h </w:instrText>
+          <w:instrText xml:space="preserve"> PAGEREF _Toc134799485 \h </w:instrText>
         </w:r>
         <w:r>
           <w:rPr>
@@ -928,7 +940,7 @@
             <w:noProof/>
             <w:webHidden/>
           </w:rPr>
-          <w:t>11</w:t>
+          <w:t>9</w:t>
         </w:r>
         <w:r>
           <w:rPr>
@@ -954,14 +966,13 @@
           <w:lang w:val="fr-CH" w:eastAsia="fr-CH"/>
         </w:rPr>
       </w:pPr>
-      <w:hyperlink w:anchor="_Toc134602009" w:history="1">
+      <w:hyperlink w:anchor="_Toc134799486" w:history="1">
         <w:r>
           <w:rPr>
             <w:rStyle w:val="Lienhypertexte"/>
-            <w:iCs/>
-            <w:noProof/>
-          </w:rPr>
-          <w:t>2.5</w:t>
+            <w:noProof/>
+          </w:rPr>
+          <w:t>2.2</w:t>
         </w:r>
         <w:r>
           <w:rPr>
@@ -976,10 +987,18 @@
         <w:r>
           <w:rPr>
             <w:rStyle w:val="Lienhypertexte"/>
+            <w:noProof/>
+          </w:rPr>
+          <w:t xml:space="preserve">Outil de versioning </w:t>
+        </w:r>
+        <w:r>
+          <w:rPr>
+            <w:rStyle w:val="Lienhypertexte"/>
+            <w:rFonts w:ascii="Segoe UI Symbol" w:hAnsi="Segoe UI Symbol" w:cs="Segoe UI Symbol"/>
             <w:iCs/>
             <w:noProof/>
           </w:rPr>
-          <w:t>Dossier de conception</w:t>
+          <w:t>✔</w:t>
         </w:r>
         <w:r>
           <w:rPr>
@@ -1000,7 +1019,7 @@
             <w:noProof/>
             <w:webHidden/>
           </w:rPr>
-          <w:instrText xml:space="preserve"> PAGEREF _Toc134602009 \h </w:instrText>
+          <w:instrText xml:space="preserve"> PAGEREF _Toc134799486 \h </w:instrText>
         </w:r>
         <w:r>
           <w:rPr>
@@ -1020,86 +1039,11 @@
             <w:noProof/>
             <w:webHidden/>
           </w:rPr>
-          <w:t>12</w:t>
-        </w:r>
-        <w:r>
-          <w:rPr>
-            <w:noProof/>
-            <w:webHidden/>
-          </w:rPr>
-          <w:fldChar w:fldCharType="end"/>
-        </w:r>
-      </w:hyperlink>
-    </w:p>
-    <w:p>
-      <w:pPr>
-        <w:pStyle w:val="TM1"/>
-        <w:rPr>
-          <w:rFonts w:asciiTheme="minorHAnsi" w:eastAsiaTheme="minorEastAsia" w:hAnsiTheme="minorHAnsi" w:cstheme="minorBidi"/>
-          <w:sz w:val="22"/>
-          <w:szCs w:val="22"/>
-          <w:lang w:val="fr-CH" w:eastAsia="fr-CH"/>
-        </w:rPr>
-      </w:pPr>
-      <w:hyperlink w:anchor="_Toc134602010" w:history="1">
-        <w:r>
-          <w:rPr>
-            <w:rStyle w:val="Lienhypertexte"/>
-          </w:rPr>
-          <w:t>3</w:t>
-        </w:r>
-        <w:r>
-          <w:rPr>
-            <w:rFonts w:asciiTheme="minorHAnsi" w:eastAsiaTheme="minorEastAsia" w:hAnsiTheme="minorHAnsi" w:cstheme="minorBidi"/>
-            <w:sz w:val="22"/>
-            <w:szCs w:val="22"/>
-            <w:lang w:val="fr-CH" w:eastAsia="fr-CH"/>
-          </w:rPr>
-          <w:tab/>
-        </w:r>
-        <w:r>
-          <w:rPr>
-            <w:rStyle w:val="Lienhypertexte"/>
-          </w:rPr>
-          <w:t>Réalisation</w:t>
-        </w:r>
-        <w:r>
-          <w:rPr>
-            <w:webHidden/>
-          </w:rPr>
-          <w:tab/>
-        </w:r>
-        <w:r>
-          <w:rPr>
-            <w:webHidden/>
-          </w:rPr>
-          <w:fldChar w:fldCharType="begin"/>
-        </w:r>
-        <w:r>
-          <w:rPr>
-            <w:webHidden/>
-          </w:rPr>
-          <w:instrText xml:space="preserve"> PAGEREF _Toc134602010 \h </w:instrText>
-        </w:r>
-        <w:r>
-          <w:rPr>
-            <w:webHidden/>
-          </w:rPr>
-        </w:r>
-        <w:r>
-          <w:rPr>
-            <w:webHidden/>
-          </w:rPr>
-          <w:fldChar w:fldCharType="separate"/>
-        </w:r>
-        <w:r>
-          <w:rPr>
-            <w:webHidden/>
-          </w:rPr>
-          <w:t>12</w:t>
-        </w:r>
-        <w:r>
-          <w:rPr>
+          <w:t>11</w:t>
+        </w:r>
+        <w:r>
+          <w:rPr>
+            <w:noProof/>
             <w:webHidden/>
           </w:rPr>
           <w:fldChar w:fldCharType="end"/>
@@ -1121,14 +1065,14 @@
           <w:lang w:val="fr-CH" w:eastAsia="fr-CH"/>
         </w:rPr>
       </w:pPr>
-      <w:hyperlink w:anchor="_Toc134602011" w:history="1">
+      <w:hyperlink w:anchor="_Toc134799487" w:history="1">
         <w:r>
           <w:rPr>
             <w:rStyle w:val="Lienhypertexte"/>
             <w:iCs/>
             <w:noProof/>
           </w:rPr>
-          <w:t>3.1</w:t>
+          <w:t>2.3</w:t>
         </w:r>
         <w:r>
           <w:rPr>
@@ -1146,7 +1090,7 @@
             <w:iCs/>
             <w:noProof/>
           </w:rPr>
-          <w:t>Dossier de réalisation</w:t>
+          <w:t>Stratégie de test</w:t>
         </w:r>
         <w:r>
           <w:rPr>
@@ -1167,7 +1111,7 @@
             <w:noProof/>
             <w:webHidden/>
           </w:rPr>
-          <w:instrText xml:space="preserve"> PAGEREF _Toc134602011 \h </w:instrText>
+          <w:instrText xml:space="preserve"> PAGEREF _Toc134799487 \h </w:instrText>
         </w:r>
         <w:r>
           <w:rPr>
@@ -1187,7 +1131,7 @@
             <w:noProof/>
             <w:webHidden/>
           </w:rPr>
-          <w:t>12</w:t>
+          <w:t>11</w:t>
         </w:r>
         <w:r>
           <w:rPr>
@@ -1213,14 +1157,14 @@
           <w:lang w:val="fr-CH" w:eastAsia="fr-CH"/>
         </w:rPr>
       </w:pPr>
-      <w:hyperlink w:anchor="_Toc134602012" w:history="1">
+      <w:hyperlink w:anchor="_Toc134799488" w:history="1">
         <w:r>
           <w:rPr>
             <w:rStyle w:val="Lienhypertexte"/>
             <w:iCs/>
             <w:noProof/>
           </w:rPr>
-          <w:t>3.2</w:t>
+          <w:t>2.4</w:t>
         </w:r>
         <w:r>
           <w:rPr>
@@ -1235,10 +1179,10 @@
         <w:r>
           <w:rPr>
             <w:rStyle w:val="Lienhypertexte"/>
-            <w:iCs/>
-            <w:noProof/>
-          </w:rPr>
-          <w:t>Description des tests effectués</w:t>
+            <w:rFonts w:cs="Arial"/>
+            <w:noProof/>
+          </w:rPr>
+          <w:t>Risques techniques</w:t>
         </w:r>
         <w:r>
           <w:rPr>
@@ -1259,7 +1203,7 @@
             <w:noProof/>
             <w:webHidden/>
           </w:rPr>
-          <w:instrText xml:space="preserve"> PAGEREF _Toc134602012 \h </w:instrText>
+          <w:instrText xml:space="preserve"> PAGEREF _Toc134799488 \h </w:instrText>
         </w:r>
         <w:r>
           <w:rPr>
@@ -1279,7 +1223,7 @@
             <w:noProof/>
             <w:webHidden/>
           </w:rPr>
-          <w:t>12</w:t>
+          <w:t>11</w:t>
         </w:r>
         <w:r>
           <w:rPr>
@@ -1305,14 +1249,14 @@
           <w:lang w:val="fr-CH" w:eastAsia="fr-CH"/>
         </w:rPr>
       </w:pPr>
-      <w:hyperlink w:anchor="_Toc134602013" w:history="1">
+      <w:hyperlink w:anchor="_Toc134799489" w:history="1">
         <w:r>
           <w:rPr>
             <w:rStyle w:val="Lienhypertexte"/>
             <w:iCs/>
             <w:noProof/>
           </w:rPr>
-          <w:t>3.3</w:t>
+          <w:t>2.5</w:t>
         </w:r>
         <w:r>
           <w:rPr>
@@ -1330,7 +1274,7 @@
             <w:iCs/>
             <w:noProof/>
           </w:rPr>
-          <w:t>Erreurs restantes</w:t>
+          <w:t>Planification</w:t>
         </w:r>
         <w:r>
           <w:rPr>
@@ -1351,7 +1295,7 @@
             <w:noProof/>
             <w:webHidden/>
           </w:rPr>
-          <w:instrText xml:space="preserve"> PAGEREF _Toc134602013 \h </w:instrText>
+          <w:instrText xml:space="preserve"> PAGEREF _Toc134799489 \h </w:instrText>
         </w:r>
         <w:r>
           <w:rPr>
@@ -1371,7 +1315,7 @@
             <w:noProof/>
             <w:webHidden/>
           </w:rPr>
-          <w:t>13</w:t>
+          <w:t>11</w:t>
         </w:r>
         <w:r>
           <w:rPr>
@@ -1397,14 +1341,14 @@
           <w:lang w:val="fr-CH" w:eastAsia="fr-CH"/>
         </w:rPr>
       </w:pPr>
-      <w:hyperlink w:anchor="_Toc134602014" w:history="1">
+      <w:hyperlink w:anchor="_Toc134799490" w:history="1">
         <w:r>
           <w:rPr>
             <w:rStyle w:val="Lienhypertexte"/>
             <w:iCs/>
             <w:noProof/>
           </w:rPr>
-          <w:t>3.4</w:t>
+          <w:t>2.6</w:t>
         </w:r>
         <w:r>
           <w:rPr>
@@ -1422,7 +1366,7 @@
             <w:iCs/>
             <w:noProof/>
           </w:rPr>
-          <w:t>Liste des documents fournis</w:t>
+          <w:t>Dossier de conception</w:t>
         </w:r>
         <w:r>
           <w:rPr>
@@ -1443,7 +1387,7 @@
             <w:noProof/>
             <w:webHidden/>
           </w:rPr>
-          <w:instrText xml:space="preserve"> PAGEREF _Toc134602014 \h </w:instrText>
+          <w:instrText xml:space="preserve"> PAGEREF _Toc134799490 \h </w:instrText>
         </w:r>
         <w:r>
           <w:rPr>
@@ -1463,7 +1407,7 @@
             <w:noProof/>
             <w:webHidden/>
           </w:rPr>
-          <w:t>13</w:t>
+          <w:t>12</w:t>
         </w:r>
         <w:r>
           <w:rPr>
@@ -1484,12 +1428,12 @@
           <w:lang w:val="fr-CH" w:eastAsia="fr-CH"/>
         </w:rPr>
       </w:pPr>
-      <w:hyperlink w:anchor="_Toc134602015" w:history="1">
+      <w:hyperlink w:anchor="_Toc134799491" w:history="1">
         <w:r>
           <w:rPr>
             <w:rStyle w:val="Lienhypertexte"/>
           </w:rPr>
-          <w:t>4</w:t>
+          <w:t>3</w:t>
         </w:r>
         <w:r>
           <w:rPr>
@@ -1504,7 +1448,7 @@
           <w:rPr>
             <w:rStyle w:val="Lienhypertexte"/>
           </w:rPr>
-          <w:t>Conclusions</w:t>
+          <w:t>Réalisation</w:t>
         </w:r>
         <w:r>
           <w:rPr>
@@ -1522,7 +1466,7 @@
           <w:rPr>
             <w:webHidden/>
           </w:rPr>
-          <w:instrText xml:space="preserve"> PAGEREF _Toc134602015 \h </w:instrText>
+          <w:instrText xml:space="preserve"> PAGEREF _Toc134799491 \h </w:instrText>
         </w:r>
         <w:r>
           <w:rPr>
@@ -1539,82 +1483,7 @@
           <w:rPr>
             <w:webHidden/>
           </w:rPr>
-          <w:t>13</w:t>
-        </w:r>
-        <w:r>
-          <w:rPr>
-            <w:webHidden/>
-          </w:rPr>
-          <w:fldChar w:fldCharType="end"/>
-        </w:r>
-      </w:hyperlink>
-    </w:p>
-    <w:p>
-      <w:pPr>
-        <w:pStyle w:val="TM1"/>
-        <w:rPr>
-          <w:rFonts w:asciiTheme="minorHAnsi" w:eastAsiaTheme="minorEastAsia" w:hAnsiTheme="minorHAnsi" w:cstheme="minorBidi"/>
-          <w:sz w:val="22"/>
-          <w:szCs w:val="22"/>
-          <w:lang w:val="fr-CH" w:eastAsia="fr-CH"/>
-        </w:rPr>
-      </w:pPr>
-      <w:hyperlink w:anchor="_Toc134602016" w:history="1">
-        <w:r>
-          <w:rPr>
-            <w:rStyle w:val="Lienhypertexte"/>
-          </w:rPr>
-          <w:t>5</w:t>
-        </w:r>
-        <w:r>
-          <w:rPr>
-            <w:rFonts w:asciiTheme="minorHAnsi" w:eastAsiaTheme="minorEastAsia" w:hAnsiTheme="minorHAnsi" w:cstheme="minorBidi"/>
-            <w:sz w:val="22"/>
-            <w:szCs w:val="22"/>
-            <w:lang w:val="fr-CH" w:eastAsia="fr-CH"/>
-          </w:rPr>
-          <w:tab/>
-        </w:r>
-        <w:r>
-          <w:rPr>
-            <w:rStyle w:val="Lienhypertexte"/>
-          </w:rPr>
-          <w:t>Annexes</w:t>
-        </w:r>
-        <w:r>
-          <w:rPr>
-            <w:webHidden/>
-          </w:rPr>
-          <w:tab/>
-        </w:r>
-        <w:r>
-          <w:rPr>
-            <w:webHidden/>
-          </w:rPr>
-          <w:fldChar w:fldCharType="begin"/>
-        </w:r>
-        <w:r>
-          <w:rPr>
-            <w:webHidden/>
-          </w:rPr>
-          <w:instrText xml:space="preserve"> PAGEREF _Toc134602016 \h </w:instrText>
-        </w:r>
-        <w:r>
-          <w:rPr>
-            <w:webHidden/>
-          </w:rPr>
-        </w:r>
-        <w:r>
-          <w:rPr>
-            <w:webHidden/>
-          </w:rPr>
-          <w:fldChar w:fldCharType="separate"/>
-        </w:r>
-        <w:r>
-          <w:rPr>
-            <w:webHidden/>
-          </w:rPr>
-          <w:t>15</w:t>
+          <w:t>12</w:t>
         </w:r>
         <w:r>
           <w:rPr>
@@ -1639,14 +1508,14 @@
           <w:lang w:val="fr-CH" w:eastAsia="fr-CH"/>
         </w:rPr>
       </w:pPr>
-      <w:hyperlink w:anchor="_Toc134602017" w:history="1">
+      <w:hyperlink w:anchor="_Toc134799492" w:history="1">
         <w:r>
           <w:rPr>
             <w:rStyle w:val="Lienhypertexte"/>
             <w:iCs/>
             <w:noProof/>
           </w:rPr>
-          <w:t>5.1</w:t>
+          <w:t>3.1</w:t>
         </w:r>
         <w:r>
           <w:rPr>
@@ -1664,7 +1533,7 @@
             <w:iCs/>
             <w:noProof/>
           </w:rPr>
-          <w:t>Résumé du rapport du TPI / version succincte de la documentation</w:t>
+          <w:t>Dossier de réalisation</w:t>
         </w:r>
         <w:r>
           <w:rPr>
@@ -1685,7 +1554,7 @@
             <w:noProof/>
             <w:webHidden/>
           </w:rPr>
-          <w:instrText xml:space="preserve"> PAGEREF _Toc134602017 \h </w:instrText>
+          <w:instrText xml:space="preserve"> PAGEREF _Toc134799492 \h </w:instrText>
         </w:r>
         <w:r>
           <w:rPr>
@@ -1705,7 +1574,7 @@
             <w:noProof/>
             <w:webHidden/>
           </w:rPr>
-          <w:t>15</w:t>
+          <w:t>12</w:t>
         </w:r>
         <w:r>
           <w:rPr>
@@ -1731,14 +1600,14 @@
           <w:lang w:val="fr-CH" w:eastAsia="fr-CH"/>
         </w:rPr>
       </w:pPr>
-      <w:hyperlink w:anchor="_Toc134602018" w:history="1">
+      <w:hyperlink w:anchor="_Toc134799493" w:history="1">
         <w:r>
           <w:rPr>
             <w:rStyle w:val="Lienhypertexte"/>
             <w:iCs/>
             <w:noProof/>
           </w:rPr>
-          <w:t>5.2</w:t>
+          <w:t>3.2</w:t>
         </w:r>
         <w:r>
           <w:rPr>
@@ -1756,7 +1625,7 @@
             <w:iCs/>
             <w:noProof/>
           </w:rPr>
-          <w:t>Sources – Bibliographie</w:t>
+          <w:t>Description des tests effectués</w:t>
         </w:r>
         <w:r>
           <w:rPr>
@@ -1777,7 +1646,7 @@
             <w:noProof/>
             <w:webHidden/>
           </w:rPr>
-          <w:instrText xml:space="preserve"> PAGEREF _Toc134602018 \h </w:instrText>
+          <w:instrText xml:space="preserve"> PAGEREF _Toc134799493 \h </w:instrText>
         </w:r>
         <w:r>
           <w:rPr>
@@ -1797,7 +1666,7 @@
             <w:noProof/>
             <w:webHidden/>
           </w:rPr>
-          <w:t>15</w:t>
+          <w:t>13</w:t>
         </w:r>
         <w:r>
           <w:rPr>
@@ -1823,14 +1692,14 @@
           <w:lang w:val="fr-CH" w:eastAsia="fr-CH"/>
         </w:rPr>
       </w:pPr>
-      <w:hyperlink w:anchor="_Toc134602019" w:history="1">
+      <w:hyperlink w:anchor="_Toc134799494" w:history="1">
         <w:r>
           <w:rPr>
             <w:rStyle w:val="Lienhypertexte"/>
             <w:iCs/>
             <w:noProof/>
           </w:rPr>
-          <w:t>5.3</w:t>
+          <w:t>3.3</w:t>
         </w:r>
         <w:r>
           <w:rPr>
@@ -1848,7 +1717,7 @@
             <w:iCs/>
             <w:noProof/>
           </w:rPr>
-          <w:t>Journal de travail</w:t>
+          <w:t>Erreurs restantes</w:t>
         </w:r>
         <w:r>
           <w:rPr>
@@ -1869,7 +1738,7 @@
             <w:noProof/>
             <w:webHidden/>
           </w:rPr>
-          <w:instrText xml:space="preserve"> PAGEREF _Toc134602019 \h </w:instrText>
+          <w:instrText xml:space="preserve"> PAGEREF _Toc134799494 \h </w:instrText>
         </w:r>
         <w:r>
           <w:rPr>
@@ -1889,7 +1758,7 @@
             <w:noProof/>
             <w:webHidden/>
           </w:rPr>
-          <w:t>15</w:t>
+          <w:t>13</w:t>
         </w:r>
         <w:r>
           <w:rPr>
@@ -1915,14 +1784,14 @@
           <w:lang w:val="fr-CH" w:eastAsia="fr-CH"/>
         </w:rPr>
       </w:pPr>
-      <w:hyperlink w:anchor="_Toc134602020" w:history="1">
+      <w:hyperlink w:anchor="_Toc134799495" w:history="1">
         <w:r>
           <w:rPr>
             <w:rStyle w:val="Lienhypertexte"/>
             <w:iCs/>
             <w:noProof/>
           </w:rPr>
-          <w:t>5.4</w:t>
+          <w:t>3.4</w:t>
         </w:r>
         <w:r>
           <w:rPr>
@@ -1940,7 +1809,7 @@
             <w:iCs/>
             <w:noProof/>
           </w:rPr>
-          <w:t>Manuel d'Installation</w:t>
+          <w:t>Liste des documents fournis</w:t>
         </w:r>
         <w:r>
           <w:rPr>
@@ -1961,7 +1830,7 @@
             <w:noProof/>
             <w:webHidden/>
           </w:rPr>
-          <w:instrText xml:space="preserve"> PAGEREF _Toc134602020 \h </w:instrText>
+          <w:instrText xml:space="preserve"> PAGEREF _Toc134799495 \h </w:instrText>
         </w:r>
         <w:r>
           <w:rPr>
@@ -1981,7 +1850,7 @@
             <w:noProof/>
             <w:webHidden/>
           </w:rPr>
-          <w:t>15</w:t>
+          <w:t>13</w:t>
         </w:r>
         <w:r>
           <w:rPr>
@@ -2007,14 +1876,13 @@
           <w:lang w:val="fr-CH" w:eastAsia="fr-CH"/>
         </w:rPr>
       </w:pPr>
-      <w:hyperlink w:anchor="_Toc134602021" w:history="1">
+      <w:hyperlink w:anchor="_Toc134799496" w:history="1">
         <w:r>
           <w:rPr>
             <w:rStyle w:val="Lienhypertexte"/>
-            <w:iCs/>
-            <w:noProof/>
-          </w:rPr>
-          <w:t>5.5</w:t>
+            <w:noProof/>
+          </w:rPr>
+          <w:t>3.5</w:t>
         </w:r>
         <w:r>
           <w:rPr>
@@ -2029,10 +1897,9 @@
         <w:r>
           <w:rPr>
             <w:rStyle w:val="Lienhypertexte"/>
-            <w:iCs/>
-            <w:noProof/>
-          </w:rPr>
-          <w:t>Manuel d'Utilisation</w:t>
+            <w:noProof/>
+          </w:rPr>
+          <w:t>Glossaire</w:t>
         </w:r>
         <w:r>
           <w:rPr>
@@ -2053,7 +1920,7 @@
             <w:noProof/>
             <w:webHidden/>
           </w:rPr>
-          <w:instrText xml:space="preserve"> PAGEREF _Toc134602021 \h </w:instrText>
+          <w:instrText xml:space="preserve"> PAGEREF _Toc134799496 \h </w:instrText>
         </w:r>
         <w:r>
           <w:rPr>
@@ -2073,11 +1940,161 @@
             <w:noProof/>
             <w:webHidden/>
           </w:rPr>
+          <w:t>13</w:t>
+        </w:r>
+        <w:r>
+          <w:rPr>
+            <w:noProof/>
+            <w:webHidden/>
+          </w:rPr>
+          <w:fldChar w:fldCharType="end"/>
+        </w:r>
+      </w:hyperlink>
+    </w:p>
+    <w:p>
+      <w:pPr>
+        <w:pStyle w:val="TM1"/>
+        <w:rPr>
+          <w:rFonts w:asciiTheme="minorHAnsi" w:eastAsiaTheme="minorEastAsia" w:hAnsiTheme="minorHAnsi" w:cstheme="minorBidi"/>
+          <w:sz w:val="22"/>
+          <w:szCs w:val="22"/>
+          <w:lang w:val="fr-CH" w:eastAsia="fr-CH"/>
+        </w:rPr>
+      </w:pPr>
+      <w:hyperlink w:anchor="_Toc134799497" w:history="1">
+        <w:r>
+          <w:rPr>
+            <w:rStyle w:val="Lienhypertexte"/>
+          </w:rPr>
+          <w:t>4</w:t>
+        </w:r>
+        <w:r>
+          <w:rPr>
+            <w:rFonts w:asciiTheme="minorHAnsi" w:eastAsiaTheme="minorEastAsia" w:hAnsiTheme="minorHAnsi" w:cstheme="minorBidi"/>
+            <w:sz w:val="22"/>
+            <w:szCs w:val="22"/>
+            <w:lang w:val="fr-CH" w:eastAsia="fr-CH"/>
+          </w:rPr>
+          <w:tab/>
+        </w:r>
+        <w:r>
+          <w:rPr>
+            <w:rStyle w:val="Lienhypertexte"/>
+          </w:rPr>
+          <w:t>Conclusions</w:t>
+        </w:r>
+        <w:r>
+          <w:rPr>
+            <w:webHidden/>
+          </w:rPr>
+          <w:tab/>
+        </w:r>
+        <w:r>
+          <w:rPr>
+            <w:webHidden/>
+          </w:rPr>
+          <w:fldChar w:fldCharType="begin"/>
+        </w:r>
+        <w:r>
+          <w:rPr>
+            <w:webHidden/>
+          </w:rPr>
+          <w:instrText xml:space="preserve"> PAGEREF _Toc134799497 \h </w:instrText>
+        </w:r>
+        <w:r>
+          <w:rPr>
+            <w:webHidden/>
+          </w:rPr>
+        </w:r>
+        <w:r>
+          <w:rPr>
+            <w:webHidden/>
+          </w:rPr>
+          <w:fldChar w:fldCharType="separate"/>
+        </w:r>
+        <w:r>
+          <w:rPr>
+            <w:webHidden/>
+          </w:rPr>
+          <w:t>14</w:t>
+        </w:r>
+        <w:r>
+          <w:rPr>
+            <w:webHidden/>
+          </w:rPr>
+          <w:fldChar w:fldCharType="end"/>
+        </w:r>
+      </w:hyperlink>
+    </w:p>
+    <w:p>
+      <w:pPr>
+        <w:pStyle w:val="TM1"/>
+        <w:rPr>
+          <w:rFonts w:asciiTheme="minorHAnsi" w:eastAsiaTheme="minorEastAsia" w:hAnsiTheme="minorHAnsi" w:cstheme="minorBidi"/>
+          <w:sz w:val="22"/>
+          <w:szCs w:val="22"/>
+          <w:lang w:val="fr-CH" w:eastAsia="fr-CH"/>
+        </w:rPr>
+      </w:pPr>
+      <w:hyperlink w:anchor="_Toc134799498" w:history="1">
+        <w:r>
+          <w:rPr>
+            <w:rStyle w:val="Lienhypertexte"/>
+          </w:rPr>
+          <w:t>5</w:t>
+        </w:r>
+        <w:r>
+          <w:rPr>
+            <w:rFonts w:asciiTheme="minorHAnsi" w:eastAsiaTheme="minorEastAsia" w:hAnsiTheme="minorHAnsi" w:cstheme="minorBidi"/>
+            <w:sz w:val="22"/>
+            <w:szCs w:val="22"/>
+            <w:lang w:val="fr-CH" w:eastAsia="fr-CH"/>
+          </w:rPr>
+          <w:tab/>
+        </w:r>
+        <w:r>
+          <w:rPr>
+            <w:rStyle w:val="Lienhypertexte"/>
+          </w:rPr>
+          <w:t>Annexes</w:t>
+        </w:r>
+        <w:r>
+          <w:rPr>
+            <w:webHidden/>
+          </w:rPr>
+          <w:tab/>
+        </w:r>
+        <w:r>
+          <w:rPr>
+            <w:webHidden/>
+          </w:rPr>
+          <w:fldChar w:fldCharType="begin"/>
+        </w:r>
+        <w:r>
+          <w:rPr>
+            <w:webHidden/>
+          </w:rPr>
+          <w:instrText xml:space="preserve"> PAGEREF _Toc134799498 \h </w:instrText>
+        </w:r>
+        <w:r>
+          <w:rPr>
+            <w:webHidden/>
+          </w:rPr>
+        </w:r>
+        <w:r>
+          <w:rPr>
+            <w:webHidden/>
+          </w:rPr>
+          <w:fldChar w:fldCharType="separate"/>
+        </w:r>
+        <w:r>
+          <w:rPr>
+            <w:webHidden/>
+          </w:rPr>
           <w:t>15</w:t>
         </w:r>
         <w:r>
           <w:rPr>
-            <w:noProof/>
             <w:webHidden/>
           </w:rPr>
           <w:fldChar w:fldCharType="end"/>
@@ -2099,14 +2116,14 @@
           <w:lang w:val="fr-CH" w:eastAsia="fr-CH"/>
         </w:rPr>
       </w:pPr>
-      <w:hyperlink w:anchor="_Toc134602022" w:history="1">
+      <w:hyperlink w:anchor="_Toc134799499" w:history="1">
         <w:r>
           <w:rPr>
             <w:rStyle w:val="Lienhypertexte"/>
             <w:iCs/>
             <w:noProof/>
           </w:rPr>
-          <w:t>5.6</w:t>
+          <w:t>5.1</w:t>
         </w:r>
         <w:r>
           <w:rPr>
@@ -2124,6 +2141,466 @@
             <w:iCs/>
             <w:noProof/>
           </w:rPr>
+          <w:t>Résumé du rapport du TPI / version succincte de la documentation</w:t>
+        </w:r>
+        <w:r>
+          <w:rPr>
+            <w:noProof/>
+            <w:webHidden/>
+          </w:rPr>
+          <w:tab/>
+        </w:r>
+        <w:r>
+          <w:rPr>
+            <w:noProof/>
+            <w:webHidden/>
+          </w:rPr>
+          <w:fldChar w:fldCharType="begin"/>
+        </w:r>
+        <w:r>
+          <w:rPr>
+            <w:noProof/>
+            <w:webHidden/>
+          </w:rPr>
+          <w:instrText xml:space="preserve"> PAGEREF _Toc134799499 \h </w:instrText>
+        </w:r>
+        <w:r>
+          <w:rPr>
+            <w:noProof/>
+            <w:webHidden/>
+          </w:rPr>
+        </w:r>
+        <w:r>
+          <w:rPr>
+            <w:noProof/>
+            <w:webHidden/>
+          </w:rPr>
+          <w:fldChar w:fldCharType="separate"/>
+        </w:r>
+        <w:r>
+          <w:rPr>
+            <w:noProof/>
+            <w:webHidden/>
+          </w:rPr>
+          <w:t>15</w:t>
+        </w:r>
+        <w:r>
+          <w:rPr>
+            <w:noProof/>
+            <w:webHidden/>
+          </w:rPr>
+          <w:fldChar w:fldCharType="end"/>
+        </w:r>
+      </w:hyperlink>
+    </w:p>
+    <w:p>
+      <w:pPr>
+        <w:pStyle w:val="TM2"/>
+        <w:tabs>
+          <w:tab w:val="left" w:pos="800"/>
+          <w:tab w:val="right" w:leader="dot" w:pos="9060"/>
+        </w:tabs>
+        <w:rPr>
+          <w:rFonts w:asciiTheme="minorHAnsi" w:eastAsiaTheme="minorEastAsia" w:hAnsiTheme="minorHAnsi" w:cstheme="minorBidi"/>
+          <w:noProof/>
+          <w:sz w:val="22"/>
+          <w:szCs w:val="22"/>
+          <w:lang w:val="fr-CH" w:eastAsia="fr-CH"/>
+        </w:rPr>
+      </w:pPr>
+      <w:hyperlink w:anchor="_Toc134799500" w:history="1">
+        <w:r>
+          <w:rPr>
+            <w:rStyle w:val="Lienhypertexte"/>
+            <w:iCs/>
+            <w:noProof/>
+          </w:rPr>
+          <w:t>5.2</w:t>
+        </w:r>
+        <w:r>
+          <w:rPr>
+            <w:rFonts w:asciiTheme="minorHAnsi" w:eastAsiaTheme="minorEastAsia" w:hAnsiTheme="minorHAnsi" w:cstheme="minorBidi"/>
+            <w:noProof/>
+            <w:sz w:val="22"/>
+            <w:szCs w:val="22"/>
+            <w:lang w:val="fr-CH" w:eastAsia="fr-CH"/>
+          </w:rPr>
+          <w:tab/>
+        </w:r>
+        <w:r>
+          <w:rPr>
+            <w:rStyle w:val="Lienhypertexte"/>
+            <w:iCs/>
+            <w:noProof/>
+          </w:rPr>
+          <w:t>Sources – Bibliographie</w:t>
+        </w:r>
+        <w:r>
+          <w:rPr>
+            <w:noProof/>
+            <w:webHidden/>
+          </w:rPr>
+          <w:tab/>
+        </w:r>
+        <w:r>
+          <w:rPr>
+            <w:noProof/>
+            <w:webHidden/>
+          </w:rPr>
+          <w:fldChar w:fldCharType="begin"/>
+        </w:r>
+        <w:r>
+          <w:rPr>
+            <w:noProof/>
+            <w:webHidden/>
+          </w:rPr>
+          <w:instrText xml:space="preserve"> PAGEREF _Toc134799500 \h </w:instrText>
+        </w:r>
+        <w:r>
+          <w:rPr>
+            <w:noProof/>
+            <w:webHidden/>
+          </w:rPr>
+        </w:r>
+        <w:r>
+          <w:rPr>
+            <w:noProof/>
+            <w:webHidden/>
+          </w:rPr>
+          <w:fldChar w:fldCharType="separate"/>
+        </w:r>
+        <w:r>
+          <w:rPr>
+            <w:noProof/>
+            <w:webHidden/>
+          </w:rPr>
+          <w:t>15</w:t>
+        </w:r>
+        <w:r>
+          <w:rPr>
+            <w:noProof/>
+            <w:webHidden/>
+          </w:rPr>
+          <w:fldChar w:fldCharType="end"/>
+        </w:r>
+      </w:hyperlink>
+    </w:p>
+    <w:p>
+      <w:pPr>
+        <w:pStyle w:val="TM2"/>
+        <w:tabs>
+          <w:tab w:val="left" w:pos="800"/>
+          <w:tab w:val="right" w:leader="dot" w:pos="9060"/>
+        </w:tabs>
+        <w:rPr>
+          <w:rFonts w:asciiTheme="minorHAnsi" w:eastAsiaTheme="minorEastAsia" w:hAnsiTheme="minorHAnsi" w:cstheme="minorBidi"/>
+          <w:noProof/>
+          <w:sz w:val="22"/>
+          <w:szCs w:val="22"/>
+          <w:lang w:val="fr-CH" w:eastAsia="fr-CH"/>
+        </w:rPr>
+      </w:pPr>
+      <w:hyperlink w:anchor="_Toc134799501" w:history="1">
+        <w:r>
+          <w:rPr>
+            <w:rStyle w:val="Lienhypertexte"/>
+            <w:iCs/>
+            <w:noProof/>
+          </w:rPr>
+          <w:t>5.3</w:t>
+        </w:r>
+        <w:r>
+          <w:rPr>
+            <w:rFonts w:asciiTheme="minorHAnsi" w:eastAsiaTheme="minorEastAsia" w:hAnsiTheme="minorHAnsi" w:cstheme="minorBidi"/>
+            <w:noProof/>
+            <w:sz w:val="22"/>
+            <w:szCs w:val="22"/>
+            <w:lang w:val="fr-CH" w:eastAsia="fr-CH"/>
+          </w:rPr>
+          <w:tab/>
+        </w:r>
+        <w:r>
+          <w:rPr>
+            <w:rStyle w:val="Lienhypertexte"/>
+            <w:iCs/>
+            <w:noProof/>
+          </w:rPr>
+          <w:t>Journal de travail</w:t>
+        </w:r>
+        <w:r>
+          <w:rPr>
+            <w:noProof/>
+            <w:webHidden/>
+          </w:rPr>
+          <w:tab/>
+        </w:r>
+        <w:r>
+          <w:rPr>
+            <w:noProof/>
+            <w:webHidden/>
+          </w:rPr>
+          <w:fldChar w:fldCharType="begin"/>
+        </w:r>
+        <w:r>
+          <w:rPr>
+            <w:noProof/>
+            <w:webHidden/>
+          </w:rPr>
+          <w:instrText xml:space="preserve"> PAGEREF _Toc134799501 \h </w:instrText>
+        </w:r>
+        <w:r>
+          <w:rPr>
+            <w:noProof/>
+            <w:webHidden/>
+          </w:rPr>
+        </w:r>
+        <w:r>
+          <w:rPr>
+            <w:noProof/>
+            <w:webHidden/>
+          </w:rPr>
+          <w:fldChar w:fldCharType="separate"/>
+        </w:r>
+        <w:r>
+          <w:rPr>
+            <w:noProof/>
+            <w:webHidden/>
+          </w:rPr>
+          <w:t>15</w:t>
+        </w:r>
+        <w:r>
+          <w:rPr>
+            <w:noProof/>
+            <w:webHidden/>
+          </w:rPr>
+          <w:fldChar w:fldCharType="end"/>
+        </w:r>
+      </w:hyperlink>
+    </w:p>
+    <w:p>
+      <w:pPr>
+        <w:pStyle w:val="TM2"/>
+        <w:tabs>
+          <w:tab w:val="left" w:pos="800"/>
+          <w:tab w:val="right" w:leader="dot" w:pos="9060"/>
+        </w:tabs>
+        <w:rPr>
+          <w:rFonts w:asciiTheme="minorHAnsi" w:eastAsiaTheme="minorEastAsia" w:hAnsiTheme="minorHAnsi" w:cstheme="minorBidi"/>
+          <w:noProof/>
+          <w:sz w:val="22"/>
+          <w:szCs w:val="22"/>
+          <w:lang w:val="fr-CH" w:eastAsia="fr-CH"/>
+        </w:rPr>
+      </w:pPr>
+      <w:hyperlink w:anchor="_Toc134799502" w:history="1">
+        <w:r>
+          <w:rPr>
+            <w:rStyle w:val="Lienhypertexte"/>
+            <w:iCs/>
+            <w:noProof/>
+          </w:rPr>
+          <w:t>5.4</w:t>
+        </w:r>
+        <w:r>
+          <w:rPr>
+            <w:rFonts w:asciiTheme="minorHAnsi" w:eastAsiaTheme="minorEastAsia" w:hAnsiTheme="minorHAnsi" w:cstheme="minorBidi"/>
+            <w:noProof/>
+            <w:sz w:val="22"/>
+            <w:szCs w:val="22"/>
+            <w:lang w:val="fr-CH" w:eastAsia="fr-CH"/>
+          </w:rPr>
+          <w:tab/>
+        </w:r>
+        <w:r>
+          <w:rPr>
+            <w:rStyle w:val="Lienhypertexte"/>
+            <w:iCs/>
+            <w:noProof/>
+          </w:rPr>
+          <w:t>Manuel d'Installation</w:t>
+        </w:r>
+        <w:r>
+          <w:rPr>
+            <w:noProof/>
+            <w:webHidden/>
+          </w:rPr>
+          <w:tab/>
+        </w:r>
+        <w:r>
+          <w:rPr>
+            <w:noProof/>
+            <w:webHidden/>
+          </w:rPr>
+          <w:fldChar w:fldCharType="begin"/>
+        </w:r>
+        <w:r>
+          <w:rPr>
+            <w:noProof/>
+            <w:webHidden/>
+          </w:rPr>
+          <w:instrText xml:space="preserve"> PAGEREF _Toc134799502 \h </w:instrText>
+        </w:r>
+        <w:r>
+          <w:rPr>
+            <w:noProof/>
+            <w:webHidden/>
+          </w:rPr>
+        </w:r>
+        <w:r>
+          <w:rPr>
+            <w:noProof/>
+            <w:webHidden/>
+          </w:rPr>
+          <w:fldChar w:fldCharType="separate"/>
+        </w:r>
+        <w:r>
+          <w:rPr>
+            <w:noProof/>
+            <w:webHidden/>
+          </w:rPr>
+          <w:t>15</w:t>
+        </w:r>
+        <w:r>
+          <w:rPr>
+            <w:noProof/>
+            <w:webHidden/>
+          </w:rPr>
+          <w:fldChar w:fldCharType="end"/>
+        </w:r>
+      </w:hyperlink>
+    </w:p>
+    <w:p>
+      <w:pPr>
+        <w:pStyle w:val="TM2"/>
+        <w:tabs>
+          <w:tab w:val="left" w:pos="800"/>
+          <w:tab w:val="right" w:leader="dot" w:pos="9060"/>
+        </w:tabs>
+        <w:rPr>
+          <w:rFonts w:asciiTheme="minorHAnsi" w:eastAsiaTheme="minorEastAsia" w:hAnsiTheme="minorHAnsi" w:cstheme="minorBidi"/>
+          <w:noProof/>
+          <w:sz w:val="22"/>
+          <w:szCs w:val="22"/>
+          <w:lang w:val="fr-CH" w:eastAsia="fr-CH"/>
+        </w:rPr>
+      </w:pPr>
+      <w:hyperlink w:anchor="_Toc134799503" w:history="1">
+        <w:r>
+          <w:rPr>
+            <w:rStyle w:val="Lienhypertexte"/>
+            <w:iCs/>
+            <w:noProof/>
+          </w:rPr>
+          <w:t>5.5</w:t>
+        </w:r>
+        <w:r>
+          <w:rPr>
+            <w:rFonts w:asciiTheme="minorHAnsi" w:eastAsiaTheme="minorEastAsia" w:hAnsiTheme="minorHAnsi" w:cstheme="minorBidi"/>
+            <w:noProof/>
+            <w:sz w:val="22"/>
+            <w:szCs w:val="22"/>
+            <w:lang w:val="fr-CH" w:eastAsia="fr-CH"/>
+          </w:rPr>
+          <w:tab/>
+        </w:r>
+        <w:r>
+          <w:rPr>
+            <w:rStyle w:val="Lienhypertexte"/>
+            <w:iCs/>
+            <w:noProof/>
+          </w:rPr>
+          <w:t>Manuel d'Utilisation</w:t>
+        </w:r>
+        <w:r>
+          <w:rPr>
+            <w:noProof/>
+            <w:webHidden/>
+          </w:rPr>
+          <w:tab/>
+        </w:r>
+        <w:r>
+          <w:rPr>
+            <w:noProof/>
+            <w:webHidden/>
+          </w:rPr>
+          <w:fldChar w:fldCharType="begin"/>
+        </w:r>
+        <w:r>
+          <w:rPr>
+            <w:noProof/>
+            <w:webHidden/>
+          </w:rPr>
+          <w:instrText xml:space="preserve"> PAGEREF _Toc134799503 \h </w:instrText>
+        </w:r>
+        <w:r>
+          <w:rPr>
+            <w:noProof/>
+            <w:webHidden/>
+          </w:rPr>
+        </w:r>
+        <w:r>
+          <w:rPr>
+            <w:noProof/>
+            <w:webHidden/>
+          </w:rPr>
+          <w:fldChar w:fldCharType="separate"/>
+        </w:r>
+        <w:r>
+          <w:rPr>
+            <w:noProof/>
+            <w:webHidden/>
+          </w:rPr>
+          <w:t>15</w:t>
+        </w:r>
+        <w:r>
+          <w:rPr>
+            <w:noProof/>
+            <w:webHidden/>
+          </w:rPr>
+          <w:fldChar w:fldCharType="end"/>
+        </w:r>
+      </w:hyperlink>
+    </w:p>
+    <w:p>
+      <w:pPr>
+        <w:pStyle w:val="TM2"/>
+        <w:tabs>
+          <w:tab w:val="left" w:pos="800"/>
+          <w:tab w:val="right" w:leader="dot" w:pos="9060"/>
+        </w:tabs>
+        <w:rPr>
+          <w:rFonts w:asciiTheme="minorHAnsi" w:eastAsiaTheme="minorEastAsia" w:hAnsiTheme="minorHAnsi" w:cstheme="minorBidi"/>
+          <w:noProof/>
+          <w:sz w:val="22"/>
+          <w:szCs w:val="22"/>
+          <w:lang w:val="fr-CH" w:eastAsia="fr-CH"/>
+        </w:rPr>
+      </w:pPr>
+      <w:hyperlink w:anchor="_Toc134799504" w:history="1">
+        <w:r>
+          <w:rPr>
+            <w:rStyle w:val="Lienhypertexte"/>
+            <w:iCs/>
+            <w:noProof/>
+          </w:rPr>
+          <w:t>5.6</w:t>
+        </w:r>
+        <w:r>
+          <w:rPr>
+            <w:rFonts w:asciiTheme="minorHAnsi" w:eastAsiaTheme="minorEastAsia" w:hAnsiTheme="minorHAnsi" w:cstheme="minorBidi"/>
+            <w:noProof/>
+            <w:sz w:val="22"/>
+            <w:szCs w:val="22"/>
+            <w:lang w:val="fr-CH" w:eastAsia="fr-CH"/>
+          </w:rPr>
+          <w:tab/>
+        </w:r>
+        <w:r>
+          <w:rPr>
+            <w:rStyle w:val="Lienhypertexte"/>
+            <w:iCs/>
+            <w:noProof/>
+          </w:rPr>
           <w:t>Archives du projet</w:t>
         </w:r>
         <w:r>
@@ -2145,7 +2622,7 @@
             <w:noProof/>
             <w:webHidden/>
           </w:rPr>
-          <w:instrText xml:space="preserve"> PAGEREF _Toc134602022 \h </w:instrText>
+          <w:instrText xml:space="preserve"> PAGEREF _Toc134799504 \h </w:instrText>
         </w:r>
         <w:r>
           <w:rPr>
@@ -2197,7 +2674,7 @@
         <w:pStyle w:val="Titre1"/>
         <w:spacing w:line="276" w:lineRule="auto"/>
       </w:pPr>
-      <w:bookmarkStart w:id="0" w:name="_Toc134602000"/>
+      <w:bookmarkStart w:id="0" w:name="_Toc134799477"/>
       <w:r>
         <w:lastRenderedPageBreak/>
         <w:t>Analyse prél</w:t>
@@ -2219,7 +2696,7 @@
           <w:iCs/>
         </w:rPr>
       </w:pPr>
-      <w:bookmarkStart w:id="1" w:name="_Toc134602001"/>
+      <w:bookmarkStart w:id="1" w:name="_Toc134799478"/>
       <w:r>
         <w:rPr>
           <w:i w:val="0"/>
@@ -2722,7 +3199,7 @@
           <w:iCs/>
         </w:rPr>
       </w:pPr>
-      <w:bookmarkStart w:id="2" w:name="_Toc134602002"/>
+      <w:bookmarkStart w:id="2" w:name="_Toc134799479"/>
       <w:r>
         <w:rPr>
           <w:i w:val="0"/>
@@ -2731,7 +3208,6 @@
         <w:lastRenderedPageBreak/>
         <w:t>Objectifs</w:t>
       </w:r>
-      <w:bookmarkEnd w:id="2"/>
       <w:r>
         <w:rPr>
           <w:i w:val="0"/>
@@ -2747,6 +3223,7 @@
         </w:rPr>
         <w:t>✔</w:t>
       </w:r>
+      <w:bookmarkEnd w:id="2"/>
     </w:p>
     <w:p>
       <w:pPr>
@@ -3004,7 +3481,7 @@
           <w:iCs/>
         </w:rPr>
       </w:pPr>
-      <w:bookmarkStart w:id="3" w:name="_Toc134602003"/>
+      <w:bookmarkStart w:id="3" w:name="_Toc134799480"/>
       <w:r>
         <w:rPr>
           <w:i w:val="0"/>
@@ -3292,7 +3769,7 @@
         <w:pStyle w:val="Titre1"/>
         <w:spacing w:line="276" w:lineRule="auto"/>
       </w:pPr>
-      <w:bookmarkStart w:id="4" w:name="_Toc134602004"/>
+      <w:bookmarkStart w:id="4" w:name="_Toc134799481"/>
       <w:r>
         <w:lastRenderedPageBreak/>
         <w:t>Analyse</w:t>
@@ -3311,7 +3788,7 @@
           <w:iCs/>
         </w:rPr>
       </w:pPr>
-      <w:bookmarkStart w:id="5" w:name="_Toc134602005"/>
+      <w:bookmarkStart w:id="5" w:name="_Toc134799482"/>
       <w:r>
         <w:rPr>
           <w:i w:val="0"/>
@@ -3446,6 +3923,7 @@
       <w:pPr>
         <w:pStyle w:val="Titre3"/>
       </w:pPr>
+      <w:bookmarkStart w:id="6" w:name="_Toc134799483"/>
       <w:r>
         <w:t>Création des comptes</w:t>
       </w:r>
@@ -3459,6 +3937,7 @@
         </w:rPr>
         <w:t>✔</w:t>
       </w:r>
+      <w:bookmarkEnd w:id="6"/>
     </w:p>
     <w:p/>
     <w:p>
@@ -3728,27 +4207,26 @@
           <w:szCs w:val="18"/>
         </w:rPr>
       </w:pPr>
-      <w:r>
-        <w:rPr>
-          <w:noProof/>
-        </w:rPr>
-        <w:br w:type="page"/>
-      </w:r>
     </w:p>
     <w:p>
       <w:pPr>
         <w:pStyle w:val="Titre3"/>
-        <w:rPr>
-          <w:highlight w:val="yellow"/>
-        </w:rPr>
-      </w:pPr>
-      <w:r>
-        <w:rPr>
-          <w:highlight w:val="yellow"/>
-        </w:rPr>
-        <w:lastRenderedPageBreak/>
+      </w:pPr>
+      <w:bookmarkStart w:id="7" w:name="_Toc134799484"/>
+      <w:r>
         <w:t>Modification des comptes</w:t>
       </w:r>
+      <w:r>
+        <w:t xml:space="preserve"> </w:t>
+      </w:r>
+      <w:r>
+        <w:rPr>
+          <w:rFonts w:ascii="Segoe UI Symbol" w:hAnsi="Segoe UI Symbol" w:cs="Segoe UI Symbol"/>
+          <w:iCs/>
+        </w:rPr>
+        <w:t>✔</w:t>
+      </w:r>
+      <w:bookmarkEnd w:id="7"/>
     </w:p>
     <w:p/>
     <w:p>
@@ -3800,22 +4278,7 @@
         </w:numPr>
       </w:pPr>
       <w:r>
-        <w:t>Une fois le script exécuté, toutes les données du fichier CSV vont être parcourues apprenti par apprenti. Le script va tester si le compte existe déjà. Si c’est le cas, le script passe à l’apprenti suivant</w:t>
-      </w:r>
-      <w:r>
-        <w:t xml:space="preserve">. Dans le cas contraire, </w:t>
-      </w:r>
-      <w:r>
-        <w:t xml:space="preserve">la phase de </w:t>
-      </w:r>
-      <w:r>
-        <w:t>modification</w:t>
-      </w:r>
-      <w:r>
-        <w:t xml:space="preserve"> du compte commence</w:t>
-      </w:r>
-      <w:r>
-        <w:t>.</w:t>
+        <w:t>Une fois le script exécuté, toutes les données du fichier CSV vont être parcourues apprenti par apprenti. Le script va tester si le compte existe déjà. Si c’est le cas, le script passe à l’apprenti suivant. Dans le cas contraire, la phase de modification du compte commence.</w:t>
       </w:r>
     </w:p>
     <w:p/>
@@ -3827,6 +4290,9 @@
           <w:numId w:val="15"/>
         </w:numPr>
       </w:pPr>
+      <w:r>
+        <w:t>Pour la modification, le script va commencer par comparer les nouvelles informations fournies dans le CSV, et les comparer avec les informations actuelles des comptes. Toutes les informations qui sont différentes sont modifiés dans le compte. Ensuite un nouveau fichier CSV est généré avec les modifications effectuées.</w:t>
+      </w:r>
     </w:p>
     <w:p/>
     <w:p/>
@@ -3840,6 +4306,7 @@
         <w:rPr>
           <w:noProof/>
         </w:rPr>
+        <w:lastRenderedPageBreak/>
         <w:drawing>
           <wp:inline distT="0" distB="0" distL="0" distR="0" wp14:anchorId="2BEF5462" wp14:editId="7E5C4979">
             <wp:extent cx="5438775" cy="3508520"/>
@@ -3917,23 +4384,22 @@
       </w:r>
     </w:p>
     <w:p/>
+    <w:p>
+      <w:pPr>
+        <w:pStyle w:val="Titre3"/>
+      </w:pPr>
+      <w:bookmarkStart w:id="8" w:name="_Toc134799485"/>
+      <w:r>
+        <w:t>Suppression des comptes</w:t>
+      </w:r>
+      <w:bookmarkEnd w:id="8"/>
+    </w:p>
     <w:p/>
     <w:p/>
     <w:p/>
-    <w:p>
-      <w:r>
-        <w:br w:type="page"/>
-      </w:r>
-    </w:p>
-    <w:p>
-      <w:pPr>
-        <w:pStyle w:val="Titre3"/>
-      </w:pPr>
-      <w:r>
-        <w:lastRenderedPageBreak/>
-        <w:t>Suppression des comptes</w:t>
-      </w:r>
-    </w:p>
+    <w:p/>
+    <w:p/>
+    <w:p/>
     <w:p>
       <w:pPr>
         <w:pStyle w:val="Retraitnormal1"/>
@@ -4027,6 +4493,32 @@
     </w:p>
     <w:p>
       <w:pPr>
+        <w:rPr>
+          <w:rFonts w:ascii="Times New Roman" w:hAnsi="Times New Roman"/>
+          <w:sz w:val="18"/>
+          <w:szCs w:val="18"/>
+          <w:lang w:eastAsia="fr-CH"/>
+        </w:rPr>
+      </w:pPr>
+      <w:r>
+        <w:br w:type="page"/>
+      </w:r>
+    </w:p>
+    <w:p>
+      <w:pPr>
+        <w:pStyle w:val="Retraitnormal1"/>
+        <w:keepNext/>
+        <w:numPr>
+          <w:ilvl w:val="0"/>
+          <w:numId w:val="0"/>
+        </w:numPr>
+        <w:spacing w:line="276" w:lineRule="auto"/>
+        <w:ind w:left="360"/>
+        <w:jc w:val="center"/>
+      </w:pPr>
+    </w:p>
+    <w:p>
+      <w:pPr>
         <w:pStyle w:val="Lgende"/>
         <w:jc w:val="center"/>
         <w:rPr>
@@ -4467,14 +4959,127 @@
     <w:p>
       <w:pPr>
         <w:pStyle w:val="Titre2"/>
+      </w:pPr>
+      <w:bookmarkStart w:id="9" w:name="_Toc129962228"/>
+      <w:bookmarkStart w:id="10" w:name="_Toc134799486"/>
+      <w:r>
+        <w:t>Outil de versioning</w:t>
+      </w:r>
+      <w:bookmarkEnd w:id="9"/>
+      <w:r>
+        <w:t xml:space="preserve"> </w:t>
+      </w:r>
+      <w:r>
+        <w:rPr>
+          <w:rFonts w:ascii="Segoe UI Symbol" w:hAnsi="Segoe UI Symbol" w:cs="Segoe UI Symbol"/>
+          <w:iCs/>
+        </w:rPr>
+        <w:t>✔</w:t>
+      </w:r>
+      <w:bookmarkEnd w:id="10"/>
+    </w:p>
+    <w:p>
+      <w:pPr>
+        <w:spacing w:line="276" w:lineRule="auto"/>
+      </w:pPr>
+    </w:p>
+    <w:p>
+      <w:pPr>
+        <w:spacing w:line="276" w:lineRule="auto"/>
+      </w:pPr>
+      <w:r>
+        <w:t xml:space="preserve">L’outil de versioning que </w:t>
+      </w:r>
+      <w:r>
+        <w:t>j’ai</w:t>
+      </w:r>
+      <w:r>
+        <w:t xml:space="preserve"> utilisé, est Git avec la plateforme GitHub.</w:t>
+      </w:r>
+    </w:p>
+    <w:p>
+      <w:pPr>
+        <w:spacing w:line="276" w:lineRule="auto"/>
+      </w:pPr>
+      <w:r>
+        <w:t xml:space="preserve">Vous trouverez le répertoire avec le lien suivant : </w:t>
+      </w:r>
+      <w:hyperlink r:id="rId15" w:history="1">
+        <w:r>
+          <w:rPr>
+            <w:rStyle w:val="Lienhypertexte"/>
+          </w:rPr>
+          <w:t>https://github.com/SylvainPhilipona/TPI-AD-Use</w:t>
+        </w:r>
+        <w:r>
+          <w:rPr>
+            <w:rStyle w:val="Lienhypertexte"/>
+          </w:rPr>
+          <w:t>r</w:t>
+        </w:r>
+        <w:r>
+          <w:rPr>
+            <w:rStyle w:val="Lienhypertexte"/>
+          </w:rPr>
+          <w:t>s-Management</w:t>
+        </w:r>
+      </w:hyperlink>
+    </w:p>
+    <w:p>
+      <w:pPr>
+        <w:spacing w:line="276" w:lineRule="auto"/>
+      </w:pPr>
+    </w:p>
+    <w:p>
+      <w:pPr>
+        <w:spacing w:line="276" w:lineRule="auto"/>
+      </w:pPr>
+      <w:r>
+        <w:t xml:space="preserve">Le répertoire </w:t>
+      </w:r>
+      <w:r>
+        <w:t>a</w:t>
+      </w:r>
+      <w:r>
+        <w:t xml:space="preserve"> été organisé en deux branches. ‘’Main’’ et ‘’Dev’’. Toutes les fonctionnalités sont développées dans la branche ‘’Dev‘’, puis une fois fonctionnelles, la branche est ‘’</w:t>
+      </w:r>
+      <w:proofErr w:type="spellStart"/>
+      <w:r>
+        <w:t>merged</w:t>
+      </w:r>
+      <w:proofErr w:type="spellEnd"/>
+      <w:r>
+        <w:t>’’ dans la branche ‘’Main‘’.</w:t>
+      </w:r>
+    </w:p>
+    <w:p>
+      <w:pPr>
+        <w:pStyle w:val="Retraitnormal1"/>
+        <w:numPr>
+          <w:ilvl w:val="0"/>
+          <w:numId w:val="0"/>
+        </w:numPr>
+        <w:spacing w:line="276" w:lineRule="auto"/>
+        <w:ind w:left="720"/>
+        <w:rPr>
+          <w:rFonts w:ascii="Arial" w:hAnsi="Arial"/>
+          <w:sz w:val="24"/>
+          <w:szCs w:val="14"/>
+          <w:lang w:eastAsia="fr-FR"/>
+        </w:rPr>
+      </w:pPr>
+    </w:p>
+    <w:p>
+      <w:pPr>
+        <w:pStyle w:val="Titre2"/>
         <w:spacing w:line="276" w:lineRule="auto"/>
         <w:rPr>
           <w:i w:val="0"/>
           <w:iCs/>
         </w:rPr>
       </w:pPr>
-      <w:bookmarkStart w:id="6" w:name="_Toc71691012"/>
-      <w:bookmarkStart w:id="7" w:name="_Toc134602006"/>
+      <w:bookmarkStart w:id="11" w:name="_Toc71691012"/>
+      <w:bookmarkStart w:id="12" w:name="_Toc134799487"/>
       <w:r>
         <w:rPr>
           <w:i w:val="0"/>
@@ -4482,8 +5087,8 @@
         </w:rPr>
         <w:t>Stratégie de test</w:t>
       </w:r>
-      <w:bookmarkEnd w:id="6"/>
-      <w:bookmarkEnd w:id="7"/>
+      <w:bookmarkEnd w:id="11"/>
+      <w:bookmarkEnd w:id="12"/>
     </w:p>
     <w:p>
       <w:pPr>
@@ -4821,9 +5426,9 @@
           <w:iCs/>
         </w:rPr>
       </w:pPr>
-      <w:bookmarkStart w:id="8" w:name="_Toc25553310"/>
-      <w:bookmarkStart w:id="9" w:name="_Toc71691015"/>
-      <w:bookmarkStart w:id="10" w:name="_Toc134602007"/>
+      <w:bookmarkStart w:id="13" w:name="_Toc25553310"/>
+      <w:bookmarkStart w:id="14" w:name="_Toc71691015"/>
+      <w:bookmarkStart w:id="15" w:name="_Toc134799488"/>
       <w:r>
         <w:rPr>
           <w:rFonts w:cs="Arial"/>
@@ -4836,9 +5441,9 @@
         </w:rPr>
         <w:t>isques techniques</w:t>
       </w:r>
-      <w:bookmarkEnd w:id="8"/>
-      <w:bookmarkEnd w:id="9"/>
-      <w:bookmarkEnd w:id="10"/>
+      <w:bookmarkEnd w:id="13"/>
+      <w:bookmarkEnd w:id="14"/>
+      <w:bookmarkEnd w:id="15"/>
     </w:p>
     <w:p>
       <w:pPr>
@@ -4988,7 +5593,7 @@
           <w:iCs/>
         </w:rPr>
       </w:pPr>
-      <w:bookmarkStart w:id="11" w:name="_Toc134602008"/>
+      <w:bookmarkStart w:id="16" w:name="_Toc134799489"/>
       <w:r>
         <w:rPr>
           <w:i w:val="0"/>
@@ -4996,7 +5601,7 @@
         </w:rPr>
         <w:t>Planification</w:t>
       </w:r>
-      <w:bookmarkEnd w:id="11"/>
+      <w:bookmarkEnd w:id="16"/>
     </w:p>
     <w:p>
       <w:pPr>
@@ -5030,6 +5635,7 @@
           <w:szCs w:val="14"/>
           <w:lang w:eastAsia="fr-FR"/>
         </w:rPr>
+        <w:lastRenderedPageBreak/>
         <w:t>Révision de la planification initiale du projet :</w:t>
       </w:r>
     </w:p>
@@ -5237,20 +5843,19 @@
           <w:iCs/>
         </w:rPr>
       </w:pPr>
-      <w:bookmarkStart w:id="12" w:name="_Toc25553314"/>
-      <w:bookmarkStart w:id="13" w:name="_Toc71691019"/>
-      <w:bookmarkStart w:id="14" w:name="_Toc134602009"/>
+      <w:bookmarkStart w:id="17" w:name="_Toc25553314"/>
+      <w:bookmarkStart w:id="18" w:name="_Toc71691019"/>
+      <w:bookmarkStart w:id="19" w:name="_Toc134799490"/>
       <w:r>
         <w:rPr>
           <w:i w:val="0"/>
           <w:iCs/>
         </w:rPr>
-        <w:lastRenderedPageBreak/>
         <w:t>Dossier de conception</w:t>
       </w:r>
-      <w:bookmarkEnd w:id="12"/>
-      <w:bookmarkEnd w:id="13"/>
-      <w:bookmarkEnd w:id="14"/>
+      <w:bookmarkEnd w:id="17"/>
+      <w:bookmarkEnd w:id="18"/>
+      <w:bookmarkEnd w:id="19"/>
     </w:p>
     <w:p>
       <w:pPr>
@@ -5668,16 +6273,16 @@
         </w:tabs>
         <w:spacing w:line="276" w:lineRule="auto"/>
       </w:pPr>
-      <w:bookmarkStart w:id="15" w:name="_Toc71703259"/>
-      <w:bookmarkStart w:id="16" w:name="_Toc134602010"/>
+      <w:bookmarkStart w:id="20" w:name="_Toc71703259"/>
+      <w:bookmarkStart w:id="21" w:name="_Toc134799491"/>
       <w:r>
         <w:t>R</w:t>
       </w:r>
-      <w:bookmarkEnd w:id="15"/>
+      <w:bookmarkEnd w:id="20"/>
       <w:r>
         <w:t>éalisation</w:t>
       </w:r>
-      <w:bookmarkEnd w:id="16"/>
+      <w:bookmarkEnd w:id="21"/>
     </w:p>
     <w:p>
       <w:pPr>
@@ -5688,9 +6293,9 @@
           <w:iCs/>
         </w:rPr>
       </w:pPr>
-      <w:bookmarkStart w:id="17" w:name="_Toc25553317"/>
-      <w:bookmarkStart w:id="18" w:name="_Toc71691022"/>
-      <w:bookmarkStart w:id="19" w:name="_Toc134602011"/>
+      <w:bookmarkStart w:id="22" w:name="_Toc25553317"/>
+      <w:bookmarkStart w:id="23" w:name="_Toc71691022"/>
+      <w:bookmarkStart w:id="24" w:name="_Toc134799492"/>
       <w:r>
         <w:rPr>
           <w:i w:val="0"/>
@@ -5698,12 +6303,12 @@
         </w:rPr>
         <w:t>Dossier de réalisation</w:t>
       </w:r>
-      <w:bookmarkStart w:id="20" w:name="_Toc25553318"/>
-      <w:bookmarkEnd w:id="17"/>
-      <w:bookmarkEnd w:id="18"/>
-      <w:bookmarkEnd w:id="19"/>
-    </w:p>
-    <w:bookmarkEnd w:id="20"/>
+      <w:bookmarkStart w:id="25" w:name="_Toc25553318"/>
+      <w:bookmarkEnd w:id="22"/>
+      <w:bookmarkEnd w:id="23"/>
+      <w:bookmarkEnd w:id="24"/>
+    </w:p>
+    <w:bookmarkEnd w:id="25"/>
     <w:p>
       <w:pPr>
         <w:spacing w:line="276" w:lineRule="auto"/>
@@ -5866,6 +6471,7 @@
           <w:i/>
           <w:iCs/>
         </w:rPr>
+        <w:lastRenderedPageBreak/>
         <w:t>la</w:t>
       </w:r>
       <w:proofErr w:type="gramEnd"/>
@@ -6058,9 +6664,9 @@
           <w:iCs/>
         </w:rPr>
       </w:pPr>
-      <w:bookmarkStart w:id="21" w:name="_Toc25553321"/>
-      <w:bookmarkStart w:id="22" w:name="_Toc71691025"/>
-      <w:bookmarkStart w:id="23" w:name="_Toc134602012"/>
+      <w:bookmarkStart w:id="26" w:name="_Toc25553321"/>
+      <w:bookmarkStart w:id="27" w:name="_Toc71691025"/>
+      <w:bookmarkStart w:id="28" w:name="_Toc134799493"/>
       <w:r>
         <w:rPr>
           <w:i w:val="0"/>
@@ -6068,7 +6674,7 @@
         </w:rPr>
         <w:t>Description des test</w:t>
       </w:r>
-      <w:bookmarkEnd w:id="21"/>
+      <w:bookmarkEnd w:id="26"/>
       <w:r>
         <w:rPr>
           <w:i w:val="0"/>
@@ -6076,8 +6682,8 @@
         </w:rPr>
         <w:t>s effectués</w:t>
       </w:r>
-      <w:bookmarkEnd w:id="22"/>
-      <w:bookmarkEnd w:id="23"/>
+      <w:bookmarkEnd w:id="27"/>
+      <w:bookmarkEnd w:id="28"/>
     </w:p>
     <w:p>
       <w:pPr>
@@ -6211,9 +6817,9 @@
           <w:iCs/>
         </w:rPr>
       </w:pPr>
-      <w:bookmarkStart w:id="24" w:name="_Toc25553322"/>
-      <w:bookmarkStart w:id="25" w:name="_Toc71691026"/>
-      <w:bookmarkStart w:id="26" w:name="_Toc134602013"/>
+      <w:bookmarkStart w:id="29" w:name="_Toc25553322"/>
+      <w:bookmarkStart w:id="30" w:name="_Toc71691026"/>
+      <w:bookmarkStart w:id="31" w:name="_Toc134799494"/>
       <w:r>
         <w:rPr>
           <w:i w:val="0"/>
@@ -6221,7 +6827,7 @@
         </w:rPr>
         <w:t xml:space="preserve">Erreurs </w:t>
       </w:r>
-      <w:bookmarkEnd w:id="24"/>
+      <w:bookmarkEnd w:id="29"/>
       <w:r>
         <w:rPr>
           <w:i w:val="0"/>
@@ -6229,8 +6835,8 @@
         </w:rPr>
         <w:t>restantes</w:t>
       </w:r>
-      <w:bookmarkEnd w:id="25"/>
-      <w:bookmarkEnd w:id="26"/>
+      <w:bookmarkEnd w:id="30"/>
+      <w:bookmarkEnd w:id="31"/>
       <w:r>
         <w:rPr>
           <w:i w:val="0"/>
@@ -6247,7 +6853,7 @@
           <w:i/>
         </w:rPr>
       </w:pPr>
-      <w:bookmarkStart w:id="27" w:name="_Toc25553323"/>
+      <w:bookmarkStart w:id="32" w:name="_Toc25553323"/>
     </w:p>
     <w:p>
       <w:pPr>
@@ -6322,7 +6928,7 @@
         </w:rPr>
         <w:t>Conséquences sur l'utilisation du produit</w:t>
       </w:r>
-      <w:bookmarkEnd w:id="27"/>
+      <w:bookmarkEnd w:id="32"/>
     </w:p>
     <w:p>
       <w:pPr>
@@ -6361,9 +6967,9 @@
           <w:iCs/>
         </w:rPr>
       </w:pPr>
-      <w:bookmarkStart w:id="28" w:name="_Toc25553326"/>
-      <w:bookmarkStart w:id="29" w:name="_Toc71691029"/>
-      <w:bookmarkStart w:id="30" w:name="_Toc134602014"/>
+      <w:bookmarkStart w:id="33" w:name="_Toc25553326"/>
+      <w:bookmarkStart w:id="34" w:name="_Toc71691029"/>
+      <w:bookmarkStart w:id="35" w:name="_Toc134799495"/>
       <w:r>
         <w:rPr>
           <w:i w:val="0"/>
@@ -6371,7 +6977,7 @@
         </w:rPr>
         <w:t>Liste des documents</w:t>
       </w:r>
-      <w:bookmarkEnd w:id="28"/>
+      <w:bookmarkEnd w:id="33"/>
       <w:r>
         <w:rPr>
           <w:i w:val="0"/>
@@ -6379,8 +6985,8 @@
         </w:rPr>
         <w:t xml:space="preserve"> fournis</w:t>
       </w:r>
-      <w:bookmarkEnd w:id="29"/>
-      <w:bookmarkEnd w:id="30"/>
+      <w:bookmarkEnd w:id="34"/>
+      <w:bookmarkEnd w:id="35"/>
     </w:p>
     <w:p>
       <w:pPr>
@@ -6546,9 +7152,11 @@
       <w:pPr>
         <w:pStyle w:val="Titre2"/>
       </w:pPr>
+      <w:bookmarkStart w:id="36" w:name="_Toc134799496"/>
       <w:r>
         <w:t>Glossaire</w:t>
       </w:r>
+      <w:bookmarkEnd w:id="36"/>
     </w:p>
     <w:p>
       <w:pPr>
@@ -6647,6 +7255,7 @@
         </w:rPr>
       </w:pPr>
       <w:r>
+        <w:lastRenderedPageBreak/>
         <w:t>Diacritiques</w:t>
       </w:r>
     </w:p>
@@ -6682,18 +7291,18 @@
         </w:tabs>
         <w:spacing w:line="276" w:lineRule="auto"/>
       </w:pPr>
-      <w:bookmarkStart w:id="31" w:name="_Toc25553328"/>
-      <w:bookmarkStart w:id="32" w:name="_Toc71703263"/>
-      <w:bookmarkStart w:id="33" w:name="_Toc134602015"/>
+      <w:bookmarkStart w:id="37" w:name="_Toc25553328"/>
+      <w:bookmarkStart w:id="38" w:name="_Toc71703263"/>
+      <w:bookmarkStart w:id="39" w:name="_Toc134799497"/>
       <w:r>
         <w:t>C</w:t>
       </w:r>
-      <w:bookmarkEnd w:id="31"/>
-      <w:bookmarkEnd w:id="32"/>
+      <w:bookmarkEnd w:id="37"/>
+      <w:bookmarkEnd w:id="38"/>
       <w:r>
         <w:t>onclusions</w:t>
       </w:r>
-      <w:bookmarkEnd w:id="33"/>
+      <w:bookmarkEnd w:id="39"/>
     </w:p>
     <w:p>
       <w:pPr>
@@ -6829,7 +7438,6 @@
           <w:rFonts w:cs="Arial"/>
           <w:i/>
         </w:rPr>
-        <w:lastRenderedPageBreak/>
         <w:t>Suites possibles pour le projet (évolutions &amp; améliorations)</w:t>
       </w:r>
     </w:p>
@@ -6863,17 +7471,17 @@
         </w:tabs>
         <w:spacing w:line="276" w:lineRule="auto"/>
       </w:pPr>
-      <w:bookmarkStart w:id="34" w:name="_Toc71703264"/>
-      <w:bookmarkStart w:id="35" w:name="_Toc134602016"/>
+      <w:bookmarkStart w:id="40" w:name="_Toc71703264"/>
+      <w:bookmarkStart w:id="41" w:name="_Toc134799498"/>
       <w:r>
         <w:lastRenderedPageBreak/>
         <w:t>A</w:t>
       </w:r>
-      <w:bookmarkEnd w:id="34"/>
+      <w:bookmarkEnd w:id="40"/>
       <w:r>
         <w:t>nnexes</w:t>
       </w:r>
-      <w:bookmarkEnd w:id="35"/>
+      <w:bookmarkEnd w:id="41"/>
     </w:p>
     <w:p>
       <w:pPr>
@@ -6889,7 +7497,7 @@
           <w:iCs/>
         </w:rPr>
       </w:pPr>
-      <w:bookmarkStart w:id="36" w:name="_Toc134602017"/>
+      <w:bookmarkStart w:id="42" w:name="_Toc134799499"/>
       <w:r>
         <w:rPr>
           <w:i w:val="0"/>
@@ -6897,7 +7505,7 @@
         </w:rPr>
         <w:t>Résumé du rapport du TPI / version succincte de la documentation</w:t>
       </w:r>
-      <w:bookmarkEnd w:id="36"/>
+      <w:bookmarkEnd w:id="42"/>
     </w:p>
     <w:p>
       <w:pPr>
@@ -6913,8 +7521,8 @@
           <w:iCs/>
         </w:rPr>
       </w:pPr>
-      <w:bookmarkStart w:id="37" w:name="_Toc71703265"/>
-      <w:bookmarkStart w:id="38" w:name="_Toc134602018"/>
+      <w:bookmarkStart w:id="43" w:name="_Toc71703265"/>
+      <w:bookmarkStart w:id="44" w:name="_Toc134799500"/>
       <w:r>
         <w:rPr>
           <w:i w:val="0"/>
@@ -6922,8 +7530,8 @@
         </w:rPr>
         <w:t>Sources – Bibliographie</w:t>
       </w:r>
-      <w:bookmarkEnd w:id="37"/>
-      <w:bookmarkEnd w:id="38"/>
+      <w:bookmarkEnd w:id="43"/>
+      <w:bookmarkEnd w:id="44"/>
     </w:p>
     <w:p>
       <w:pPr>
@@ -6984,9 +7592,9 @@
           <w:iCs/>
         </w:rPr>
       </w:pPr>
-      <w:bookmarkStart w:id="39" w:name="_Toc25553330"/>
-      <w:bookmarkStart w:id="40" w:name="_Toc71703266"/>
-      <w:bookmarkStart w:id="41" w:name="_Toc134602019"/>
+      <w:bookmarkStart w:id="45" w:name="_Toc25553330"/>
+      <w:bookmarkStart w:id="46" w:name="_Toc71703266"/>
+      <w:bookmarkStart w:id="47" w:name="_Toc134799501"/>
       <w:r>
         <w:rPr>
           <w:i w:val="0"/>
@@ -6994,8 +7602,8 @@
         </w:rPr>
         <w:t xml:space="preserve">Journal de </w:t>
       </w:r>
-      <w:bookmarkEnd w:id="39"/>
-      <w:bookmarkEnd w:id="40"/>
+      <w:bookmarkEnd w:id="45"/>
+      <w:bookmarkEnd w:id="46"/>
       <w:r>
         <w:rPr>
           <w:i w:val="0"/>
@@ -7003,7 +7611,7 @@
         </w:rPr>
         <w:t>travail</w:t>
       </w:r>
-      <w:bookmarkEnd w:id="41"/>
+      <w:bookmarkEnd w:id="47"/>
     </w:p>
     <w:p>
       <w:pPr>
@@ -7212,7 +7820,7 @@
           <w:iCs/>
         </w:rPr>
       </w:pPr>
-      <w:bookmarkStart w:id="42" w:name="_Toc25553331"/>
+      <w:bookmarkStart w:id="48" w:name="_Toc25553331"/>
     </w:p>
     <w:p>
       <w:pPr>
@@ -7223,88 +7831,88 @@
           <w:iCs/>
         </w:rPr>
       </w:pPr>
-      <w:bookmarkStart w:id="43" w:name="_Toc71703267"/>
-      <w:bookmarkStart w:id="44" w:name="_Toc134602020"/>
+      <w:bookmarkStart w:id="49" w:name="_Toc71703267"/>
+      <w:bookmarkStart w:id="50" w:name="_Toc134799502"/>
       <w:r>
         <w:rPr>
           <w:i w:val="0"/>
           <w:iCs/>
         </w:rPr>
         <w:t>Manuel d'Installation</w:t>
-      </w:r>
-      <w:bookmarkEnd w:id="42"/>
-      <w:bookmarkEnd w:id="43"/>
-      <w:bookmarkEnd w:id="44"/>
-    </w:p>
-    <w:p>
-      <w:pPr>
-        <w:spacing w:line="276" w:lineRule="auto"/>
-      </w:pPr>
-    </w:p>
-    <w:p>
-      <w:pPr>
-        <w:pStyle w:val="Titre2"/>
-        <w:spacing w:line="276" w:lineRule="auto"/>
-        <w:rPr>
-          <w:i w:val="0"/>
-          <w:iCs/>
-        </w:rPr>
-      </w:pPr>
-      <w:bookmarkStart w:id="45" w:name="_Toc25553332"/>
-      <w:bookmarkStart w:id="46" w:name="_Toc71703268"/>
-      <w:bookmarkStart w:id="47" w:name="_Toc134602021"/>
-      <w:r>
-        <w:rPr>
-          <w:i w:val="0"/>
-          <w:iCs/>
-        </w:rPr>
-        <w:t>Manuel d'Utilisation</w:t>
-      </w:r>
-      <w:bookmarkEnd w:id="45"/>
-      <w:bookmarkEnd w:id="46"/>
-      <w:bookmarkEnd w:id="47"/>
-    </w:p>
-    <w:p>
-      <w:pPr>
-        <w:spacing w:line="276" w:lineRule="auto"/>
-      </w:pPr>
-    </w:p>
-    <w:p>
-      <w:pPr>
-        <w:pStyle w:val="Titre2"/>
-        <w:spacing w:line="276" w:lineRule="auto"/>
-        <w:rPr>
-          <w:i w:val="0"/>
-          <w:iCs/>
-        </w:rPr>
-      </w:pPr>
-      <w:bookmarkStart w:id="48" w:name="_Toc71703270"/>
-      <w:bookmarkStart w:id="49" w:name="_Toc134602022"/>
-      <w:bookmarkStart w:id="50" w:name="_Toc25553334"/>
-      <w:r>
-        <w:rPr>
-          <w:i w:val="0"/>
-          <w:iCs/>
-        </w:rPr>
-        <w:t>A</w:t>
-      </w:r>
-      <w:r>
-        <w:rPr>
-          <w:i w:val="0"/>
-          <w:iCs/>
-        </w:rPr>
-        <w:t>rchives du projet</w:t>
       </w:r>
       <w:bookmarkEnd w:id="48"/>
       <w:bookmarkEnd w:id="49"/>
-      <w:r>
+      <w:bookmarkEnd w:id="50"/>
+    </w:p>
+    <w:p>
+      <w:pPr>
+        <w:spacing w:line="276" w:lineRule="auto"/>
+      </w:pPr>
+    </w:p>
+    <w:p>
+      <w:pPr>
+        <w:pStyle w:val="Titre2"/>
+        <w:spacing w:line="276" w:lineRule="auto"/>
         <w:rPr>
           <w:i w:val="0"/>
           <w:iCs/>
         </w:rPr>
+      </w:pPr>
+      <w:bookmarkStart w:id="51" w:name="_Toc25553332"/>
+      <w:bookmarkStart w:id="52" w:name="_Toc71703268"/>
+      <w:bookmarkStart w:id="53" w:name="_Toc134799503"/>
+      <w:r>
+        <w:rPr>
+          <w:i w:val="0"/>
+          <w:iCs/>
+        </w:rPr>
+        <w:t>Manuel d'Utilisation</w:t>
+      </w:r>
+      <w:bookmarkEnd w:id="51"/>
+      <w:bookmarkEnd w:id="52"/>
+      <w:bookmarkEnd w:id="53"/>
+    </w:p>
+    <w:p>
+      <w:pPr>
+        <w:spacing w:line="276" w:lineRule="auto"/>
+      </w:pPr>
+    </w:p>
+    <w:p>
+      <w:pPr>
+        <w:pStyle w:val="Titre2"/>
+        <w:spacing w:line="276" w:lineRule="auto"/>
+        <w:rPr>
+          <w:i w:val="0"/>
+          <w:iCs/>
+        </w:rPr>
+      </w:pPr>
+      <w:bookmarkStart w:id="54" w:name="_Toc71703270"/>
+      <w:bookmarkStart w:id="55" w:name="_Toc25553334"/>
+      <w:bookmarkStart w:id="56" w:name="_Toc134799504"/>
+      <w:r>
+        <w:rPr>
+          <w:i w:val="0"/>
+          <w:iCs/>
+        </w:rPr>
+        <w:t>A</w:t>
+      </w:r>
+      <w:r>
+        <w:rPr>
+          <w:i w:val="0"/>
+          <w:iCs/>
+        </w:rPr>
+        <w:t>rchives du projet</w:t>
+      </w:r>
+      <w:bookmarkEnd w:id="54"/>
+      <w:bookmarkEnd w:id="56"/>
+      <w:r>
+        <w:rPr>
+          <w:i w:val="0"/>
+          <w:iCs/>
+        </w:rPr>
         <w:t xml:space="preserve"> </w:t>
       </w:r>
-      <w:bookmarkEnd w:id="50"/>
+      <w:bookmarkEnd w:id="55"/>
     </w:p>
     <w:p>
       <w:pPr>
@@ -7655,7 +8263,7 @@
             <w:rPr>
               <w:noProof/>
             </w:rPr>
-            <w:t>11 mai 2023 04:22</w:t>
+            <w:t>11 mai 2023 04:23</w:t>
           </w:r>
           <w:r>
             <w:fldChar w:fldCharType="end"/>
@@ -10114,6 +10722,7 @@
     <w:lsdException w:name="heading 9" w:qFormat="1"/>
     <w:lsdException w:name="toc 1" w:uiPriority="39"/>
     <w:lsdException w:name="toc 2" w:uiPriority="39"/>
+    <w:lsdException w:name="toc 3" w:uiPriority="39"/>
     <w:lsdException w:name="caption" w:semiHidden="1" w:unhideWhenUsed="1" w:qFormat="1"/>
     <w:lsdException w:name="Title" w:qFormat="1"/>
     <w:lsdException w:name="Subtitle" w:qFormat="1"/>
@@ -10441,6 +11050,7 @@
     <w:name w:val="heading 3"/>
     <w:basedOn w:val="Normal"/>
     <w:next w:val="Normal"/>
+    <w:link w:val="Titre3Car"/>
     <w:qFormat/>
     <w:pPr>
       <w:keepNext/>
@@ -10669,7 +11279,7 @@
     <w:basedOn w:val="Normal"/>
     <w:next w:val="Normal"/>
     <w:autoRedefine/>
-    <w:semiHidden/>
+    <w:uiPriority w:val="39"/>
     <w:pPr>
       <w:ind w:left="400"/>
     </w:pPr>
@@ -10947,6 +11557,18 @@
       <w:color w:val="44546A" w:themeColor="text2"/>
       <w:sz w:val="18"/>
       <w:szCs w:val="18"/>
+    </w:rPr>
+  </w:style>
+  <w:style w:type="character" w:customStyle="1" w:styleId="Titre3Car">
+    <w:name w:val="Titre 3 Car"/>
+    <w:basedOn w:val="Policepardfaut"/>
+    <w:link w:val="Titre3"/>
+    <w:rsid w:val="000E4C48"/>
+    <w:rPr>
+      <w:rFonts w:ascii="Arial" w:hAnsi="Arial"/>
+      <w:b/>
+      <w:sz w:val="24"/>
+      <w:lang w:val="fr-FR" w:eastAsia="fr-FR"/>
     </w:rPr>
   </w:style>
 </w:styles>
@@ -11248,15 +11870,6 @@
 </file>
 
 <file path=customXml/item1.xml><?xml version="1.0" encoding="utf-8"?>
-<?mso-contentType ?>
-<FormTemplates xmlns="http://schemas.microsoft.com/sharepoint/v3/contenttype/forms">
-  <Display>DocumentLibraryForm</Display>
-  <Edit>DocumentLibraryForm</Edit>
-  <New>DocumentLibraryForm</New>
-</FormTemplates>
-</file>
-
-<file path=customXml/item2.xml><?xml version="1.0" encoding="utf-8"?>
 <ct:contentTypeSchema xmlns:ct="http://schemas.microsoft.com/office/2006/metadata/contentType" xmlns:ma="http://schemas.microsoft.com/office/2006/metadata/properties/metaAttributes" ct:_="" ma:_="" ma:contentTypeName="Document" ma:contentTypeID="0x0101001ABD9BFFC9E543439C53A2705AE306EF" ma:contentTypeVersion="17" ma:contentTypeDescription="Crée un document." ma:contentTypeScope="" ma:versionID="40bf3fcd3ec008165df3c5e2192c9b61">
   <xsd:schema xmlns:xsd="http://www.w3.org/2001/XMLSchema" xmlns:xs="http://www.w3.org/2001/XMLSchema" xmlns:p="http://schemas.microsoft.com/office/2006/metadata/properties" xmlns:ns2="bf2f2df3-a963-4452-b0e7-67dabc627c35" xmlns:ns3="http://schemas.microsoft.com/sharepoint/v4" xmlns:ns4="f7d9f5a6-831d-4621-8c77-cbcaf993e406" targetNamespace="http://schemas.microsoft.com/office/2006/metadata/properties" ma:root="true" ma:fieldsID="25069cb2525d2f72d231b92cb04b314b" ns2:_="" ns3:_="" ns4:_="">
     <xsd:import namespace="bf2f2df3-a963-4452-b0e7-67dabc627c35"/>
@@ -11510,15 +12123,16 @@
 </ct:contentTypeSchema>
 </file>
 
-<file path=customXml/itemProps1.xml><?xml version="1.0" encoding="utf-8"?>
-<ds:datastoreItem xmlns:ds="http://schemas.openxmlformats.org/officeDocument/2006/customXml" ds:itemID="{1DADA05A-DA17-4CB0-90B5-C889667DD54A}">
-  <ds:schemaRefs>
-    <ds:schemaRef ds:uri="http://schemas.microsoft.com/sharepoint/v3/contenttype/forms"/>
-  </ds:schemaRefs>
-</ds:datastoreItem>
+<file path=customXml/item2.xml><?xml version="1.0" encoding="utf-8"?>
+<?mso-contentType ?>
+<FormTemplates xmlns="http://schemas.microsoft.com/sharepoint/v3/contenttype/forms">
+  <Display>DocumentLibraryForm</Display>
+  <Edit>DocumentLibraryForm</Edit>
+  <New>DocumentLibraryForm</New>
+</FormTemplates>
 </file>
 
-<file path=customXml/itemProps2.xml><?xml version="1.0" encoding="utf-8"?>
+<file path=customXml/itemProps1.xml><?xml version="1.0" encoding="utf-8"?>
 <ds:datastoreItem xmlns:ds="http://schemas.openxmlformats.org/officeDocument/2006/customXml" ds:itemID="{1F761813-8F01-43DF-A2D0-EBF73F92FCAC}">
   <ds:schemaRefs>
     <ds:schemaRef ds:uri="http://schemas.microsoft.com/office/2006/metadata/contentType"/>
@@ -11536,4 +12150,12 @@
     <ds:schemaRef ds:uri="http://schemas.microsoft.com/internal/obd"/>
   </ds:schemaRefs>
 </ds:datastoreItem>
+</file>
+
+<file path=customXml/itemProps2.xml><?xml version="1.0" encoding="utf-8"?>
+<ds:datastoreItem xmlns:ds="http://schemas.openxmlformats.org/officeDocument/2006/customXml" ds:itemID="{1DADA05A-DA17-4CB0-90B5-C889667DD54A}">
+  <ds:schemaRefs>
+    <ds:schemaRef ds:uri="http://schemas.microsoft.com/sharepoint/v3/contenttype/forms"/>
+  </ds:schemaRefs>
+</ds:datastoreItem>
 </file>
</xml_diff>

<commit_message>
Dev: Homes directories creation + integration
</commit_message>
<xml_diff>
--- a/Administratif/sylphilipona-RapportTPI.docx
+++ b/Administratif/sylphilipona-RapportTPI.docx
@@ -3938,21 +3938,8 @@
           <w:szCs w:val="14"/>
           <w:lang w:eastAsia="fr-FR"/>
         </w:rPr>
-        <w:t xml:space="preserve"> complet avec toutes ses </w:t>
-      </w:r>
-      <w:proofErr w:type="gramStart"/>
-      <w:r>
-        <w:rPr>
-          <w:rFonts w:ascii="Arial" w:hAnsi="Arial"/>
-          <w:i/>
-          <w:iCs/>
-          <w:sz w:val="24"/>
-          <w:szCs w:val="14"/>
-          <w:lang w:eastAsia="fr-FR"/>
-        </w:rPr>
-        <w:t>annexes:</w:t>
-      </w:r>
-      <w:proofErr w:type="gramEnd"/>
+        <w:t xml:space="preserve"> complet avec toutes ses annexes:</w:t>
+      </w:r>
     </w:p>
     <w:p>
       <w:pPr>
@@ -4020,7 +4007,6 @@
           <w:lang w:eastAsia="fr-FR"/>
         </w:rPr>
       </w:pPr>
-      <w:proofErr w:type="gramStart"/>
       <w:r>
         <w:rPr>
           <w:rFonts w:ascii="Arial" w:hAnsi="Arial"/>
@@ -4041,43 +4027,7 @@
           <w:szCs w:val="14"/>
           <w:lang w:eastAsia="fr-FR"/>
         </w:rPr>
-        <w:t>ultimédia:</w:t>
-      </w:r>
-      <w:proofErr w:type="gramEnd"/>
-      <w:r>
-        <w:rPr>
-          <w:rFonts w:ascii="Arial" w:hAnsi="Arial"/>
-          <w:i/>
-          <w:iCs/>
-          <w:sz w:val="24"/>
-          <w:szCs w:val="14"/>
-          <w:lang w:eastAsia="fr-FR"/>
-        </w:rPr>
-        <w:t xml:space="preserve"> carte de site, maquettes papier, story </w:t>
-      </w:r>
-      <w:proofErr w:type="spellStart"/>
-      <w:r>
-        <w:rPr>
-          <w:rFonts w:ascii="Arial" w:hAnsi="Arial"/>
-          <w:i/>
-          <w:iCs/>
-          <w:sz w:val="24"/>
-          <w:szCs w:val="14"/>
-          <w:lang w:eastAsia="fr-FR"/>
-        </w:rPr>
-        <w:t>board</w:t>
-      </w:r>
-      <w:proofErr w:type="spellEnd"/>
-      <w:r>
-        <w:rPr>
-          <w:rFonts w:ascii="Arial" w:hAnsi="Arial"/>
-          <w:i/>
-          <w:iCs/>
-          <w:sz w:val="24"/>
-          <w:szCs w:val="14"/>
-          <w:lang w:eastAsia="fr-FR"/>
-        </w:rPr>
-        <w:t xml:space="preserve"> préliminaire, …</w:t>
+        <w:t>ultimédia: carte de site, maquettes papier, story board préliminaire, …</w:t>
       </w:r>
     </w:p>
     <w:p>
@@ -4117,31 +4067,7 @@
           <w:szCs w:val="14"/>
           <w:lang w:eastAsia="fr-FR"/>
         </w:rPr>
-        <w:t xml:space="preserve">ases de </w:t>
-      </w:r>
-      <w:proofErr w:type="gramStart"/>
-      <w:r>
-        <w:rPr>
-          <w:rFonts w:ascii="Arial" w:hAnsi="Arial"/>
-          <w:i/>
-          <w:iCs/>
-          <w:sz w:val="24"/>
-          <w:szCs w:val="14"/>
-          <w:lang w:eastAsia="fr-FR"/>
-        </w:rPr>
-        <w:t>données:</w:t>
-      </w:r>
-      <w:proofErr w:type="gramEnd"/>
-      <w:r>
-        <w:rPr>
-          <w:rFonts w:ascii="Arial" w:hAnsi="Arial"/>
-          <w:i/>
-          <w:iCs/>
-          <w:sz w:val="24"/>
-          <w:szCs w:val="14"/>
-          <w:lang w:eastAsia="fr-FR"/>
-        </w:rPr>
-        <w:t xml:space="preserve"> interfaces graphiques, modèle conceptuel</w:t>
+        <w:t>ases de données: interfaces graphiques, modèle conceptuel</w:t>
       </w:r>
       <w:r>
         <w:rPr>
@@ -4172,7 +4098,6 @@
           <w:lang w:eastAsia="fr-FR"/>
         </w:rPr>
       </w:pPr>
-      <w:proofErr w:type="gramStart"/>
       <w:r>
         <w:rPr>
           <w:rFonts w:ascii="Arial" w:hAnsi="Arial"/>
@@ -4193,19 +4118,7 @@
           <w:szCs w:val="14"/>
           <w:lang w:eastAsia="fr-FR"/>
         </w:rPr>
-        <w:t>rogrammation:</w:t>
-      </w:r>
-      <w:proofErr w:type="gramEnd"/>
-      <w:r>
-        <w:rPr>
-          <w:rFonts w:ascii="Arial" w:hAnsi="Arial"/>
-          <w:i/>
-          <w:iCs/>
-          <w:sz w:val="24"/>
-          <w:szCs w:val="14"/>
-          <w:lang w:eastAsia="fr-FR"/>
-        </w:rPr>
-        <w:t xml:space="preserve"> interfaces graphiques, maquettes, analyse fonctionnelle…</w:t>
+        <w:t>rogrammation: interfaces graphiques, maquettes, analyse fonctionnelle…</w:t>
       </w:r>
     </w:p>
     <w:p>
@@ -4327,15 +4240,7 @@
         <w:t>a</w:t>
       </w:r>
       <w:r>
-        <w:t xml:space="preserve"> été organisé en deux branches. ‘’Main’’ et ‘’Dev’’. Toutes les fonctionnalités sont développées dans la branche ‘’Dev‘’, puis une fois fonctionnelles, la branche est ‘’</w:t>
-      </w:r>
-      <w:proofErr w:type="spellStart"/>
-      <w:r>
-        <w:t>merged</w:t>
-      </w:r>
-      <w:proofErr w:type="spellEnd"/>
-      <w:r>
-        <w:t>’’ dans la branche ‘’Main‘’.</w:t>
+        <w:t xml:space="preserve"> été organisé en deux branches. ‘’Main’’ et ‘’Dev’’. Toutes les fonctionnalités sont développées dans la branche ‘’Dev‘’, puis une fois fonctionnelles, la branche est ‘’merged’’ dans la branche ‘’Main‘’.</w:t>
       </w:r>
     </w:p>
     <w:p>
@@ -4609,14 +4514,12 @@
               </w:rPr>
               <w:t xml:space="preserve">Impossibilité de vérifier si un compte existe déjà. Cela </w:t>
             </w:r>
-            <w:proofErr w:type="gramStart"/>
             <w:r>
               <w:rPr>
                 <w:szCs w:val="24"/>
               </w:rPr>
-              <w:t>peux</w:t>
+              <w:t>peut</w:t>
             </w:r>
-            <w:proofErr w:type="gramEnd"/>
             <w:r>
               <w:rPr>
                 <w:szCs w:val="24"/>
@@ -4708,6 +4611,30 @@
                 <w:szCs w:val="24"/>
               </w:rPr>
             </w:pPr>
+            <w:r>
+              <w:rPr>
+                <w:szCs w:val="24"/>
+              </w:rPr>
+              <w:t xml:space="preserve">Problèmes dans le cas de personnes ayant le même prénom et nom de famille. Le nom de </w:t>
+            </w:r>
+            <w:r>
+              <w:rPr>
+                <w:szCs w:val="24"/>
+              </w:rPr>
+              <w:t>d’ouverture de sess</w:t>
+            </w:r>
+            <w:r>
+              <w:rPr>
+                <w:szCs w:val="24"/>
+              </w:rPr>
+              <w:t>ion</w:t>
+            </w:r>
+            <w:r>
+              <w:rPr>
+                <w:szCs w:val="24"/>
+              </w:rPr>
+              <w:t xml:space="preserve"> devant être unique.</w:t>
+            </w:r>
           </w:p>
         </w:tc>
       </w:tr>
@@ -4868,27 +4795,7 @@
                 <w:color w:val="70AD47" w:themeColor="accent6"/>
                 <w:szCs w:val="24"/>
               </w:rPr>
-              <w:t xml:space="preserve">L’utilisateur est créé dans la bonne </w:t>
-            </w:r>
-            <w:proofErr w:type="gramStart"/>
-            <w:r>
-              <w:rPr>
-                <w:b w:val="0"/>
-                <w:bCs w:val="0"/>
-                <w:color w:val="70AD47" w:themeColor="accent6"/>
-                <w:szCs w:val="24"/>
-              </w:rPr>
-              <w:t>OU</w:t>
-            </w:r>
-            <w:proofErr w:type="gramEnd"/>
-            <w:r>
-              <w:rPr>
-                <w:b w:val="0"/>
-                <w:bCs w:val="0"/>
-                <w:color w:val="70AD47" w:themeColor="accent6"/>
-                <w:szCs w:val="24"/>
-              </w:rPr>
-              <w:t>.</w:t>
+              <w:t>L’utilisateur est créé dans la bonne OU.</w:t>
             </w:r>
           </w:p>
         </w:tc>
@@ -4945,6 +4852,18 @@
                 <w:szCs w:val="24"/>
               </w:rPr>
             </w:pPr>
+            <w:r>
+              <w:rPr>
+                <w:szCs w:val="24"/>
+              </w:rPr>
+              <w:t>Soit impossibilité d’avoir un dossier personnel, ou bien risque de compromission des données personnelles si les droits d’accès sont erronés</w:t>
+            </w:r>
+            <w:r>
+              <w:rPr>
+                <w:szCs w:val="24"/>
+              </w:rPr>
+              <w:t>.</w:t>
+            </w:r>
           </w:p>
         </w:tc>
       </w:tr>
@@ -5218,6 +5137,7 @@
                 <w:color w:val="70AD47" w:themeColor="accent6"/>
                 <w:szCs w:val="24"/>
               </w:rPr>
+              <w:lastRenderedPageBreak/>
               <w:t>Le compte est modifié selon les informations du CSV.</w:t>
             </w:r>
           </w:p>
@@ -5610,16 +5530,7 @@
                 <w:color w:val="70AD47" w:themeColor="accent6"/>
                 <w:szCs w:val="24"/>
               </w:rPr>
-              <w:t xml:space="preserve">modifications </w:t>
-            </w:r>
-            <w:r>
-              <w:rPr>
-                <w:b w:val="0"/>
-                <w:bCs w:val="0"/>
-                <w:color w:val="70AD47" w:themeColor="accent6"/>
-                <w:szCs w:val="24"/>
-              </w:rPr>
-              <w:t xml:space="preserve">et suppressions </w:t>
+              <w:t xml:space="preserve">modifications et suppressions </w:t>
             </w:r>
             <w:r>
               <w:rPr>
@@ -5680,25 +5591,7 @@
           <w:iCs/>
           <w:szCs w:val="14"/>
         </w:rPr>
-        <w:t xml:space="preserve">Décrire la stratégie globale de </w:t>
-      </w:r>
-      <w:proofErr w:type="gramStart"/>
-      <w:r>
-        <w:rPr>
-          <w:i/>
-          <w:iCs/>
-          <w:szCs w:val="14"/>
-        </w:rPr>
-        <w:t>test:</w:t>
-      </w:r>
-      <w:proofErr w:type="gramEnd"/>
-      <w:r>
-        <w:rPr>
-          <w:i/>
-          <w:iCs/>
-          <w:szCs w:val="14"/>
-        </w:rPr>
-        <w:t xml:space="preserve"> </w:t>
+        <w:t xml:space="preserve">Décrire la stratégie globale de test: </w:t>
       </w:r>
     </w:p>
     <w:p>
@@ -5731,7 +5624,6 @@
           <w:szCs w:val="14"/>
         </w:rPr>
       </w:pPr>
-      <w:proofErr w:type="gramStart"/>
       <w:r>
         <w:rPr>
           <w:i/>
@@ -5746,16 +5638,7 @@
           <w:iCs/>
           <w:szCs w:val="14"/>
         </w:rPr>
-        <w:t>ypes</w:t>
-      </w:r>
-      <w:proofErr w:type="gramEnd"/>
-      <w:r>
-        <w:rPr>
-          <w:i/>
-          <w:iCs/>
-          <w:szCs w:val="14"/>
-        </w:rPr>
-        <w:t xml:space="preserve"> de des tests et ordre dans lequel ils seront effectués.</w:t>
+        <w:t>ypes de des tests et ordre dans lequel ils seront effectués.</w:t>
       </w:r>
     </w:p>
     <w:p>
@@ -5776,7 +5659,6 @@
           <w:szCs w:val="14"/>
         </w:rPr>
       </w:pPr>
-      <w:proofErr w:type="gramStart"/>
       <w:r>
         <w:rPr>
           <w:i/>
@@ -5791,16 +5673,7 @@
           <w:iCs/>
           <w:szCs w:val="14"/>
         </w:rPr>
-        <w:t>es</w:t>
-      </w:r>
-      <w:proofErr w:type="gramEnd"/>
-      <w:r>
-        <w:rPr>
-          <w:i/>
-          <w:iCs/>
-          <w:szCs w:val="14"/>
-        </w:rPr>
-        <w:t xml:space="preserve"> moyens à mettre en œuvre</w:t>
+        <w:t>es moyens à mettre en œuvre</w:t>
       </w:r>
       <w:r>
         <w:rPr>
@@ -5829,7 +5702,6 @@
           <w:szCs w:val="14"/>
         </w:rPr>
       </w:pPr>
-      <w:proofErr w:type="gramStart"/>
       <w:r>
         <w:rPr>
           <w:i/>
@@ -5844,16 +5716,7 @@
           <w:iCs/>
           <w:szCs w:val="14"/>
         </w:rPr>
-        <w:t>ouverture</w:t>
-      </w:r>
-      <w:proofErr w:type="gramEnd"/>
-      <w:r>
-        <w:rPr>
-          <w:i/>
-          <w:iCs/>
-          <w:szCs w:val="14"/>
-        </w:rPr>
-        <w:t xml:space="preserve"> des tests (tests exhaustifs ou non, si non, pourquoi ?)</w:t>
+        <w:t>ouverture des tests (tests exhaustifs ou non, si non, pourquoi ?)</w:t>
       </w:r>
       <w:r>
         <w:rPr>
@@ -5882,7 +5745,6 @@
           <w:szCs w:val="14"/>
         </w:rPr>
       </w:pPr>
-      <w:proofErr w:type="gramStart"/>
       <w:r>
         <w:rPr>
           <w:i/>
@@ -5897,16 +5759,7 @@
           <w:iCs/>
           <w:szCs w:val="14"/>
         </w:rPr>
-        <w:t>onnées</w:t>
-      </w:r>
-      <w:proofErr w:type="gramEnd"/>
-      <w:r>
-        <w:rPr>
-          <w:i/>
-          <w:iCs/>
-          <w:szCs w:val="14"/>
-        </w:rPr>
-        <w:t xml:space="preserve"> de test à prévoir (données réelles ?)</w:t>
+        <w:t>onnées de test à prévoir (données réelles ?)</w:t>
       </w:r>
       <w:r>
         <w:rPr>
@@ -5935,23 +5788,13 @@
           <w:szCs w:val="14"/>
         </w:rPr>
       </w:pPr>
-      <w:proofErr w:type="gramStart"/>
-      <w:r>
-        <w:rPr>
-          <w:i/>
-          <w:iCs/>
-          <w:szCs w:val="14"/>
-        </w:rPr>
-        <w:t>les</w:t>
-      </w:r>
-      <w:proofErr w:type="gramEnd"/>
-      <w:r>
-        <w:rPr>
-          <w:i/>
-          <w:iCs/>
-          <w:szCs w:val="14"/>
-        </w:rPr>
-        <w:t xml:space="preserve"> testeurs extérieurs éventuels.</w:t>
+      <w:r>
+        <w:rPr>
+          <w:i/>
+          <w:iCs/>
+          <w:szCs w:val="14"/>
+        </w:rPr>
+        <w:t>les testeurs extérieurs éventuels.</w:t>
       </w:r>
     </w:p>
     <w:p>
@@ -6043,23 +5886,13 @@
           <w:sz w:val="24"/>
         </w:rPr>
       </w:pPr>
-      <w:proofErr w:type="gramStart"/>
       <w:r>
         <w:rPr>
           <w:rFonts w:ascii="Arial" w:hAnsi="Arial" w:cs="Arial"/>
           <w:i/>
           <w:sz w:val="24"/>
         </w:rPr>
-        <w:t>risques</w:t>
-      </w:r>
-      <w:proofErr w:type="gramEnd"/>
-      <w:r>
-        <w:rPr>
-          <w:rFonts w:ascii="Arial" w:hAnsi="Arial" w:cs="Arial"/>
-          <w:i/>
-          <w:sz w:val="24"/>
-        </w:rPr>
-        <w:t xml:space="preserve"> techniques (complexité, manque de compétences, …)</w:t>
+        <w:t>risques techniques (complexité, manque de compétences, …)</w:t>
       </w:r>
       <w:r>
         <w:rPr>
@@ -6107,25 +5940,7 @@
           <w:i/>
           <w:sz w:val="24"/>
         </w:rPr>
-        <w:t xml:space="preserve">Décrire aussi quelles solutions </w:t>
-      </w:r>
-      <w:proofErr w:type="gramStart"/>
-      <w:r>
-        <w:rPr>
-          <w:rFonts w:ascii="Arial" w:hAnsi="Arial" w:cs="Arial"/>
-          <w:i/>
-          <w:sz w:val="24"/>
-        </w:rPr>
-        <w:t>ont</w:t>
-      </w:r>
-      <w:proofErr w:type="gramEnd"/>
-      <w:r>
-        <w:rPr>
-          <w:rFonts w:ascii="Arial" w:hAnsi="Arial" w:cs="Arial"/>
-          <w:i/>
-          <w:sz w:val="24"/>
-        </w:rPr>
-        <w:t xml:space="preserve"> été appliquées pour réduire les risques (priorités, formation, actions, …)</w:t>
+        <w:t>Décrire aussi quelles solutions ont été appliquées pour réduire les risques (priorités, formation, actions, …)</w:t>
       </w:r>
       <w:r>
         <w:rPr>
@@ -6242,7 +6057,6 @@
           <w:lang w:eastAsia="fr-FR"/>
         </w:rPr>
       </w:pPr>
-      <w:proofErr w:type="gramStart"/>
       <w:r>
         <w:rPr>
           <w:rFonts w:ascii="Arial" w:hAnsi="Arial"/>
@@ -6252,19 +6066,7 @@
           <w:szCs w:val="14"/>
           <w:lang w:eastAsia="fr-FR"/>
         </w:rPr>
-        <w:t>planning</w:t>
-      </w:r>
-      <w:proofErr w:type="gramEnd"/>
-      <w:r>
-        <w:rPr>
-          <w:rFonts w:ascii="Arial" w:hAnsi="Arial"/>
-          <w:i/>
-          <w:iCs/>
-          <w:sz w:val="24"/>
-          <w:szCs w:val="14"/>
-          <w:lang w:eastAsia="fr-FR"/>
-        </w:rPr>
-        <w:t xml:space="preserve"> indiquant les dates de début et de fin du projet ainsi que le découpage connu des diverses phases. </w:t>
+        <w:t xml:space="preserve">planning indiquant les dates de début et de fin du projet ainsi que le découpage connu des diverses phases. </w:t>
       </w:r>
     </w:p>
     <w:p>
@@ -6284,7 +6086,6 @@
           <w:lang w:eastAsia="fr-FR"/>
         </w:rPr>
       </w:pPr>
-      <w:proofErr w:type="gramStart"/>
       <w:r>
         <w:rPr>
           <w:rFonts w:ascii="Arial" w:hAnsi="Arial"/>
@@ -6294,19 +6095,7 @@
           <w:szCs w:val="14"/>
           <w:lang w:eastAsia="fr-FR"/>
         </w:rPr>
-        <w:t>partage</w:t>
-      </w:r>
-      <w:proofErr w:type="gramEnd"/>
-      <w:r>
-        <w:rPr>
-          <w:rFonts w:ascii="Arial" w:hAnsi="Arial"/>
-          <w:i/>
-          <w:iCs/>
-          <w:sz w:val="24"/>
-          <w:szCs w:val="14"/>
-          <w:lang w:eastAsia="fr-FR"/>
-        </w:rPr>
-        <w:t xml:space="preserve"> des tâches en cas de travail à plusieurs.</w:t>
+        <w:t>partage des tâches en cas de travail à plusieurs.</w:t>
       </w:r>
     </w:p>
     <w:p>
@@ -7101,18 +6890,8 @@
           <w:i/>
           <w:sz w:val="24"/>
         </w:rPr>
-        <w:t xml:space="preserve">Fournir tous les document de </w:t>
-      </w:r>
-      <w:proofErr w:type="gramStart"/>
-      <w:r>
-        <w:rPr>
-          <w:rFonts w:ascii="Arial" w:hAnsi="Arial" w:cs="Arial"/>
-          <w:i/>
-          <w:sz w:val="24"/>
-        </w:rPr>
-        <w:t>conception:</w:t>
-      </w:r>
-      <w:proofErr w:type="gramEnd"/>
+        <w:t>Fournir tous les document de conception:</w:t>
+      </w:r>
     </w:p>
     <w:p>
       <w:pPr>
@@ -7144,23 +6923,13 @@
           <w:sz w:val="24"/>
         </w:rPr>
       </w:pPr>
-      <w:proofErr w:type="gramStart"/>
       <w:r>
         <w:rPr>
           <w:rFonts w:ascii="Arial" w:hAnsi="Arial" w:cs="Arial"/>
           <w:i/>
           <w:sz w:val="24"/>
         </w:rPr>
-        <w:t>le</w:t>
-      </w:r>
-      <w:proofErr w:type="gramEnd"/>
-      <w:r>
-        <w:rPr>
-          <w:rFonts w:ascii="Arial" w:hAnsi="Arial" w:cs="Arial"/>
-          <w:i/>
-          <w:sz w:val="24"/>
-        </w:rPr>
-        <w:t xml:space="preserve"> choix du matériel HW</w:t>
+        <w:t>le choix du matériel HW</w:t>
       </w:r>
     </w:p>
     <w:p>
@@ -7177,23 +6946,13 @@
           <w:sz w:val="24"/>
         </w:rPr>
       </w:pPr>
-      <w:proofErr w:type="gramStart"/>
       <w:r>
         <w:rPr>
           <w:rFonts w:ascii="Arial" w:hAnsi="Arial" w:cs="Arial"/>
           <w:i/>
           <w:sz w:val="24"/>
         </w:rPr>
-        <w:t>le</w:t>
-      </w:r>
-      <w:proofErr w:type="gramEnd"/>
-      <w:r>
-        <w:rPr>
-          <w:rFonts w:ascii="Arial" w:hAnsi="Arial" w:cs="Arial"/>
-          <w:i/>
-          <w:sz w:val="24"/>
-        </w:rPr>
-        <w:t xml:space="preserve"> choix des systèmes d'exploitation pour la réalisation </w:t>
+        <w:t xml:space="preserve">le choix des systèmes d'exploitation pour la réalisation </w:t>
       </w:r>
       <w:r>
         <w:rPr>
@@ -7227,23 +6986,13 @@
           <w:sz w:val="24"/>
         </w:rPr>
       </w:pPr>
-      <w:proofErr w:type="gramStart"/>
       <w:r>
         <w:rPr>
           <w:rFonts w:ascii="Arial" w:hAnsi="Arial" w:cs="Arial"/>
           <w:i/>
           <w:sz w:val="24"/>
         </w:rPr>
-        <w:t>le</w:t>
-      </w:r>
-      <w:proofErr w:type="gramEnd"/>
-      <w:r>
-        <w:rPr>
-          <w:rFonts w:ascii="Arial" w:hAnsi="Arial" w:cs="Arial"/>
-          <w:i/>
-          <w:sz w:val="24"/>
-        </w:rPr>
-        <w:t xml:space="preserve"> choix des outils logiciels pour la réalisation </w:t>
+        <w:t xml:space="preserve">le choix des outils logiciels pour la réalisation </w:t>
       </w:r>
       <w:r>
         <w:rPr>
@@ -7277,23 +7026,13 @@
           <w:sz w:val="24"/>
         </w:rPr>
       </w:pPr>
-      <w:proofErr w:type="gramStart"/>
       <w:r>
         <w:rPr>
           <w:rFonts w:ascii="Arial" w:hAnsi="Arial" w:cs="Arial"/>
           <w:i/>
           <w:sz w:val="24"/>
         </w:rPr>
-        <w:t>site</w:t>
-      </w:r>
-      <w:proofErr w:type="gramEnd"/>
-      <w:r>
-        <w:rPr>
-          <w:rFonts w:ascii="Arial" w:hAnsi="Arial" w:cs="Arial"/>
-          <w:i/>
-          <w:sz w:val="24"/>
-        </w:rPr>
-        <w:t xml:space="preserve"> web: </w:t>
+        <w:t xml:space="preserve">site web: </w:t>
       </w:r>
       <w:r>
         <w:rPr>
@@ -7318,23 +7057,13 @@
           <w:sz w:val="24"/>
         </w:rPr>
       </w:pPr>
-      <w:proofErr w:type="gramStart"/>
       <w:r>
         <w:rPr>
           <w:rFonts w:ascii="Arial" w:hAnsi="Arial" w:cs="Arial"/>
           <w:i/>
           <w:sz w:val="24"/>
         </w:rPr>
-        <w:t>bases</w:t>
-      </w:r>
-      <w:proofErr w:type="gramEnd"/>
-      <w:r>
-        <w:rPr>
-          <w:rFonts w:ascii="Arial" w:hAnsi="Arial" w:cs="Arial"/>
-          <w:i/>
-          <w:sz w:val="24"/>
-        </w:rPr>
-        <w:t xml:space="preserve"> de données: décrire le modèle relationnel, le contenu détaillé des tables (caractéristiques de chaque champs) et les requêtes.</w:t>
+        <w:t>bases de données: décrire le modèle relationnel, le contenu détaillé des tables (caractéristiques de chaque champs) et les requêtes.</w:t>
       </w:r>
     </w:p>
     <w:p>
@@ -7351,23 +7080,13 @@
           <w:sz w:val="24"/>
         </w:rPr>
       </w:pPr>
-      <w:proofErr w:type="gramStart"/>
       <w:r>
         <w:rPr>
           <w:rFonts w:ascii="Arial" w:hAnsi="Arial" w:cs="Arial"/>
           <w:i/>
           <w:sz w:val="24"/>
         </w:rPr>
-        <w:t>programmation</w:t>
-      </w:r>
-      <w:proofErr w:type="gramEnd"/>
-      <w:r>
-        <w:rPr>
-          <w:rFonts w:ascii="Arial" w:hAnsi="Arial" w:cs="Arial"/>
-          <w:i/>
-          <w:sz w:val="24"/>
-        </w:rPr>
-        <w:t xml:space="preserve"> et scripts: organigramme, architecture du programme, découpage modulaire, entrées-sorties des modules, pseudo-code</w:t>
+        <w:t>programmation et scripts: organigramme, architecture du programme, découpage modulaire, entrées-sorties des modules, pseudo-code</w:t>
       </w:r>
       <w:r>
         <w:rPr>
@@ -7571,21 +7290,12 @@
           <w:iCs/>
         </w:rPr>
       </w:pPr>
-      <w:proofErr w:type="gramStart"/>
-      <w:r>
-        <w:rPr>
-          <w:i/>
-          <w:iCs/>
-        </w:rPr>
-        <w:t>les</w:t>
-      </w:r>
-      <w:proofErr w:type="gramEnd"/>
-      <w:r>
-        <w:rPr>
-          <w:i/>
-          <w:iCs/>
-        </w:rPr>
-        <w:t xml:space="preserve"> répertoires où le logiciel est installé</w:t>
+      <w:r>
+        <w:rPr>
+          <w:i/>
+          <w:iCs/>
+        </w:rPr>
+        <w:t>les répertoires où le logiciel est installé</w:t>
       </w:r>
     </w:p>
     <w:p>
@@ -7605,21 +7315,12 @@
           <w:iCs/>
         </w:rPr>
       </w:pPr>
-      <w:proofErr w:type="gramStart"/>
-      <w:r>
-        <w:rPr>
-          <w:i/>
-          <w:iCs/>
-        </w:rPr>
-        <w:t>la</w:t>
-      </w:r>
-      <w:proofErr w:type="gramEnd"/>
-      <w:r>
-        <w:rPr>
-          <w:i/>
-          <w:iCs/>
-        </w:rPr>
-        <w:t xml:space="preserve"> liste de tous les fichiers et une rapide description de leur contenu (des noms qui parlent !)</w:t>
+      <w:r>
+        <w:rPr>
+          <w:i/>
+          <w:iCs/>
+        </w:rPr>
+        <w:t>la liste de tous les fichiers et une rapide description de leur contenu (des noms qui parlent !)</w:t>
       </w:r>
     </w:p>
     <w:p>
@@ -7639,21 +7340,12 @@
           <w:iCs/>
         </w:rPr>
       </w:pPr>
-      <w:proofErr w:type="gramStart"/>
-      <w:r>
-        <w:rPr>
-          <w:i/>
-          <w:iCs/>
-        </w:rPr>
-        <w:t>les</w:t>
-      </w:r>
-      <w:proofErr w:type="gramEnd"/>
-      <w:r>
-        <w:rPr>
-          <w:i/>
-          <w:iCs/>
-        </w:rPr>
-        <w:t xml:space="preserve"> versions des systèmes d'exploitation et des outils logiciels</w:t>
+      <w:r>
+        <w:rPr>
+          <w:i/>
+          <w:iCs/>
+        </w:rPr>
+        <w:t>les versions des systèmes d'exploitation et des outils logiciels</w:t>
       </w:r>
     </w:p>
     <w:p>
@@ -7673,21 +7365,12 @@
           <w:iCs/>
         </w:rPr>
       </w:pPr>
-      <w:proofErr w:type="gramStart"/>
-      <w:r>
-        <w:rPr>
-          <w:i/>
-          <w:iCs/>
-        </w:rPr>
-        <w:t>la</w:t>
-      </w:r>
-      <w:proofErr w:type="gramEnd"/>
-      <w:r>
-        <w:rPr>
-          <w:i/>
-          <w:iCs/>
-        </w:rPr>
-        <w:t xml:space="preserve"> description exacte du matériel</w:t>
+      <w:r>
+        <w:rPr>
+          <w:i/>
+          <w:iCs/>
+        </w:rPr>
+        <w:t>la description exacte du matériel</w:t>
       </w:r>
     </w:p>
     <w:p>
@@ -7707,21 +7390,12 @@
           <w:iCs/>
         </w:rPr>
       </w:pPr>
-      <w:proofErr w:type="gramStart"/>
-      <w:r>
-        <w:rPr>
-          <w:i/>
-          <w:iCs/>
-        </w:rPr>
-        <w:t>le</w:t>
-      </w:r>
-      <w:proofErr w:type="gramEnd"/>
-      <w:r>
-        <w:rPr>
-          <w:i/>
-          <w:iCs/>
-        </w:rPr>
-        <w:t xml:space="preserve"> numé</w:t>
+      <w:r>
+        <w:rPr>
+          <w:i/>
+          <w:iCs/>
+        </w:rPr>
+        <w:t>le numé</w:t>
       </w:r>
       <w:r>
         <w:rPr>
@@ -7756,21 +7430,12 @@
           <w:u w:val="single"/>
         </w:rPr>
       </w:pPr>
-      <w:proofErr w:type="gramStart"/>
-      <w:r>
-        <w:rPr>
-          <w:i/>
-          <w:iCs/>
-        </w:rPr>
-        <w:t>programmation</w:t>
-      </w:r>
-      <w:proofErr w:type="gramEnd"/>
-      <w:r>
-        <w:rPr>
-          <w:i/>
-          <w:iCs/>
-        </w:rPr>
-        <w:t xml:space="preserve"> et scripts: librairies externes, dictionnaire des données, reconstruction du logiciel</w:t>
+      <w:r>
+        <w:rPr>
+          <w:i/>
+          <w:iCs/>
+        </w:rPr>
+        <w:t>programmation et scripts: librairies externes, dictionnaire des données, reconstruction du logiciel</w:t>
       </w:r>
       <w:r>
         <w:rPr>
@@ -7834,25 +7499,7 @@
           <w:iCs/>
           <w:u w:val="single"/>
         </w:rPr>
-        <w:t xml:space="preserve">Evitez d’inclure les </w:t>
-      </w:r>
-      <w:proofErr w:type="gramStart"/>
-      <w:r>
-        <w:rPr>
-          <w:i/>
-          <w:iCs/>
-          <w:u w:val="single"/>
-        </w:rPr>
-        <w:t>listings</w:t>
-      </w:r>
-      <w:proofErr w:type="gramEnd"/>
-      <w:r>
-        <w:rPr>
-          <w:i/>
-          <w:iCs/>
-          <w:u w:val="single"/>
-        </w:rPr>
-        <w:t xml:space="preserve"> des sources</w:t>
+        <w:t>Evitez d’inclure les listings des sources</w:t>
       </w:r>
       <w:r>
         <w:rPr>
@@ -7915,16 +7562,8 @@
         <w:rPr>
           <w:i/>
         </w:rPr>
-        <w:t xml:space="preserve">Pour chaque partie testée de votre projet, il faut </w:t>
-      </w:r>
-      <w:proofErr w:type="gramStart"/>
-      <w:r>
-        <w:rPr>
-          <w:i/>
-        </w:rPr>
-        <w:t>décrire:</w:t>
-      </w:r>
-      <w:proofErr w:type="gramEnd"/>
+        <w:t>Pour chaque partie testée de votre projet, il faut décrire:</w:t>
+      </w:r>
     </w:p>
     <w:p>
       <w:pPr>
@@ -7948,19 +7587,11 @@
           <w:i/>
         </w:rPr>
       </w:pPr>
-      <w:proofErr w:type="gramStart"/>
-      <w:r>
-        <w:rPr>
-          <w:i/>
-        </w:rPr>
-        <w:t>les</w:t>
-      </w:r>
-      <w:proofErr w:type="gramEnd"/>
-      <w:r>
-        <w:rPr>
-          <w:i/>
-        </w:rPr>
-        <w:t xml:space="preserve"> conditions exactes de chaque test</w:t>
+      <w:r>
+        <w:rPr>
+          <w:i/>
+        </w:rPr>
+        <w:t>les conditions exactes de chaque test</w:t>
       </w:r>
     </w:p>
     <w:p>
@@ -7974,19 +7605,11 @@
           <w:i/>
         </w:rPr>
       </w:pPr>
-      <w:proofErr w:type="gramStart"/>
-      <w:r>
-        <w:rPr>
-          <w:i/>
-        </w:rPr>
-        <w:t>les</w:t>
-      </w:r>
-      <w:proofErr w:type="gramEnd"/>
-      <w:r>
-        <w:rPr>
-          <w:i/>
-        </w:rPr>
-        <w:t xml:space="preserve"> preuves de test (papier ou fichier)</w:t>
+      <w:r>
+        <w:rPr>
+          <w:i/>
+        </w:rPr>
+        <w:t>les preuves de test (papier ou fichier)</w:t>
       </w:r>
     </w:p>
     <w:p>
@@ -8000,19 +7623,11 @@
           <w:i/>
         </w:rPr>
       </w:pPr>
-      <w:proofErr w:type="gramStart"/>
-      <w:r>
-        <w:rPr>
-          <w:i/>
-        </w:rPr>
-        <w:t>tests</w:t>
-      </w:r>
-      <w:proofErr w:type="gramEnd"/>
-      <w:r>
-        <w:rPr>
-          <w:i/>
-        </w:rPr>
-        <w:t xml:space="preserve"> sans preuve: fournir au moins une description </w:t>
+      <w:r>
+        <w:rPr>
+          <w:i/>
+        </w:rPr>
+        <w:t xml:space="preserve">tests sans preuve: fournir au moins une description </w:t>
       </w:r>
     </w:p>
     <w:p>
@@ -8074,21 +7689,7 @@
         <w:rPr>
           <w:i/>
         </w:rPr>
-        <w:t xml:space="preserve">S'il reste encore des </w:t>
-      </w:r>
-      <w:proofErr w:type="gramStart"/>
-      <w:r>
-        <w:rPr>
-          <w:i/>
-        </w:rPr>
-        <w:t>erreurs:</w:t>
-      </w:r>
-      <w:proofErr w:type="gramEnd"/>
-      <w:r>
-        <w:rPr>
-          <w:i/>
-        </w:rPr>
-        <w:t xml:space="preserve"> </w:t>
+        <w:t xml:space="preserve">S'il reste encore des erreurs: </w:t>
       </w:r>
     </w:p>
     <w:p>
@@ -8251,21 +7852,12 @@
           <w:i/>
         </w:rPr>
       </w:pPr>
-      <w:proofErr w:type="gramStart"/>
       <w:r>
         <w:rPr>
           <w:rFonts w:cs="Arial"/>
           <w:i/>
         </w:rPr>
-        <w:t>le</w:t>
-      </w:r>
-      <w:proofErr w:type="gramEnd"/>
-      <w:r>
-        <w:rPr>
-          <w:rFonts w:cs="Arial"/>
-          <w:i/>
-        </w:rPr>
-        <w:t xml:space="preserve"> rapport de projet</w:t>
+        <w:t>le rapport de projet</w:t>
       </w:r>
     </w:p>
     <w:p>
@@ -8280,21 +7872,12 @@
           <w:i/>
         </w:rPr>
       </w:pPr>
-      <w:proofErr w:type="gramStart"/>
       <w:r>
         <w:rPr>
           <w:rFonts w:cs="Arial"/>
           <w:i/>
         </w:rPr>
-        <w:t>le</w:t>
-      </w:r>
-      <w:proofErr w:type="gramEnd"/>
-      <w:r>
-        <w:rPr>
-          <w:rFonts w:cs="Arial"/>
-          <w:i/>
-        </w:rPr>
-        <w:t xml:space="preserve"> manuel d'Installation (en annexe)</w:t>
+        <w:t>le manuel d'Installation (en annexe)</w:t>
       </w:r>
     </w:p>
     <w:p>
@@ -8309,21 +7892,12 @@
           <w:i/>
         </w:rPr>
       </w:pPr>
-      <w:proofErr w:type="gramStart"/>
       <w:r>
         <w:rPr>
           <w:rFonts w:cs="Arial"/>
           <w:i/>
         </w:rPr>
-        <w:t>le</w:t>
-      </w:r>
-      <w:proofErr w:type="gramEnd"/>
-      <w:r>
-        <w:rPr>
-          <w:rFonts w:cs="Arial"/>
-          <w:i/>
-        </w:rPr>
-        <w:t xml:space="preserve"> manuel d'Utilisation avec des exemples graphiques (en annexe)</w:t>
+        <w:t>le manuel d'Utilisation avec des exemples graphiques (en annexe)</w:t>
       </w:r>
     </w:p>
     <w:p>
@@ -8338,21 +7912,12 @@
           <w:i/>
         </w:rPr>
       </w:pPr>
-      <w:proofErr w:type="gramStart"/>
       <w:r>
         <w:rPr>
           <w:rFonts w:cs="Arial"/>
           <w:i/>
         </w:rPr>
-        <w:t>autres</w:t>
-      </w:r>
-      <w:proofErr w:type="gramEnd"/>
-      <w:r>
-        <w:rPr>
-          <w:rFonts w:cs="Arial"/>
-          <w:i/>
-        </w:rPr>
-        <w:t>…</w:t>
+        <w:t>autres…</w:t>
       </w:r>
     </w:p>
     <w:p>
@@ -8477,11 +8042,9 @@
           <w:szCs w:val="14"/>
         </w:rPr>
       </w:pPr>
-      <w:proofErr w:type="spellStart"/>
       <w:r>
         <w:t>Merged</w:t>
       </w:r>
-      <w:proofErr w:type="spellEnd"/>
     </w:p>
     <w:p>
       <w:pPr>
@@ -8495,11 +8058,9 @@
           <w:szCs w:val="14"/>
         </w:rPr>
       </w:pPr>
-      <w:proofErr w:type="gramStart"/>
       <w:r>
         <w:t>OU</w:t>
       </w:r>
-      <w:proofErr w:type="gramEnd"/>
     </w:p>
     <w:p>
       <w:pPr>
@@ -8574,18 +8135,8 @@
           <w:i/>
           <w:sz w:val="24"/>
         </w:rPr>
-        <w:t xml:space="preserve">Développez en tous cas les points </w:t>
-      </w:r>
-      <w:proofErr w:type="gramStart"/>
-      <w:r>
-        <w:rPr>
-          <w:rFonts w:ascii="Arial" w:hAnsi="Arial" w:cs="Arial"/>
-          <w:i/>
-          <w:sz w:val="24"/>
-        </w:rPr>
-        <w:t>suivants:</w:t>
-      </w:r>
-      <w:proofErr w:type="gramEnd"/>
+        <w:t>Développez en tous cas les points suivants:</w:t>
+      </w:r>
     </w:p>
     <w:p>
       <w:pPr>
@@ -8809,21 +8360,7 @@
         <w:rPr>
           <w:i/>
         </w:rPr>
-        <w:t xml:space="preserve"> (Titre, auteur, date), des sites Internet (URL) consultés, des articles (Revue, date, titre, </w:t>
-      </w:r>
-      <w:proofErr w:type="gramStart"/>
-      <w:r>
-        <w:rPr>
-          <w:i/>
-        </w:rPr>
-        <w:t>auteur)…</w:t>
-      </w:r>
-      <w:proofErr w:type="gramEnd"/>
-      <w:r>
-        <w:rPr>
-          <w:i/>
-        </w:rPr>
-        <w:t xml:space="preserve"> Et de toutes les aides externes (noms)   </w:t>
+        <w:t xml:space="preserve"> (Titre, auteur, date), des sites Internet (URL) consultés, des articles (Revue, date, titre, auteur)… Et de toutes les aides externes (noms)   </w:t>
       </w:r>
     </w:p>
     <w:p>
@@ -9506,7 +9043,7 @@
             <w:rPr>
               <w:noProof/>
             </w:rPr>
-            <w:t>15 mai 2023 01:18</w:t>
+            <w:t>15 mai 2023 04:13</w:t>
           </w:r>
           <w:r>
             <w:fldChar w:fldCharType="end"/>
@@ -13187,6 +12724,15 @@
 </file>
 
 <file path=customXml/item1.xml><?xml version="1.0" encoding="utf-8"?>
+<?mso-contentType ?>
+<FormTemplates xmlns="http://schemas.microsoft.com/sharepoint/v3/contenttype/forms">
+  <Display>DocumentLibraryForm</Display>
+  <Edit>DocumentLibraryForm</Edit>
+  <New>DocumentLibraryForm</New>
+</FormTemplates>
+</file>
+
+<file path=customXml/item2.xml><?xml version="1.0" encoding="utf-8"?>
 <ct:contentTypeSchema xmlns:ct="http://schemas.microsoft.com/office/2006/metadata/contentType" xmlns:ma="http://schemas.microsoft.com/office/2006/metadata/properties/metaAttributes" ct:_="" ma:_="" ma:contentTypeName="Document" ma:contentTypeID="0x0101001ABD9BFFC9E543439C53A2705AE306EF" ma:contentTypeVersion="17" ma:contentTypeDescription="Crée un document." ma:contentTypeScope="" ma:versionID="40bf3fcd3ec008165df3c5e2192c9b61">
   <xsd:schema xmlns:xsd="http://www.w3.org/2001/XMLSchema" xmlns:xs="http://www.w3.org/2001/XMLSchema" xmlns:p="http://schemas.microsoft.com/office/2006/metadata/properties" xmlns:ns2="bf2f2df3-a963-4452-b0e7-67dabc627c35" xmlns:ns3="http://schemas.microsoft.com/sharepoint/v4" xmlns:ns4="f7d9f5a6-831d-4621-8c77-cbcaf993e406" targetNamespace="http://schemas.microsoft.com/office/2006/metadata/properties" ma:root="true" ma:fieldsID="25069cb2525d2f72d231b92cb04b314b" ns2:_="" ns3:_="" ns4:_="">
     <xsd:import namespace="bf2f2df3-a963-4452-b0e7-67dabc627c35"/>
@@ -13440,16 +12986,15 @@
 </ct:contentTypeSchema>
 </file>
 
-<file path=customXml/item2.xml><?xml version="1.0" encoding="utf-8"?>
-<?mso-contentType ?>
-<FormTemplates xmlns="http://schemas.microsoft.com/sharepoint/v3/contenttype/forms">
-  <Display>DocumentLibraryForm</Display>
-  <Edit>DocumentLibraryForm</Edit>
-  <New>DocumentLibraryForm</New>
-</FormTemplates>
+<file path=customXml/itemProps1.xml><?xml version="1.0" encoding="utf-8"?>
+<ds:datastoreItem xmlns:ds="http://schemas.openxmlformats.org/officeDocument/2006/customXml" ds:itemID="{1DADA05A-DA17-4CB0-90B5-C889667DD54A}">
+  <ds:schemaRefs>
+    <ds:schemaRef ds:uri="http://schemas.microsoft.com/sharepoint/v3/contenttype/forms"/>
+  </ds:schemaRefs>
+</ds:datastoreItem>
 </file>
 
-<file path=customXml/itemProps1.xml><?xml version="1.0" encoding="utf-8"?>
+<file path=customXml/itemProps2.xml><?xml version="1.0" encoding="utf-8"?>
 <ds:datastoreItem xmlns:ds="http://schemas.openxmlformats.org/officeDocument/2006/customXml" ds:itemID="{1F761813-8F01-43DF-A2D0-EBF73F92FCAC}">
   <ds:schemaRefs>
     <ds:schemaRef ds:uri="http://schemas.microsoft.com/office/2006/metadata/contentType"/>
@@ -13467,12 +13012,4 @@
     <ds:schemaRef ds:uri="http://schemas.microsoft.com/internal/obd"/>
   </ds:schemaRefs>
 </ds:datastoreItem>
-</file>
-
-<file path=customXml/itemProps2.xml><?xml version="1.0" encoding="utf-8"?>
-<ds:datastoreItem xmlns:ds="http://schemas.openxmlformats.org/officeDocument/2006/customXml" ds:itemID="{1DADA05A-DA17-4CB0-90B5-C889667DD54A}">
-  <ds:schemaRefs>
-    <ds:schemaRef ds:uri="http://schemas.microsoft.com/sharepoint/v3/contenttype/forms"/>
-  </ds:schemaRefs>
-</ds:datastoreItem>
 </file>
</xml_diff>

<commit_message>
Dev: Disable user + Delete user + Remove home directory
</commit_message>
<xml_diff>
--- a/Administratif/sylphilipona-RapportTPI.docx
+++ b/Administratif/sylphilipona-RapportTPI.docx
@@ -4795,8 +4795,21 @@
           <w:szCs w:val="14"/>
           <w:lang w:eastAsia="fr-FR"/>
         </w:rPr>
-        <w:t xml:space="preserve"> complet avec toutes ses annexes:</w:t>
-      </w:r>
+        <w:t xml:space="preserve"> complet avec toutes ses </w:t>
+      </w:r>
+      <w:proofErr w:type="gramStart"/>
+      <w:r>
+        <w:rPr>
+          <w:rFonts w:ascii="Arial" w:hAnsi="Arial" w:cs="Arial"/>
+          <w:i/>
+          <w:iCs/>
+          <w:sz w:val="24"/>
+          <w:szCs w:val="14"/>
+          <w:lang w:eastAsia="fr-FR"/>
+        </w:rPr>
+        <w:t>annexes:</w:t>
+      </w:r>
+      <w:proofErr w:type="gramEnd"/>
     </w:p>
     <w:p>
       <w:pPr>
@@ -4864,6 +4877,7 @@
           <w:lang w:eastAsia="fr-FR"/>
         </w:rPr>
       </w:pPr>
+      <w:proofErr w:type="gramStart"/>
       <w:r>
         <w:rPr>
           <w:rFonts w:ascii="Arial" w:hAnsi="Arial" w:cs="Arial"/>
@@ -4884,7 +4898,43 @@
           <w:szCs w:val="14"/>
           <w:lang w:eastAsia="fr-FR"/>
         </w:rPr>
-        <w:t>ultimédia: carte de site, maquettes papier, story board préliminaire, …</w:t>
+        <w:t>ultimédia:</w:t>
+      </w:r>
+      <w:proofErr w:type="gramEnd"/>
+      <w:r>
+        <w:rPr>
+          <w:rFonts w:ascii="Arial" w:hAnsi="Arial" w:cs="Arial"/>
+          <w:i/>
+          <w:iCs/>
+          <w:sz w:val="24"/>
+          <w:szCs w:val="14"/>
+          <w:lang w:eastAsia="fr-FR"/>
+        </w:rPr>
+        <w:t xml:space="preserve"> carte de site, maquettes papier, story </w:t>
+      </w:r>
+      <w:proofErr w:type="spellStart"/>
+      <w:r>
+        <w:rPr>
+          <w:rFonts w:ascii="Arial" w:hAnsi="Arial" w:cs="Arial"/>
+          <w:i/>
+          <w:iCs/>
+          <w:sz w:val="24"/>
+          <w:szCs w:val="14"/>
+          <w:lang w:eastAsia="fr-FR"/>
+        </w:rPr>
+        <w:t>board</w:t>
+      </w:r>
+      <w:proofErr w:type="spellEnd"/>
+      <w:r>
+        <w:rPr>
+          <w:rFonts w:ascii="Arial" w:hAnsi="Arial" w:cs="Arial"/>
+          <w:i/>
+          <w:iCs/>
+          <w:sz w:val="24"/>
+          <w:szCs w:val="14"/>
+          <w:lang w:eastAsia="fr-FR"/>
+        </w:rPr>
+        <w:t xml:space="preserve"> préliminaire, …</w:t>
       </w:r>
     </w:p>
     <w:p>
@@ -4924,7 +4974,31 @@
           <w:szCs w:val="14"/>
           <w:lang w:eastAsia="fr-FR"/>
         </w:rPr>
-        <w:t>ases de données: interfaces graphiques, modèle conceptuel</w:t>
+        <w:t xml:space="preserve">ases de </w:t>
+      </w:r>
+      <w:proofErr w:type="gramStart"/>
+      <w:r>
+        <w:rPr>
+          <w:rFonts w:ascii="Arial" w:hAnsi="Arial" w:cs="Arial"/>
+          <w:i/>
+          <w:iCs/>
+          <w:sz w:val="24"/>
+          <w:szCs w:val="14"/>
+          <w:lang w:eastAsia="fr-FR"/>
+        </w:rPr>
+        <w:t>données:</w:t>
+      </w:r>
+      <w:proofErr w:type="gramEnd"/>
+      <w:r>
+        <w:rPr>
+          <w:rFonts w:ascii="Arial" w:hAnsi="Arial" w:cs="Arial"/>
+          <w:i/>
+          <w:iCs/>
+          <w:sz w:val="24"/>
+          <w:szCs w:val="14"/>
+          <w:lang w:eastAsia="fr-FR"/>
+        </w:rPr>
+        <w:t xml:space="preserve"> interfaces graphiques, modèle conceptuel</w:t>
       </w:r>
       <w:r>
         <w:rPr>
@@ -4955,6 +5029,7 @@
           <w:lang w:eastAsia="fr-FR"/>
         </w:rPr>
       </w:pPr>
+      <w:proofErr w:type="gramStart"/>
       <w:r>
         <w:rPr>
           <w:rFonts w:ascii="Arial" w:hAnsi="Arial" w:cs="Arial"/>
@@ -4975,7 +5050,19 @@
           <w:szCs w:val="14"/>
           <w:lang w:eastAsia="fr-FR"/>
         </w:rPr>
-        <w:t>rogrammation: interfaces graphiques, maquettes, analyse fonctionnelle…</w:t>
+        <w:t>rogrammation:</w:t>
+      </w:r>
+      <w:proofErr w:type="gramEnd"/>
+      <w:r>
+        <w:rPr>
+          <w:rFonts w:ascii="Arial" w:hAnsi="Arial" w:cs="Arial"/>
+          <w:i/>
+          <w:iCs/>
+          <w:sz w:val="24"/>
+          <w:szCs w:val="14"/>
+          <w:lang w:eastAsia="fr-FR"/>
+        </w:rPr>
+        <w:t xml:space="preserve"> interfaces graphiques, maquettes, analyse fonctionnelle…</w:t>
       </w:r>
     </w:p>
     <w:p>
@@ -5281,12 +5368,14 @@
       <w:r>
         <w:t>"</w:t>
       </w:r>
+      <w:proofErr w:type="spellStart"/>
       <w:r>
         <w:rPr>
           <w:rFonts w:cs="Arial"/>
         </w:rPr>
         <w:t>merged</w:t>
       </w:r>
+      <w:proofErr w:type="spellEnd"/>
       <w:r>
         <w:t>"</w:t>
       </w:r>
@@ -5957,7 +6046,29 @@
                 <w:color w:val="70AD47" w:themeColor="accent6"/>
                 <w:szCs w:val="24"/>
               </w:rPr>
-              <w:t>L’utilisateur est créé dans la bonne OU.</w:t>
+              <w:t xml:space="preserve">L’utilisateur est créé dans la bonne </w:t>
+            </w:r>
+            <w:proofErr w:type="gramStart"/>
+            <w:r>
+              <w:rPr>
+                <w:rFonts w:cs="Arial"/>
+                <w:b w:val="0"/>
+                <w:bCs w:val="0"/>
+                <w:color w:val="70AD47" w:themeColor="accent6"/>
+                <w:szCs w:val="24"/>
+              </w:rPr>
+              <w:t>OU</w:t>
+            </w:r>
+            <w:proofErr w:type="gramEnd"/>
+            <w:r>
+              <w:rPr>
+                <w:rFonts w:cs="Arial"/>
+                <w:b w:val="0"/>
+                <w:bCs w:val="0"/>
+                <w:color w:val="70AD47" w:themeColor="accent6"/>
+                <w:szCs w:val="24"/>
+              </w:rPr>
+              <w:t>.</w:t>
             </w:r>
           </w:p>
         </w:tc>
@@ -6747,7 +6858,27 @@
           <w:iCs/>
           <w:szCs w:val="14"/>
         </w:rPr>
-        <w:t xml:space="preserve">Décrire la stratégie globale de test: </w:t>
+        <w:t xml:space="preserve">Décrire la stratégie globale de </w:t>
+      </w:r>
+      <w:proofErr w:type="gramStart"/>
+      <w:r>
+        <w:rPr>
+          <w:rFonts w:cs="Arial"/>
+          <w:i/>
+          <w:iCs/>
+          <w:szCs w:val="14"/>
+        </w:rPr>
+        <w:t>test:</w:t>
+      </w:r>
+      <w:proofErr w:type="gramEnd"/>
+      <w:r>
+        <w:rPr>
+          <w:rFonts w:cs="Arial"/>
+          <w:i/>
+          <w:iCs/>
+          <w:szCs w:val="14"/>
+        </w:rPr>
+        <w:t xml:space="preserve"> </w:t>
       </w:r>
     </w:p>
     <w:p>
@@ -6782,6 +6913,7 @@
           <w:szCs w:val="14"/>
         </w:rPr>
       </w:pPr>
+      <w:proofErr w:type="gramStart"/>
       <w:r>
         <w:rPr>
           <w:rFonts w:cs="Arial"/>
@@ -6798,7 +6930,17 @@
           <w:iCs/>
           <w:szCs w:val="14"/>
         </w:rPr>
-        <w:t>ypes de des tests et ordre dans lequel ils seront effectués.</w:t>
+        <w:t>ypes</w:t>
+      </w:r>
+      <w:proofErr w:type="gramEnd"/>
+      <w:r>
+        <w:rPr>
+          <w:rFonts w:cs="Arial"/>
+          <w:i/>
+          <w:iCs/>
+          <w:szCs w:val="14"/>
+        </w:rPr>
+        <w:t xml:space="preserve"> de des tests et ordre dans lequel ils seront effectués.</w:t>
       </w:r>
     </w:p>
     <w:p>
@@ -6820,6 +6962,7 @@
           <w:szCs w:val="14"/>
         </w:rPr>
       </w:pPr>
+      <w:proofErr w:type="gramStart"/>
       <w:r>
         <w:rPr>
           <w:rFonts w:cs="Arial"/>
@@ -6836,7 +6979,17 @@
           <w:iCs/>
           <w:szCs w:val="14"/>
         </w:rPr>
-        <w:t>es moyens à mettre en œuvre</w:t>
+        <w:t>es</w:t>
+      </w:r>
+      <w:proofErr w:type="gramEnd"/>
+      <w:r>
+        <w:rPr>
+          <w:rFonts w:cs="Arial"/>
+          <w:i/>
+          <w:iCs/>
+          <w:szCs w:val="14"/>
+        </w:rPr>
+        <w:t xml:space="preserve"> moyens à mettre en œuvre</w:t>
       </w:r>
       <w:r>
         <w:rPr>
@@ -6867,6 +7020,7 @@
           <w:szCs w:val="14"/>
         </w:rPr>
       </w:pPr>
+      <w:proofErr w:type="gramStart"/>
       <w:r>
         <w:rPr>
           <w:rFonts w:cs="Arial"/>
@@ -6883,7 +7037,17 @@
           <w:iCs/>
           <w:szCs w:val="14"/>
         </w:rPr>
-        <w:t>ouverture des tests (tests exhaustifs ou non, si non, pourquoi ?)</w:t>
+        <w:t>ouverture</w:t>
+      </w:r>
+      <w:proofErr w:type="gramEnd"/>
+      <w:r>
+        <w:rPr>
+          <w:rFonts w:cs="Arial"/>
+          <w:i/>
+          <w:iCs/>
+          <w:szCs w:val="14"/>
+        </w:rPr>
+        <w:t xml:space="preserve"> des tests (tests exhaustifs ou non, si non, pourquoi ?)</w:t>
       </w:r>
       <w:r>
         <w:rPr>
@@ -6914,6 +7078,7 @@
           <w:szCs w:val="14"/>
         </w:rPr>
       </w:pPr>
+      <w:proofErr w:type="gramStart"/>
       <w:r>
         <w:rPr>
           <w:rFonts w:cs="Arial"/>
@@ -6930,7 +7095,17 @@
           <w:iCs/>
           <w:szCs w:val="14"/>
         </w:rPr>
-        <w:t>onnées de test à prévoir (données réelles ?)</w:t>
+        <w:t>onnées</w:t>
+      </w:r>
+      <w:proofErr w:type="gramEnd"/>
+      <w:r>
+        <w:rPr>
+          <w:rFonts w:cs="Arial"/>
+          <w:i/>
+          <w:iCs/>
+          <w:szCs w:val="14"/>
+        </w:rPr>
+        <w:t xml:space="preserve"> de test à prévoir (données réelles ?)</w:t>
       </w:r>
       <w:r>
         <w:rPr>
@@ -6961,6 +7136,7 @@
           <w:szCs w:val="14"/>
         </w:rPr>
       </w:pPr>
+      <w:proofErr w:type="gramStart"/>
       <w:r>
         <w:rPr>
           <w:rFonts w:cs="Arial"/>
@@ -6968,7 +7144,17 @@
           <w:iCs/>
           <w:szCs w:val="14"/>
         </w:rPr>
-        <w:t>les testeurs extérieurs éventuels.</w:t>
+        <w:t>les</w:t>
+      </w:r>
+      <w:proofErr w:type="gramEnd"/>
+      <w:r>
+        <w:rPr>
+          <w:rFonts w:cs="Arial"/>
+          <w:i/>
+          <w:iCs/>
+          <w:szCs w:val="14"/>
+        </w:rPr>
+        <w:t xml:space="preserve"> testeurs extérieurs éventuels.</w:t>
       </w:r>
     </w:p>
     <w:p>
@@ -7056,13 +7242,23 @@
           <w:sz w:val="24"/>
         </w:rPr>
       </w:pPr>
+      <w:proofErr w:type="gramStart"/>
       <w:r>
         <w:rPr>
           <w:rFonts w:ascii="Arial" w:hAnsi="Arial" w:cs="Arial"/>
           <w:i/>
           <w:sz w:val="24"/>
         </w:rPr>
-        <w:t>risques techniques (complexité, manque de compétences, …)</w:t>
+        <w:t>risques</w:t>
+      </w:r>
+      <w:proofErr w:type="gramEnd"/>
+      <w:r>
+        <w:rPr>
+          <w:rFonts w:ascii="Arial" w:hAnsi="Arial" w:cs="Arial"/>
+          <w:i/>
+          <w:sz w:val="24"/>
+        </w:rPr>
+        <w:t xml:space="preserve"> techniques (complexité, manque de compétences, …)</w:t>
       </w:r>
       <w:r>
         <w:rPr>
@@ -7110,7 +7306,25 @@
           <w:i/>
           <w:sz w:val="24"/>
         </w:rPr>
-        <w:t>Décrire aussi quelles solutions ont été appliquées pour réduire les risques (priorités, formation, actions, …)</w:t>
+        <w:t xml:space="preserve">Décrire aussi quelles solutions </w:t>
+      </w:r>
+      <w:proofErr w:type="gramStart"/>
+      <w:r>
+        <w:rPr>
+          <w:rFonts w:ascii="Arial" w:hAnsi="Arial" w:cs="Arial"/>
+          <w:i/>
+          <w:sz w:val="24"/>
+        </w:rPr>
+        <w:t>ont</w:t>
+      </w:r>
+      <w:proofErr w:type="gramEnd"/>
+      <w:r>
+        <w:rPr>
+          <w:rFonts w:ascii="Arial" w:hAnsi="Arial" w:cs="Arial"/>
+          <w:i/>
+          <w:sz w:val="24"/>
+        </w:rPr>
+        <w:t xml:space="preserve"> été appliquées pour réduire les risques (priorités, formation, actions, …)</w:t>
       </w:r>
       <w:r>
         <w:rPr>
@@ -7233,6 +7447,7 @@
           <w:lang w:eastAsia="fr-FR"/>
         </w:rPr>
       </w:pPr>
+      <w:proofErr w:type="gramStart"/>
       <w:r>
         <w:rPr>
           <w:rFonts w:ascii="Arial" w:hAnsi="Arial" w:cs="Arial"/>
@@ -7242,7 +7457,19 @@
           <w:szCs w:val="14"/>
           <w:lang w:eastAsia="fr-FR"/>
         </w:rPr>
-        <w:t xml:space="preserve">planning indiquant les dates de début et de fin du projet ainsi que le découpage connu des diverses phases. </w:t>
+        <w:t>planning</w:t>
+      </w:r>
+      <w:proofErr w:type="gramEnd"/>
+      <w:r>
+        <w:rPr>
+          <w:rFonts w:ascii="Arial" w:hAnsi="Arial" w:cs="Arial"/>
+          <w:i/>
+          <w:iCs/>
+          <w:sz w:val="24"/>
+          <w:szCs w:val="14"/>
+          <w:lang w:eastAsia="fr-FR"/>
+        </w:rPr>
+        <w:t xml:space="preserve"> indiquant les dates de début et de fin du projet ainsi que le découpage connu des diverses phases. </w:t>
       </w:r>
     </w:p>
     <w:p>
@@ -7262,6 +7489,7 @@
           <w:lang w:eastAsia="fr-FR"/>
         </w:rPr>
       </w:pPr>
+      <w:proofErr w:type="gramStart"/>
       <w:r>
         <w:rPr>
           <w:rFonts w:ascii="Arial" w:hAnsi="Arial" w:cs="Arial"/>
@@ -7271,7 +7499,19 @@
           <w:szCs w:val="14"/>
           <w:lang w:eastAsia="fr-FR"/>
         </w:rPr>
-        <w:t>partage des tâches en cas de travail à plusieurs.</w:t>
+        <w:t>partage</w:t>
+      </w:r>
+      <w:proofErr w:type="gramEnd"/>
+      <w:r>
+        <w:rPr>
+          <w:rFonts w:ascii="Arial" w:hAnsi="Arial" w:cs="Arial"/>
+          <w:i/>
+          <w:iCs/>
+          <w:sz w:val="24"/>
+          <w:szCs w:val="14"/>
+          <w:lang w:eastAsia="fr-FR"/>
+        </w:rPr>
+        <w:t xml:space="preserve"> des tâches en cas de travail à plusieurs.</w:t>
       </w:r>
     </w:p>
     <w:p>
@@ -8428,8 +8668,18 @@
           <w:i/>
           <w:sz w:val="24"/>
         </w:rPr>
-        <w:t>Fournir tous les document de conception:</w:t>
-      </w:r>
+        <w:t xml:space="preserve">Fournir tous les document de </w:t>
+      </w:r>
+      <w:proofErr w:type="gramStart"/>
+      <w:r>
+        <w:rPr>
+          <w:rFonts w:ascii="Arial" w:hAnsi="Arial" w:cs="Arial"/>
+          <w:i/>
+          <w:sz w:val="24"/>
+        </w:rPr>
+        <w:t>conception:</w:t>
+      </w:r>
+      <w:proofErr w:type="gramEnd"/>
     </w:p>
     <w:p>
       <w:pPr>
@@ -8461,13 +8711,23 @@
           <w:sz w:val="24"/>
         </w:rPr>
       </w:pPr>
+      <w:proofErr w:type="gramStart"/>
       <w:r>
         <w:rPr>
           <w:rFonts w:ascii="Arial" w:hAnsi="Arial" w:cs="Arial"/>
           <w:i/>
           <w:sz w:val="24"/>
         </w:rPr>
-        <w:t>le choix du matériel HW</w:t>
+        <w:t>le</w:t>
+      </w:r>
+      <w:proofErr w:type="gramEnd"/>
+      <w:r>
+        <w:rPr>
+          <w:rFonts w:ascii="Arial" w:hAnsi="Arial" w:cs="Arial"/>
+          <w:i/>
+          <w:sz w:val="24"/>
+        </w:rPr>
+        <w:t xml:space="preserve"> choix du matériel HW</w:t>
       </w:r>
     </w:p>
     <w:p>
@@ -8484,13 +8744,23 @@
           <w:sz w:val="24"/>
         </w:rPr>
       </w:pPr>
+      <w:proofErr w:type="gramStart"/>
       <w:r>
         <w:rPr>
           <w:rFonts w:ascii="Arial" w:hAnsi="Arial" w:cs="Arial"/>
           <w:i/>
           <w:sz w:val="24"/>
         </w:rPr>
-        <w:t xml:space="preserve">le choix des systèmes d'exploitation pour la réalisation </w:t>
+        <w:t>le</w:t>
+      </w:r>
+      <w:proofErr w:type="gramEnd"/>
+      <w:r>
+        <w:rPr>
+          <w:rFonts w:ascii="Arial" w:hAnsi="Arial" w:cs="Arial"/>
+          <w:i/>
+          <w:sz w:val="24"/>
+        </w:rPr>
+        <w:t xml:space="preserve"> choix des systèmes d'exploitation pour la réalisation </w:t>
       </w:r>
       <w:r>
         <w:rPr>
@@ -8524,13 +8794,23 @@
           <w:sz w:val="24"/>
         </w:rPr>
       </w:pPr>
+      <w:proofErr w:type="gramStart"/>
       <w:r>
         <w:rPr>
           <w:rFonts w:ascii="Arial" w:hAnsi="Arial" w:cs="Arial"/>
           <w:i/>
           <w:sz w:val="24"/>
         </w:rPr>
-        <w:t xml:space="preserve">le choix des outils logiciels pour la réalisation </w:t>
+        <w:t>le</w:t>
+      </w:r>
+      <w:proofErr w:type="gramEnd"/>
+      <w:r>
+        <w:rPr>
+          <w:rFonts w:ascii="Arial" w:hAnsi="Arial" w:cs="Arial"/>
+          <w:i/>
+          <w:sz w:val="24"/>
+        </w:rPr>
+        <w:t xml:space="preserve"> choix des outils logiciels pour la réalisation </w:t>
       </w:r>
       <w:r>
         <w:rPr>
@@ -8564,13 +8844,23 @@
           <w:sz w:val="24"/>
         </w:rPr>
       </w:pPr>
+      <w:proofErr w:type="gramStart"/>
       <w:r>
         <w:rPr>
           <w:rFonts w:ascii="Arial" w:hAnsi="Arial" w:cs="Arial"/>
           <w:i/>
           <w:sz w:val="24"/>
         </w:rPr>
-        <w:t xml:space="preserve">site web: </w:t>
+        <w:t>site</w:t>
+      </w:r>
+      <w:proofErr w:type="gramEnd"/>
+      <w:r>
+        <w:rPr>
+          <w:rFonts w:ascii="Arial" w:hAnsi="Arial" w:cs="Arial"/>
+          <w:i/>
+          <w:sz w:val="24"/>
+        </w:rPr>
+        <w:t xml:space="preserve"> web: </w:t>
       </w:r>
       <w:r>
         <w:rPr>
@@ -8595,13 +8885,23 @@
           <w:sz w:val="24"/>
         </w:rPr>
       </w:pPr>
+      <w:proofErr w:type="gramStart"/>
       <w:r>
         <w:rPr>
           <w:rFonts w:ascii="Arial" w:hAnsi="Arial" w:cs="Arial"/>
           <w:i/>
           <w:sz w:val="24"/>
         </w:rPr>
-        <w:t>bases de données: décrire le modèle relationnel, le contenu détaillé des tables (caractéristiques de chaque champs) et les requêtes.</w:t>
+        <w:t>bases</w:t>
+      </w:r>
+      <w:proofErr w:type="gramEnd"/>
+      <w:r>
+        <w:rPr>
+          <w:rFonts w:ascii="Arial" w:hAnsi="Arial" w:cs="Arial"/>
+          <w:i/>
+          <w:sz w:val="24"/>
+        </w:rPr>
+        <w:t xml:space="preserve"> de données: décrire le modèle relationnel, le contenu détaillé des tables (caractéristiques de chaque champs) et les requêtes.</w:t>
       </w:r>
     </w:p>
     <w:p>
@@ -8618,20 +8918,30 @@
           <w:sz w:val="24"/>
         </w:rPr>
       </w:pPr>
+      <w:proofErr w:type="gramStart"/>
       <w:r>
         <w:rPr>
           <w:rFonts w:ascii="Arial" w:hAnsi="Arial" w:cs="Arial"/>
           <w:i/>
           <w:sz w:val="24"/>
         </w:rPr>
-        <w:t>programmation et scripts: organigramme, architecture du programme, découpage modulaire, entrées-sorties des modules, pseudo-code</w:t>
-      </w:r>
+        <w:t>programmation</w:t>
+      </w:r>
+      <w:proofErr w:type="gramEnd"/>
       <w:r>
         <w:rPr>
           <w:rFonts w:ascii="Arial" w:hAnsi="Arial" w:cs="Arial"/>
           <w:i/>
           <w:sz w:val="24"/>
         </w:rPr>
+        <w:t xml:space="preserve"> et scripts: organigramme, architecture du programme, découpage modulaire, entrées-sorties des modules, pseudo-code</w:t>
+      </w:r>
+      <w:r>
+        <w:rPr>
+          <w:rFonts w:ascii="Arial" w:hAnsi="Arial" w:cs="Arial"/>
+          <w:i/>
+          <w:sz w:val="24"/>
+        </w:rPr>
         <w:t xml:space="preserve"> </w:t>
       </w:r>
       <w:r>
@@ -8650,13 +8960,23 @@
         </w:rPr>
         <w:t xml:space="preserve"> </w:t>
       </w:r>
+      <w:proofErr w:type="spellStart"/>
       <w:r>
         <w:rPr>
           <w:rFonts w:ascii="Arial" w:hAnsi="Arial" w:cs="Arial"/>
           <w:i/>
           <w:sz w:val="24"/>
         </w:rPr>
-        <w:t>structogramme…</w:t>
+        <w:t>structogramme</w:t>
+      </w:r>
+      <w:proofErr w:type="spellEnd"/>
+      <w:r>
+        <w:rPr>
+          <w:rFonts w:ascii="Arial" w:hAnsi="Arial" w:cs="Arial"/>
+          <w:i/>
+          <w:sz w:val="24"/>
+        </w:rPr>
+        <w:t>…</w:t>
       </w:r>
     </w:p>
     <w:p>
@@ -9158,8 +9478,13 @@
       <w:r>
         <w:t>"</w:t>
       </w:r>
-      <w:r>
-        <w:t>Lower Camel Case</w:t>
+      <w:proofErr w:type="spellStart"/>
+      <w:r>
+        <w:t>Lower</w:t>
+      </w:r>
+      <w:proofErr w:type="spellEnd"/>
+      <w:r>
+        <w:t xml:space="preserve"> Camel Case</w:t>
       </w:r>
       <w:r>
         <w:t>"</w:t>
@@ -9289,9 +9614,11 @@
       <w:r>
         <w:t>"</w:t>
       </w:r>
+      <w:proofErr w:type="spellStart"/>
       <w:r>
         <w:t>Upper</w:t>
       </w:r>
+      <w:proofErr w:type="spellEnd"/>
       <w:r>
         <w:t xml:space="preserve"> Camel Case</w:t>
       </w:r>
@@ -9302,15 +9629,12 @@
         <w:t>.</w:t>
       </w:r>
       <w:r>
+        <w:t xml:space="preserve"> C’est-à-dire que le nom de la variable</w:t>
+      </w:r>
+      <w:r>
         <w:t xml:space="preserve"> </w:t>
       </w:r>
       <w:r>
-        <w:t>C’est-à-dire que le nom de la variable</w:t>
-      </w:r>
-      <w:r>
-        <w:t xml:space="preserve"> </w:t>
-      </w:r>
-      <w:r>
         <w:t>débute</w:t>
       </w:r>
       <w:r>
@@ -9348,6 +9672,9 @@
         <w:jc w:val="center"/>
       </w:pPr>
       <w:r>
+        <w:rPr>
+          <w:noProof/>
+        </w:rPr>
         <w:drawing>
           <wp:inline distT="0" distB="0" distL="0" distR="0" wp14:anchorId="5C566E8A" wp14:editId="7ADB8BFB">
             <wp:extent cx="3096057" cy="333422"/>
@@ -9451,13 +9778,7 @@
         <w:t xml:space="preserve"> </w:t>
       </w:r>
       <w:r>
-        <w:t xml:space="preserve">Les noms de </w:t>
-      </w:r>
-      <w:r>
-        <w:t>constantes</w:t>
-      </w:r>
-      <w:r>
-        <w:t xml:space="preserve"> sont en anglais</w:t>
+        <w:t>Les noms de constantes sont en anglais</w:t>
       </w:r>
       <w:r>
         <w:t>.</w:t>
@@ -10015,6 +10336,9 @@
         <w:jc w:val="center"/>
       </w:pPr>
       <w:r>
+        <w:rPr>
+          <w:noProof/>
+        </w:rPr>
         <w:drawing>
           <wp:inline distT="0" distB="0" distL="0" distR="0" wp14:anchorId="588E0A27" wp14:editId="579728E6">
             <wp:extent cx="4562475" cy="4588130"/>
@@ -10132,6 +10456,9 @@
         <w:jc w:val="center"/>
       </w:pPr>
       <w:r>
+        <w:rPr>
+          <w:noProof/>
+        </w:rPr>
         <w:drawing>
           <wp:inline distT="0" distB="0" distL="0" distR="0" wp14:anchorId="5BAAF57D" wp14:editId="6615CB54">
             <wp:extent cx="5759450" cy="360045"/>
@@ -10271,7 +10598,23 @@
           <w:rFonts w:cs="Arial"/>
           <w:highlight w:val="yellow"/>
         </w:rPr>
-        <w:t>Explication des 2-3 scripts intéressants (Remove-Diacritics, …)</w:t>
+        <w:t>Explication des 2-3 scripts intéressants (</w:t>
+      </w:r>
+      <w:proofErr w:type="spellStart"/>
+      <w:r>
+        <w:rPr>
+          <w:rFonts w:cs="Arial"/>
+          <w:highlight w:val="yellow"/>
+        </w:rPr>
+        <w:t>Remove-Diacritics</w:t>
+      </w:r>
+      <w:proofErr w:type="spellEnd"/>
+      <w:r>
+        <w:rPr>
+          <w:rFonts w:cs="Arial"/>
+          <w:highlight w:val="yellow"/>
+        </w:rPr>
+        <w:t>, …)</w:t>
       </w:r>
     </w:p>
     <w:p>
@@ -10315,11 +10658,15 @@
         <w:jc w:val="both"/>
         <w:rPr>
           <w:rFonts w:cs="Arial"/>
-        </w:rPr>
-      </w:pPr>
-      <w:r>
-        <w:rPr>
-          <w:rFonts w:cs="Arial"/>
+          <w:b/>
+          <w:bCs/>
+        </w:rPr>
+      </w:pPr>
+      <w:r>
+        <w:rPr>
+          <w:rFonts w:cs="Arial"/>
+          <w:b/>
+          <w:bCs/>
         </w:rPr>
         <w:t>Prénom</w:t>
       </w:r>
@@ -10335,11 +10682,15 @@
         <w:jc w:val="both"/>
         <w:rPr>
           <w:rFonts w:cs="Arial"/>
-        </w:rPr>
-      </w:pPr>
-      <w:r>
-        <w:rPr>
-          <w:rFonts w:cs="Arial"/>
+          <w:b/>
+          <w:bCs/>
+        </w:rPr>
+      </w:pPr>
+      <w:r>
+        <w:rPr>
+          <w:rFonts w:cs="Arial"/>
+          <w:b/>
+          <w:bCs/>
         </w:rPr>
         <w:t>Nom</w:t>
       </w:r>
@@ -10355,11 +10706,15 @@
         <w:jc w:val="both"/>
         <w:rPr>
           <w:rFonts w:cs="Arial"/>
-        </w:rPr>
-      </w:pPr>
-      <w:r>
-        <w:rPr>
-          <w:rFonts w:cs="Arial"/>
+          <w:b/>
+          <w:bCs/>
+        </w:rPr>
+      </w:pPr>
+      <w:r>
+        <w:rPr>
+          <w:rFonts w:cs="Arial"/>
+          <w:b/>
+          <w:bCs/>
         </w:rPr>
         <w:t>Classe</w:t>
       </w:r>
@@ -10375,11 +10730,15 @@
         <w:jc w:val="both"/>
         <w:rPr>
           <w:rFonts w:cs="Arial"/>
-        </w:rPr>
-      </w:pPr>
-      <w:r>
-        <w:rPr>
-          <w:rFonts w:cs="Arial"/>
+          <w:b/>
+          <w:bCs/>
+        </w:rPr>
+      </w:pPr>
+      <w:r>
+        <w:rPr>
+          <w:rFonts w:cs="Arial"/>
+          <w:b/>
+          <w:bCs/>
         </w:rPr>
         <w:t>Profession</w:t>
       </w:r>
@@ -10395,13 +10754,17 @@
         <w:jc w:val="both"/>
         <w:rPr>
           <w:rFonts w:cs="Arial"/>
-        </w:rPr>
-      </w:pPr>
-      <w:r>
-        <w:rPr>
-          <w:rFonts w:cs="Arial"/>
-        </w:rPr>
-        <w:t>OptionsAD.</w:t>
+          <w:b/>
+          <w:bCs/>
+        </w:rPr>
+      </w:pPr>
+      <w:r>
+        <w:rPr>
+          <w:rFonts w:cs="Arial"/>
+          <w:b/>
+          <w:bCs/>
+        </w:rPr>
+        <w:t>OptionsAD</w:t>
       </w:r>
     </w:p>
     <w:p>
@@ -10415,15 +10778,14 @@
     </w:p>
     <w:p>
       <w:pPr>
+        <w:keepNext/>
         <w:spacing w:line="276" w:lineRule="auto"/>
         <w:jc w:val="center"/>
-        <w:rPr>
-          <w:rFonts w:cs="Arial"/>
-        </w:rPr>
-      </w:pPr>
-      <w:r>
-        <w:rPr>
-          <w:rFonts w:cs="Arial"/>
+      </w:pPr>
+      <w:r>
+        <w:rPr>
+          <w:rFonts w:cs="Arial"/>
+          <w:noProof/>
         </w:rPr>
         <w:drawing>
           <wp:inline distT="0" distB="0" distL="0" distR="0" wp14:anchorId="3741D25A" wp14:editId="5B546D7C">
@@ -10464,6 +10826,39 @@
     </w:p>
     <w:p>
       <w:pPr>
+        <w:pStyle w:val="Lgende"/>
+        <w:jc w:val="center"/>
+        <w:rPr>
+          <w:rFonts w:cs="Arial"/>
+        </w:rPr>
+      </w:pPr>
+      <w:r>
+        <w:t xml:space="preserve">Figure </w:t>
+      </w:r>
+      <w:r>
+        <w:fldChar w:fldCharType="begin"/>
+      </w:r>
+      <w:r>
+        <w:instrText xml:space="preserve"> SEQ Figure \* ARABIC </w:instrText>
+      </w:r>
+      <w:r>
+        <w:fldChar w:fldCharType="separate"/>
+      </w:r>
+      <w:r>
+        <w:rPr>
+          <w:noProof/>
+        </w:rPr>
+        <w:t>13</w:t>
+      </w:r>
+      <w:r>
+        <w:fldChar w:fldCharType="end"/>
+      </w:r>
+      <w:r>
+        <w:t xml:space="preserve"> Exemple de données dans le CSV</w:t>
+      </w:r>
+    </w:p>
+    <w:p>
+      <w:pPr>
         <w:spacing w:line="276" w:lineRule="auto"/>
         <w:jc w:val="both"/>
         <w:rPr>
@@ -10475,6 +10870,9 @@
       <w:pPr>
         <w:spacing w:line="276" w:lineRule="auto"/>
         <w:jc w:val="both"/>
+        <w:rPr>
+          <w:rFonts w:cs="Arial"/>
+        </w:rPr>
       </w:pPr>
       <w:r>
         <w:rPr>
@@ -10495,61 +10893,45 @@
         <w:t>"</w:t>
       </w:r>
       <w:r>
-        <w:t xml:space="preserve"> doit contenir la liste des groupes AD à ajouter à l’utilisateur. Chaque groupe dans ce champ est séparé par un </w:t>
+        <w:t xml:space="preserve"> doit contenir la liste des groupes AD à ajouter à l’utilisateur. Chaque groupe dans ce champ est séparé par un "%". </w:t>
+      </w:r>
+      <w:r>
+        <w:t>Lors de la création des comptes la liste des groupes est obtenue en divisant la chaine de caractères contenant les groupes aux endroits où il y’a le caractère "%"</w:t>
+      </w:r>
+      <w:r>
+        <w:t xml:space="preserve">. </w:t>
+      </w:r>
+      <w:r>
+        <w:rPr>
+          <w:rFonts w:cs="Arial"/>
+        </w:rPr>
+        <w:t xml:space="preserve">De plus, le préfix </w:t>
       </w:r>
       <w:r>
         <w:t>"</w:t>
       </w:r>
       <w:r>
-        <w:t>%</w:t>
-      </w:r>
-      <w:r>
-        <w:t>"</w:t>
-      </w:r>
-      <w:r>
-        <w:t xml:space="preserve">. </w:t>
-      </w:r>
-      <w:r>
-        <w:t xml:space="preserve">Lors de la création des comptes la liste des groupes est obtenue en divisant la chaine de caractères contenant les groupes </w:t>
-      </w:r>
-      <w:r>
-        <w:t xml:space="preserve">aux endroits </w:t>
-      </w:r>
-      <w:r>
-        <w:t>où</w:t>
-      </w:r>
-      <w:r>
-        <w:t xml:space="preserve"> il y’a le</w:t>
-      </w:r>
-      <w:r>
-        <w:t xml:space="preserve"> caractère </w:t>
-      </w:r>
-      <w:r>
-        <w:t>"</w:t>
-      </w:r>
-      <w:r>
-        <w:t>%</w:t>
-      </w:r>
-      <w:r>
-        <w:t>"</w:t>
-      </w:r>
-    </w:p>
-    <w:p>
-      <w:pPr>
-        <w:spacing w:line="276" w:lineRule="auto"/>
-      </w:pPr>
-    </w:p>
-    <w:p>
-      <w:pPr>
+        <w:t>GUS_ETML_</w:t>
+      </w:r>
+      <w:r>
+        <w:t xml:space="preserve">" est ajouté au nom du groupe. </w:t>
+      </w:r>
+    </w:p>
+    <w:p>
+      <w:pPr>
+        <w:spacing w:line="276" w:lineRule="auto"/>
+      </w:pPr>
+    </w:p>
+    <w:p>
+      <w:pPr>
+        <w:keepNext/>
         <w:spacing w:line="276" w:lineRule="auto"/>
         <w:jc w:val="center"/>
-        <w:rPr>
-          <w:rFonts w:cs="Arial"/>
-        </w:rPr>
-      </w:pPr>
-      <w:r>
-        <w:rPr>
-          <w:rFonts w:cs="Arial"/>
+      </w:pPr>
+      <w:r>
+        <w:rPr>
+          <w:rFonts w:cs="Arial"/>
+          <w:noProof/>
         </w:rPr>
         <w:drawing>
           <wp:inline distT="0" distB="0" distL="0" distR="0" wp14:anchorId="2C217F34" wp14:editId="1C19B12E">
@@ -10590,120 +10972,162 @@
     </w:p>
     <w:p>
       <w:pPr>
-        <w:spacing w:line="276" w:lineRule="auto"/>
-        <w:rPr>
-          <w:rFonts w:cs="Arial"/>
-        </w:rPr>
-      </w:pPr>
-    </w:p>
-    <w:p>
-      <w:pPr>
-        <w:spacing w:line="276" w:lineRule="auto"/>
-        <w:rPr>
-          <w:rFonts w:cs="Arial"/>
-        </w:rPr>
-      </w:pPr>
-    </w:p>
-    <w:p>
-      <w:pPr>
-        <w:spacing w:line="276" w:lineRule="auto"/>
-        <w:rPr>
-          <w:rFonts w:cs="Arial"/>
-        </w:rPr>
-      </w:pPr>
-    </w:p>
-    <w:p>
-      <w:pPr>
-        <w:spacing w:line="276" w:lineRule="auto"/>
-        <w:rPr>
-          <w:rFonts w:cs="Arial"/>
-        </w:rPr>
-      </w:pPr>
-    </w:p>
-    <w:p>
-      <w:pPr>
-        <w:spacing w:line="276" w:lineRule="auto"/>
-        <w:rPr>
-          <w:rFonts w:cs="Arial"/>
-        </w:rPr>
-      </w:pPr>
-    </w:p>
-    <w:p>
-      <w:pPr>
-        <w:spacing w:line="276" w:lineRule="auto"/>
-        <w:rPr>
-          <w:rFonts w:cs="Arial"/>
-        </w:rPr>
-      </w:pPr>
-    </w:p>
-    <w:p>
-      <w:pPr>
-        <w:spacing w:line="276" w:lineRule="auto"/>
-        <w:rPr>
-          <w:rFonts w:cs="Arial"/>
-        </w:rPr>
-      </w:pPr>
-    </w:p>
-    <w:p>
-      <w:pPr>
-        <w:spacing w:line="276" w:lineRule="auto"/>
-        <w:rPr>
-          <w:rFonts w:cs="Arial"/>
-        </w:rPr>
-      </w:pPr>
-    </w:p>
-    <w:p>
-      <w:pPr>
-        <w:spacing w:line="276" w:lineRule="auto"/>
-        <w:rPr>
-          <w:rFonts w:cs="Arial"/>
-        </w:rPr>
-      </w:pPr>
-    </w:p>
-    <w:p>
-      <w:pPr>
-        <w:spacing w:line="276" w:lineRule="auto"/>
-        <w:rPr>
-          <w:rFonts w:cs="Arial"/>
-        </w:rPr>
-      </w:pPr>
-    </w:p>
-    <w:p>
-      <w:pPr>
-        <w:spacing w:line="276" w:lineRule="auto"/>
-        <w:rPr>
-          <w:rFonts w:cs="Arial"/>
-        </w:rPr>
-      </w:pPr>
-    </w:p>
-    <w:p>
-      <w:pPr>
-        <w:spacing w:line="276" w:lineRule="auto"/>
-        <w:rPr>
-          <w:rFonts w:cs="Arial"/>
-        </w:rPr>
-      </w:pPr>
-    </w:p>
-    <w:p>
-      <w:pPr>
-        <w:spacing w:line="276" w:lineRule="auto"/>
-        <w:rPr>
-          <w:rFonts w:cs="Arial"/>
-        </w:rPr>
-      </w:pPr>
-    </w:p>
-    <w:p>
-      <w:pPr>
-        <w:spacing w:line="276" w:lineRule="auto"/>
-        <w:rPr>
-          <w:rFonts w:cs="Arial"/>
-        </w:rPr>
-      </w:pPr>
-      <w:r>
-        <w:rPr>
-          <w:rFonts w:cs="Arial"/>
-        </w:rPr>
-        <w:lastRenderedPageBreak/>
+        <w:pStyle w:val="Lgende"/>
+        <w:jc w:val="center"/>
+        <w:rPr>
+          <w:rFonts w:cs="Arial"/>
+        </w:rPr>
+      </w:pPr>
+      <w:r>
+        <w:t xml:space="preserve">Figure </w:t>
+      </w:r>
+      <w:r>
+        <w:fldChar w:fldCharType="begin"/>
+      </w:r>
+      <w:r>
+        <w:instrText xml:space="preserve"> SEQ Figure \* ARABIC </w:instrText>
+      </w:r>
+      <w:r>
+        <w:fldChar w:fldCharType="separate"/>
+      </w:r>
+      <w:r>
+        <w:rPr>
+          <w:noProof/>
+        </w:rPr>
+        <w:t>14</w:t>
+      </w:r>
+      <w:r>
+        <w:fldChar w:fldCharType="end"/>
+      </w:r>
+      <w:r>
+        <w:t xml:space="preserve"> Division des groupes avec le caractère </w:t>
+      </w:r>
+      <w:r>
+        <w:t>"</w:t>
+      </w:r>
+      <w:r>
+        <w:t>%</w:t>
+      </w:r>
+      <w:r>
+        <w:t>"</w:t>
+      </w:r>
+    </w:p>
+    <w:p>
+      <w:pPr>
+        <w:spacing w:line="276" w:lineRule="auto"/>
+        <w:rPr>
+          <w:rFonts w:cs="Arial"/>
+        </w:rPr>
+      </w:pPr>
+    </w:p>
+    <w:p>
+      <w:pPr>
+        <w:spacing w:line="276" w:lineRule="auto"/>
+        <w:rPr>
+          <w:rFonts w:cs="Arial"/>
+        </w:rPr>
+      </w:pPr>
+    </w:p>
+    <w:p>
+      <w:pPr>
+        <w:spacing w:line="276" w:lineRule="auto"/>
+        <w:rPr>
+          <w:rFonts w:cs="Arial"/>
+        </w:rPr>
+      </w:pPr>
+    </w:p>
+    <w:p>
+      <w:pPr>
+        <w:spacing w:line="276" w:lineRule="auto"/>
+        <w:rPr>
+          <w:rFonts w:cs="Arial"/>
+        </w:rPr>
+      </w:pPr>
+    </w:p>
+    <w:p>
+      <w:pPr>
+        <w:spacing w:line="276" w:lineRule="auto"/>
+        <w:rPr>
+          <w:rFonts w:cs="Arial"/>
+        </w:rPr>
+      </w:pPr>
+    </w:p>
+    <w:p>
+      <w:pPr>
+        <w:spacing w:line="276" w:lineRule="auto"/>
+        <w:rPr>
+          <w:rFonts w:cs="Arial"/>
+        </w:rPr>
+      </w:pPr>
+    </w:p>
+    <w:p>
+      <w:pPr>
+        <w:spacing w:line="276" w:lineRule="auto"/>
+        <w:rPr>
+          <w:rFonts w:cs="Arial"/>
+        </w:rPr>
+      </w:pPr>
+    </w:p>
+    <w:p>
+      <w:pPr>
+        <w:spacing w:line="276" w:lineRule="auto"/>
+        <w:rPr>
+          <w:rFonts w:cs="Arial"/>
+        </w:rPr>
+      </w:pPr>
+    </w:p>
+    <w:p>
+      <w:pPr>
+        <w:spacing w:line="276" w:lineRule="auto"/>
+        <w:rPr>
+          <w:rFonts w:cs="Arial"/>
+        </w:rPr>
+      </w:pPr>
+    </w:p>
+    <w:p>
+      <w:pPr>
+        <w:spacing w:line="276" w:lineRule="auto"/>
+        <w:rPr>
+          <w:rFonts w:cs="Arial"/>
+        </w:rPr>
+      </w:pPr>
+    </w:p>
+    <w:p>
+      <w:pPr>
+        <w:spacing w:line="276" w:lineRule="auto"/>
+        <w:rPr>
+          <w:rFonts w:cs="Arial"/>
+        </w:rPr>
+      </w:pPr>
+    </w:p>
+    <w:p>
+      <w:pPr>
+        <w:spacing w:line="276" w:lineRule="auto"/>
+        <w:rPr>
+          <w:rFonts w:cs="Arial"/>
+        </w:rPr>
+      </w:pPr>
+    </w:p>
+    <w:p>
+      <w:pPr>
+        <w:spacing w:line="276" w:lineRule="auto"/>
+        <w:rPr>
+          <w:rFonts w:cs="Arial"/>
+        </w:rPr>
+      </w:pPr>
+    </w:p>
+    <w:p>
+      <w:pPr>
+        <w:spacing w:line="276" w:lineRule="auto"/>
+        <w:rPr>
+          <w:rFonts w:cs="Arial"/>
+        </w:rPr>
+      </w:pPr>
+      <w:r>
+        <w:rPr>
+          <w:rFonts w:cs="Arial"/>
+          <w:noProof/>
+        </w:rPr>
         <w:drawing>
           <wp:inline distT="0" distB="0" distL="0" distR="0" wp14:anchorId="3CC8C720" wp14:editId="115044D6">
             <wp:extent cx="5759450" cy="5454650"/>
@@ -10770,6 +11194,7 @@
       <w:r>
         <w:rPr>
           <w:rFonts w:cs="Arial"/>
+          <w:noProof/>
         </w:rPr>
         <w:lastRenderedPageBreak/>
         <w:drawing>
@@ -10829,6 +11254,7 @@
       <w:r>
         <w:rPr>
           <w:rFonts w:cs="Arial"/>
+          <w:noProof/>
         </w:rPr>
         <w:drawing>
           <wp:inline distT="0" distB="0" distL="0" distR="0" wp14:anchorId="51FC2B7A" wp14:editId="786777A1">
@@ -11800,12 +12226,14 @@
           <w:szCs w:val="14"/>
         </w:rPr>
       </w:pPr>
+      <w:proofErr w:type="spellStart"/>
       <w:r>
         <w:rPr>
           <w:rFonts w:cs="Arial"/>
         </w:rPr>
         <w:t>Merged</w:t>
       </w:r>
+      <w:proofErr w:type="spellEnd"/>
     </w:p>
     <w:p>
       <w:pPr>
@@ -12556,8 +12984,8 @@
         </w:rPr>
       </w:pPr>
       <w:bookmarkStart w:id="59" w:name="_Toc71703270"/>
-      <w:bookmarkStart w:id="60" w:name="_Toc25553334"/>
-      <w:bookmarkStart w:id="61" w:name="_Toc135837696"/>
+      <w:bookmarkStart w:id="60" w:name="_Toc135837696"/>
+      <w:bookmarkStart w:id="61" w:name="_Toc25553334"/>
       <w:r>
         <w:rPr>
           <w:rFonts w:cs="Arial"/>
@@ -12575,7 +13003,7 @@
         <w:t>rchives du projet</w:t>
       </w:r>
       <w:bookmarkEnd w:id="59"/>
-      <w:bookmarkEnd w:id="61"/>
+      <w:bookmarkEnd w:id="60"/>
       <w:r>
         <w:rPr>
           <w:rFonts w:cs="Arial"/>
@@ -12584,7 +13012,7 @@
         </w:rPr>
         <w:t xml:space="preserve"> </w:t>
       </w:r>
-      <w:bookmarkEnd w:id="60"/>
+      <w:bookmarkEnd w:id="61"/>
     </w:p>
     <w:p>
       <w:pPr>
@@ -16886,15 +17314,6 @@
 </file>
 
 <file path=customXml/item1.xml><?xml version="1.0" encoding="utf-8"?>
-<?mso-contentType ?>
-<FormTemplates xmlns="http://schemas.microsoft.com/sharepoint/v3/contenttype/forms">
-  <Display>DocumentLibraryForm</Display>
-  <Edit>DocumentLibraryForm</Edit>
-  <New>DocumentLibraryForm</New>
-</FormTemplates>
-</file>
-
-<file path=customXml/item2.xml><?xml version="1.0" encoding="utf-8"?>
 <ct:contentTypeSchema xmlns:ct="http://schemas.microsoft.com/office/2006/metadata/contentType" xmlns:ma="http://schemas.microsoft.com/office/2006/metadata/properties/metaAttributes" ct:_="" ma:_="" ma:contentTypeName="Document" ma:contentTypeID="0x0101001ABD9BFFC9E543439C53A2705AE306EF" ma:contentTypeVersion="17" ma:contentTypeDescription="Crée un document." ma:contentTypeScope="" ma:versionID="40bf3fcd3ec008165df3c5e2192c9b61">
   <xsd:schema xmlns:xsd="http://www.w3.org/2001/XMLSchema" xmlns:xs="http://www.w3.org/2001/XMLSchema" xmlns:p="http://schemas.microsoft.com/office/2006/metadata/properties" xmlns:ns2="bf2f2df3-a963-4452-b0e7-67dabc627c35" xmlns:ns3="http://schemas.microsoft.com/sharepoint/v4" xmlns:ns4="f7d9f5a6-831d-4621-8c77-cbcaf993e406" targetNamespace="http://schemas.microsoft.com/office/2006/metadata/properties" ma:root="true" ma:fieldsID="25069cb2525d2f72d231b92cb04b314b" ns2:_="" ns3:_="" ns4:_="">
     <xsd:import namespace="bf2f2df3-a963-4452-b0e7-67dabc627c35"/>
@@ -17148,19 +17567,20 @@
 </ct:contentTypeSchema>
 </file>
 
+<file path=customXml/item2.xml><?xml version="1.0" encoding="utf-8"?>
+<?mso-contentType ?>
+<FormTemplates xmlns="http://schemas.microsoft.com/sharepoint/v3/contenttype/forms">
+  <Display>DocumentLibraryForm</Display>
+  <Edit>DocumentLibraryForm</Edit>
+  <New>DocumentLibraryForm</New>
+</FormTemplates>
+</file>
+
 <file path=customXml/item3.xml><?xml version="1.0" encoding="utf-8"?>
 <b:Sources xmlns:b="http://schemas.openxmlformats.org/officeDocument/2006/bibliography" xmlns="http://schemas.openxmlformats.org/officeDocument/2006/bibliography" SelectedStyle="\APASixthEditionOfficeOnline.xsl" StyleName="APA" Version="6"/>
 </file>
 
 <file path=customXml/itemProps1.xml><?xml version="1.0" encoding="utf-8"?>
-<ds:datastoreItem xmlns:ds="http://schemas.openxmlformats.org/officeDocument/2006/customXml" ds:itemID="{1DADA05A-DA17-4CB0-90B5-C889667DD54A}">
-  <ds:schemaRefs>
-    <ds:schemaRef ds:uri="http://schemas.microsoft.com/sharepoint/v3/contenttype/forms"/>
-  </ds:schemaRefs>
-</ds:datastoreItem>
-</file>
-
-<file path=customXml/itemProps2.xml><?xml version="1.0" encoding="utf-8"?>
 <ds:datastoreItem xmlns:ds="http://schemas.openxmlformats.org/officeDocument/2006/customXml" ds:itemID="{1F761813-8F01-43DF-A2D0-EBF73F92FCAC}">
   <ds:schemaRefs>
     <ds:schemaRef ds:uri="http://schemas.microsoft.com/office/2006/metadata/contentType"/>
@@ -17180,6 +17600,14 @@
 </ds:datastoreItem>
 </file>
 
+<file path=customXml/itemProps2.xml><?xml version="1.0" encoding="utf-8"?>
+<ds:datastoreItem xmlns:ds="http://schemas.openxmlformats.org/officeDocument/2006/customXml" ds:itemID="{1DADA05A-DA17-4CB0-90B5-C889667DD54A}">
+  <ds:schemaRefs>
+    <ds:schemaRef ds:uri="http://schemas.microsoft.com/sharepoint/v3/contenttype/forms"/>
+  </ds:schemaRefs>
+</ds:datastoreItem>
+</file>
+
 <file path=customXml/itemProps3.xml><?xml version="1.0" encoding="utf-8"?>
 <ds:datastoreItem xmlns:ds="http://schemas.openxmlformats.org/officeDocument/2006/customXml" ds:itemID="{1D8B2CCF-152B-44C0-B9DD-D06ECFCA4F9A}">
   <ds:schemaRefs>

</xml_diff>

<commit_message>
Dev: Integration users deletion + CSV generation + Users modification
</commit_message>
<xml_diff>
--- a/Administratif/sylphilipona-RapportTPI.docx
+++ b/Administratif/sylphilipona-RapportTPI.docx
@@ -4795,21 +4795,8 @@
           <w:szCs w:val="14"/>
           <w:lang w:eastAsia="fr-FR"/>
         </w:rPr>
-        <w:t xml:space="preserve"> complet avec toutes ses </w:t>
-      </w:r>
-      <w:proofErr w:type="gramStart"/>
-      <w:r>
-        <w:rPr>
-          <w:rFonts w:ascii="Arial" w:hAnsi="Arial" w:cs="Arial"/>
-          <w:i/>
-          <w:iCs/>
-          <w:sz w:val="24"/>
-          <w:szCs w:val="14"/>
-          <w:lang w:eastAsia="fr-FR"/>
-        </w:rPr>
-        <w:t>annexes:</w:t>
-      </w:r>
-      <w:proofErr w:type="gramEnd"/>
+        <w:t xml:space="preserve"> complet avec toutes ses annexes:</w:t>
+      </w:r>
     </w:p>
     <w:p>
       <w:pPr>
@@ -4877,7 +4864,6 @@
           <w:lang w:eastAsia="fr-FR"/>
         </w:rPr>
       </w:pPr>
-      <w:proofErr w:type="gramStart"/>
       <w:r>
         <w:rPr>
           <w:rFonts w:ascii="Arial" w:hAnsi="Arial" w:cs="Arial"/>
@@ -4898,43 +4884,7 @@
           <w:szCs w:val="14"/>
           <w:lang w:eastAsia="fr-FR"/>
         </w:rPr>
-        <w:t>ultimédia:</w:t>
-      </w:r>
-      <w:proofErr w:type="gramEnd"/>
-      <w:r>
-        <w:rPr>
-          <w:rFonts w:ascii="Arial" w:hAnsi="Arial" w:cs="Arial"/>
-          <w:i/>
-          <w:iCs/>
-          <w:sz w:val="24"/>
-          <w:szCs w:val="14"/>
-          <w:lang w:eastAsia="fr-FR"/>
-        </w:rPr>
-        <w:t xml:space="preserve"> carte de site, maquettes papier, story </w:t>
-      </w:r>
-      <w:proofErr w:type="spellStart"/>
-      <w:r>
-        <w:rPr>
-          <w:rFonts w:ascii="Arial" w:hAnsi="Arial" w:cs="Arial"/>
-          <w:i/>
-          <w:iCs/>
-          <w:sz w:val="24"/>
-          <w:szCs w:val="14"/>
-          <w:lang w:eastAsia="fr-FR"/>
-        </w:rPr>
-        <w:t>board</w:t>
-      </w:r>
-      <w:proofErr w:type="spellEnd"/>
-      <w:r>
-        <w:rPr>
-          <w:rFonts w:ascii="Arial" w:hAnsi="Arial" w:cs="Arial"/>
-          <w:i/>
-          <w:iCs/>
-          <w:sz w:val="24"/>
-          <w:szCs w:val="14"/>
-          <w:lang w:eastAsia="fr-FR"/>
-        </w:rPr>
-        <w:t xml:space="preserve"> préliminaire, …</w:t>
+        <w:t>ultimédia: carte de site, maquettes papier, story board préliminaire, …</w:t>
       </w:r>
     </w:p>
     <w:p>
@@ -4974,31 +4924,7 @@
           <w:szCs w:val="14"/>
           <w:lang w:eastAsia="fr-FR"/>
         </w:rPr>
-        <w:t xml:space="preserve">ases de </w:t>
-      </w:r>
-      <w:proofErr w:type="gramStart"/>
-      <w:r>
-        <w:rPr>
-          <w:rFonts w:ascii="Arial" w:hAnsi="Arial" w:cs="Arial"/>
-          <w:i/>
-          <w:iCs/>
-          <w:sz w:val="24"/>
-          <w:szCs w:val="14"/>
-          <w:lang w:eastAsia="fr-FR"/>
-        </w:rPr>
-        <w:t>données:</w:t>
-      </w:r>
-      <w:proofErr w:type="gramEnd"/>
-      <w:r>
-        <w:rPr>
-          <w:rFonts w:ascii="Arial" w:hAnsi="Arial" w:cs="Arial"/>
-          <w:i/>
-          <w:iCs/>
-          <w:sz w:val="24"/>
-          <w:szCs w:val="14"/>
-          <w:lang w:eastAsia="fr-FR"/>
-        </w:rPr>
-        <w:t xml:space="preserve"> interfaces graphiques, modèle conceptuel</w:t>
+        <w:t>ases de données: interfaces graphiques, modèle conceptuel</w:t>
       </w:r>
       <w:r>
         <w:rPr>
@@ -5029,7 +4955,6 @@
           <w:lang w:eastAsia="fr-FR"/>
         </w:rPr>
       </w:pPr>
-      <w:proofErr w:type="gramStart"/>
       <w:r>
         <w:rPr>
           <w:rFonts w:ascii="Arial" w:hAnsi="Arial" w:cs="Arial"/>
@@ -5050,19 +4975,7 @@
           <w:szCs w:val="14"/>
           <w:lang w:eastAsia="fr-FR"/>
         </w:rPr>
-        <w:t>rogrammation:</w:t>
-      </w:r>
-      <w:proofErr w:type="gramEnd"/>
-      <w:r>
-        <w:rPr>
-          <w:rFonts w:ascii="Arial" w:hAnsi="Arial" w:cs="Arial"/>
-          <w:i/>
-          <w:iCs/>
-          <w:sz w:val="24"/>
-          <w:szCs w:val="14"/>
-          <w:lang w:eastAsia="fr-FR"/>
-        </w:rPr>
-        <w:t xml:space="preserve"> interfaces graphiques, maquettes, analyse fonctionnelle…</w:t>
+        <w:t>rogrammation: interfaces graphiques, maquettes, analyse fonctionnelle…</w:t>
       </w:r>
     </w:p>
     <w:p>
@@ -5368,14 +5281,12 @@
       <w:r>
         <w:t>"</w:t>
       </w:r>
-      <w:proofErr w:type="spellStart"/>
       <w:r>
         <w:rPr>
           <w:rFonts w:cs="Arial"/>
         </w:rPr>
         <w:t>merged</w:t>
       </w:r>
-      <w:proofErr w:type="spellEnd"/>
       <w:r>
         <w:t>"</w:t>
       </w:r>
@@ -6046,29 +5957,7 @@
                 <w:color w:val="70AD47" w:themeColor="accent6"/>
                 <w:szCs w:val="24"/>
               </w:rPr>
-              <w:t xml:space="preserve">L’utilisateur est créé dans la bonne </w:t>
-            </w:r>
-            <w:proofErr w:type="gramStart"/>
-            <w:r>
-              <w:rPr>
-                <w:rFonts w:cs="Arial"/>
-                <w:b w:val="0"/>
-                <w:bCs w:val="0"/>
-                <w:color w:val="70AD47" w:themeColor="accent6"/>
-                <w:szCs w:val="24"/>
-              </w:rPr>
-              <w:t>OU</w:t>
-            </w:r>
-            <w:proofErr w:type="gramEnd"/>
-            <w:r>
-              <w:rPr>
-                <w:rFonts w:cs="Arial"/>
-                <w:b w:val="0"/>
-                <w:bCs w:val="0"/>
-                <w:color w:val="70AD47" w:themeColor="accent6"/>
-                <w:szCs w:val="24"/>
-              </w:rPr>
-              <w:t>.</w:t>
+              <w:t>L’utilisateur est créé dans la bonne OU.</w:t>
             </w:r>
           </w:p>
         </w:tc>
@@ -6858,27 +6747,7 @@
           <w:iCs/>
           <w:szCs w:val="14"/>
         </w:rPr>
-        <w:t xml:space="preserve">Décrire la stratégie globale de </w:t>
-      </w:r>
-      <w:proofErr w:type="gramStart"/>
-      <w:r>
-        <w:rPr>
-          <w:rFonts w:cs="Arial"/>
-          <w:i/>
-          <w:iCs/>
-          <w:szCs w:val="14"/>
-        </w:rPr>
-        <w:t>test:</w:t>
-      </w:r>
-      <w:proofErr w:type="gramEnd"/>
-      <w:r>
-        <w:rPr>
-          <w:rFonts w:cs="Arial"/>
-          <w:i/>
-          <w:iCs/>
-          <w:szCs w:val="14"/>
-        </w:rPr>
-        <w:t xml:space="preserve"> </w:t>
+        <w:t xml:space="preserve">Décrire la stratégie globale de test: </w:t>
       </w:r>
     </w:p>
     <w:p>
@@ -6913,7 +6782,6 @@
           <w:szCs w:val="14"/>
         </w:rPr>
       </w:pPr>
-      <w:proofErr w:type="gramStart"/>
       <w:r>
         <w:rPr>
           <w:rFonts w:cs="Arial"/>
@@ -6930,17 +6798,7 @@
           <w:iCs/>
           <w:szCs w:val="14"/>
         </w:rPr>
-        <w:t>ypes</w:t>
-      </w:r>
-      <w:proofErr w:type="gramEnd"/>
-      <w:r>
-        <w:rPr>
-          <w:rFonts w:cs="Arial"/>
-          <w:i/>
-          <w:iCs/>
-          <w:szCs w:val="14"/>
-        </w:rPr>
-        <w:t xml:space="preserve"> de des tests et ordre dans lequel ils seront effectués.</w:t>
+        <w:t>ypes de des tests et ordre dans lequel ils seront effectués.</w:t>
       </w:r>
     </w:p>
     <w:p>
@@ -6962,7 +6820,6 @@
           <w:szCs w:val="14"/>
         </w:rPr>
       </w:pPr>
-      <w:proofErr w:type="gramStart"/>
       <w:r>
         <w:rPr>
           <w:rFonts w:cs="Arial"/>
@@ -6979,17 +6836,7 @@
           <w:iCs/>
           <w:szCs w:val="14"/>
         </w:rPr>
-        <w:t>es</w:t>
-      </w:r>
-      <w:proofErr w:type="gramEnd"/>
-      <w:r>
-        <w:rPr>
-          <w:rFonts w:cs="Arial"/>
-          <w:i/>
-          <w:iCs/>
-          <w:szCs w:val="14"/>
-        </w:rPr>
-        <w:t xml:space="preserve"> moyens à mettre en œuvre</w:t>
+        <w:t>es moyens à mettre en œuvre</w:t>
       </w:r>
       <w:r>
         <w:rPr>
@@ -7020,7 +6867,6 @@
           <w:szCs w:val="14"/>
         </w:rPr>
       </w:pPr>
-      <w:proofErr w:type="gramStart"/>
       <w:r>
         <w:rPr>
           <w:rFonts w:cs="Arial"/>
@@ -7037,17 +6883,7 @@
           <w:iCs/>
           <w:szCs w:val="14"/>
         </w:rPr>
-        <w:t>ouverture</w:t>
-      </w:r>
-      <w:proofErr w:type="gramEnd"/>
-      <w:r>
-        <w:rPr>
-          <w:rFonts w:cs="Arial"/>
-          <w:i/>
-          <w:iCs/>
-          <w:szCs w:val="14"/>
-        </w:rPr>
-        <w:t xml:space="preserve"> des tests (tests exhaustifs ou non, si non, pourquoi ?)</w:t>
+        <w:t>ouverture des tests (tests exhaustifs ou non, si non, pourquoi ?)</w:t>
       </w:r>
       <w:r>
         <w:rPr>
@@ -7078,7 +6914,6 @@
           <w:szCs w:val="14"/>
         </w:rPr>
       </w:pPr>
-      <w:proofErr w:type="gramStart"/>
       <w:r>
         <w:rPr>
           <w:rFonts w:cs="Arial"/>
@@ -7095,17 +6930,7 @@
           <w:iCs/>
           <w:szCs w:val="14"/>
         </w:rPr>
-        <w:t>onnées</w:t>
-      </w:r>
-      <w:proofErr w:type="gramEnd"/>
-      <w:r>
-        <w:rPr>
-          <w:rFonts w:cs="Arial"/>
-          <w:i/>
-          <w:iCs/>
-          <w:szCs w:val="14"/>
-        </w:rPr>
-        <w:t xml:space="preserve"> de test à prévoir (données réelles ?)</w:t>
+        <w:t>onnées de test à prévoir (données réelles ?)</w:t>
       </w:r>
       <w:r>
         <w:rPr>
@@ -7136,7 +6961,6 @@
           <w:szCs w:val="14"/>
         </w:rPr>
       </w:pPr>
-      <w:proofErr w:type="gramStart"/>
       <w:r>
         <w:rPr>
           <w:rFonts w:cs="Arial"/>
@@ -7144,17 +6968,7 @@
           <w:iCs/>
           <w:szCs w:val="14"/>
         </w:rPr>
-        <w:t>les</w:t>
-      </w:r>
-      <w:proofErr w:type="gramEnd"/>
-      <w:r>
-        <w:rPr>
-          <w:rFonts w:cs="Arial"/>
-          <w:i/>
-          <w:iCs/>
-          <w:szCs w:val="14"/>
-        </w:rPr>
-        <w:t xml:space="preserve"> testeurs extérieurs éventuels.</w:t>
+        <w:t>les testeurs extérieurs éventuels.</w:t>
       </w:r>
     </w:p>
     <w:p>
@@ -7242,23 +7056,13 @@
           <w:sz w:val="24"/>
         </w:rPr>
       </w:pPr>
-      <w:proofErr w:type="gramStart"/>
       <w:r>
         <w:rPr>
           <w:rFonts w:ascii="Arial" w:hAnsi="Arial" w:cs="Arial"/>
           <w:i/>
           <w:sz w:val="24"/>
         </w:rPr>
-        <w:t>risques</w:t>
-      </w:r>
-      <w:proofErr w:type="gramEnd"/>
-      <w:r>
-        <w:rPr>
-          <w:rFonts w:ascii="Arial" w:hAnsi="Arial" w:cs="Arial"/>
-          <w:i/>
-          <w:sz w:val="24"/>
-        </w:rPr>
-        <w:t xml:space="preserve"> techniques (complexité, manque de compétences, …)</w:t>
+        <w:t>risques techniques (complexité, manque de compétences, …)</w:t>
       </w:r>
       <w:r>
         <w:rPr>
@@ -7306,25 +7110,7 @@
           <w:i/>
           <w:sz w:val="24"/>
         </w:rPr>
-        <w:t xml:space="preserve">Décrire aussi quelles solutions </w:t>
-      </w:r>
-      <w:proofErr w:type="gramStart"/>
-      <w:r>
-        <w:rPr>
-          <w:rFonts w:ascii="Arial" w:hAnsi="Arial" w:cs="Arial"/>
-          <w:i/>
-          <w:sz w:val="24"/>
-        </w:rPr>
-        <w:t>ont</w:t>
-      </w:r>
-      <w:proofErr w:type="gramEnd"/>
-      <w:r>
-        <w:rPr>
-          <w:rFonts w:ascii="Arial" w:hAnsi="Arial" w:cs="Arial"/>
-          <w:i/>
-          <w:sz w:val="24"/>
-        </w:rPr>
-        <w:t xml:space="preserve"> été appliquées pour réduire les risques (priorités, formation, actions, …)</w:t>
+        <w:t>Décrire aussi quelles solutions ont été appliquées pour réduire les risques (priorités, formation, actions, …)</w:t>
       </w:r>
       <w:r>
         <w:rPr>
@@ -7447,7 +7233,6 @@
           <w:lang w:eastAsia="fr-FR"/>
         </w:rPr>
       </w:pPr>
-      <w:proofErr w:type="gramStart"/>
       <w:r>
         <w:rPr>
           <w:rFonts w:ascii="Arial" w:hAnsi="Arial" w:cs="Arial"/>
@@ -7457,19 +7242,7 @@
           <w:szCs w:val="14"/>
           <w:lang w:eastAsia="fr-FR"/>
         </w:rPr>
-        <w:t>planning</w:t>
-      </w:r>
-      <w:proofErr w:type="gramEnd"/>
-      <w:r>
-        <w:rPr>
-          <w:rFonts w:ascii="Arial" w:hAnsi="Arial" w:cs="Arial"/>
-          <w:i/>
-          <w:iCs/>
-          <w:sz w:val="24"/>
-          <w:szCs w:val="14"/>
-          <w:lang w:eastAsia="fr-FR"/>
-        </w:rPr>
-        <w:t xml:space="preserve"> indiquant les dates de début et de fin du projet ainsi que le découpage connu des diverses phases. </w:t>
+        <w:t xml:space="preserve">planning indiquant les dates de début et de fin du projet ainsi que le découpage connu des diverses phases. </w:t>
       </w:r>
     </w:p>
     <w:p>
@@ -7489,7 +7262,6 @@
           <w:lang w:eastAsia="fr-FR"/>
         </w:rPr>
       </w:pPr>
-      <w:proofErr w:type="gramStart"/>
       <w:r>
         <w:rPr>
           <w:rFonts w:ascii="Arial" w:hAnsi="Arial" w:cs="Arial"/>
@@ -7499,19 +7271,7 @@
           <w:szCs w:val="14"/>
           <w:lang w:eastAsia="fr-FR"/>
         </w:rPr>
-        <w:t>partage</w:t>
-      </w:r>
-      <w:proofErr w:type="gramEnd"/>
-      <w:r>
-        <w:rPr>
-          <w:rFonts w:ascii="Arial" w:hAnsi="Arial" w:cs="Arial"/>
-          <w:i/>
-          <w:iCs/>
-          <w:sz w:val="24"/>
-          <w:szCs w:val="14"/>
-          <w:lang w:eastAsia="fr-FR"/>
-        </w:rPr>
-        <w:t xml:space="preserve"> des tâches en cas de travail à plusieurs.</w:t>
+        <w:t>partage des tâches en cas de travail à plusieurs.</w:t>
       </w:r>
     </w:p>
     <w:p>
@@ -8668,18 +8428,8 @@
           <w:i/>
           <w:sz w:val="24"/>
         </w:rPr>
-        <w:t xml:space="preserve">Fournir tous les document de </w:t>
-      </w:r>
-      <w:proofErr w:type="gramStart"/>
-      <w:r>
-        <w:rPr>
-          <w:rFonts w:ascii="Arial" w:hAnsi="Arial" w:cs="Arial"/>
-          <w:i/>
-          <w:sz w:val="24"/>
-        </w:rPr>
-        <w:t>conception:</w:t>
-      </w:r>
-      <w:proofErr w:type="gramEnd"/>
+        <w:t>Fournir tous les document de conception:</w:t>
+      </w:r>
     </w:p>
     <w:p>
       <w:pPr>
@@ -8711,23 +8461,13 @@
           <w:sz w:val="24"/>
         </w:rPr>
       </w:pPr>
-      <w:proofErr w:type="gramStart"/>
       <w:r>
         <w:rPr>
           <w:rFonts w:ascii="Arial" w:hAnsi="Arial" w:cs="Arial"/>
           <w:i/>
           <w:sz w:val="24"/>
         </w:rPr>
-        <w:t>le</w:t>
-      </w:r>
-      <w:proofErr w:type="gramEnd"/>
-      <w:r>
-        <w:rPr>
-          <w:rFonts w:ascii="Arial" w:hAnsi="Arial" w:cs="Arial"/>
-          <w:i/>
-          <w:sz w:val="24"/>
-        </w:rPr>
-        <w:t xml:space="preserve"> choix du matériel HW</w:t>
+        <w:t>le choix du matériel HW</w:t>
       </w:r>
     </w:p>
     <w:p>
@@ -8744,23 +8484,13 @@
           <w:sz w:val="24"/>
         </w:rPr>
       </w:pPr>
-      <w:proofErr w:type="gramStart"/>
       <w:r>
         <w:rPr>
           <w:rFonts w:ascii="Arial" w:hAnsi="Arial" w:cs="Arial"/>
           <w:i/>
           <w:sz w:val="24"/>
         </w:rPr>
-        <w:t>le</w:t>
-      </w:r>
-      <w:proofErr w:type="gramEnd"/>
-      <w:r>
-        <w:rPr>
-          <w:rFonts w:ascii="Arial" w:hAnsi="Arial" w:cs="Arial"/>
-          <w:i/>
-          <w:sz w:val="24"/>
-        </w:rPr>
-        <w:t xml:space="preserve"> choix des systèmes d'exploitation pour la réalisation </w:t>
+        <w:t xml:space="preserve">le choix des systèmes d'exploitation pour la réalisation </w:t>
       </w:r>
       <w:r>
         <w:rPr>
@@ -8794,23 +8524,13 @@
           <w:sz w:val="24"/>
         </w:rPr>
       </w:pPr>
-      <w:proofErr w:type="gramStart"/>
       <w:r>
         <w:rPr>
           <w:rFonts w:ascii="Arial" w:hAnsi="Arial" w:cs="Arial"/>
           <w:i/>
           <w:sz w:val="24"/>
         </w:rPr>
-        <w:t>le</w:t>
-      </w:r>
-      <w:proofErr w:type="gramEnd"/>
-      <w:r>
-        <w:rPr>
-          <w:rFonts w:ascii="Arial" w:hAnsi="Arial" w:cs="Arial"/>
-          <w:i/>
-          <w:sz w:val="24"/>
-        </w:rPr>
-        <w:t xml:space="preserve"> choix des outils logiciels pour la réalisation </w:t>
+        <w:t xml:space="preserve">le choix des outils logiciels pour la réalisation </w:t>
       </w:r>
       <w:r>
         <w:rPr>
@@ -8844,23 +8564,13 @@
           <w:sz w:val="24"/>
         </w:rPr>
       </w:pPr>
-      <w:proofErr w:type="gramStart"/>
       <w:r>
         <w:rPr>
           <w:rFonts w:ascii="Arial" w:hAnsi="Arial" w:cs="Arial"/>
           <w:i/>
           <w:sz w:val="24"/>
         </w:rPr>
-        <w:t>site</w:t>
-      </w:r>
-      <w:proofErr w:type="gramEnd"/>
-      <w:r>
-        <w:rPr>
-          <w:rFonts w:ascii="Arial" w:hAnsi="Arial" w:cs="Arial"/>
-          <w:i/>
-          <w:sz w:val="24"/>
-        </w:rPr>
-        <w:t xml:space="preserve"> web: </w:t>
+        <w:t xml:space="preserve">site web: </w:t>
       </w:r>
       <w:r>
         <w:rPr>
@@ -8885,23 +8595,13 @@
           <w:sz w:val="24"/>
         </w:rPr>
       </w:pPr>
-      <w:proofErr w:type="gramStart"/>
       <w:r>
         <w:rPr>
           <w:rFonts w:ascii="Arial" w:hAnsi="Arial" w:cs="Arial"/>
           <w:i/>
           <w:sz w:val="24"/>
         </w:rPr>
-        <w:t>bases</w:t>
-      </w:r>
-      <w:proofErr w:type="gramEnd"/>
-      <w:r>
-        <w:rPr>
-          <w:rFonts w:ascii="Arial" w:hAnsi="Arial" w:cs="Arial"/>
-          <w:i/>
-          <w:sz w:val="24"/>
-        </w:rPr>
-        <w:t xml:space="preserve"> de données: décrire le modèle relationnel, le contenu détaillé des tables (caractéristiques de chaque champs) et les requêtes.</w:t>
+        <w:t>bases de données: décrire le modèle relationnel, le contenu détaillé des tables (caractéristiques de chaque champs) et les requêtes.</w:t>
       </w:r>
     </w:p>
     <w:p>
@@ -8918,23 +8618,21 @@
           <w:sz w:val="24"/>
         </w:rPr>
       </w:pPr>
-      <w:proofErr w:type="gramStart"/>
       <w:r>
         <w:rPr>
           <w:rFonts w:ascii="Arial" w:hAnsi="Arial" w:cs="Arial"/>
           <w:i/>
           <w:sz w:val="24"/>
         </w:rPr>
-        <w:t>programmation</w:t>
-      </w:r>
-      <w:proofErr w:type="gramEnd"/>
+        <w:t>programmation et scripts: organigramme, architecture du programme, découpage modulaire, entrées-sorties des modules, pseudo-code</w:t>
+      </w:r>
       <w:r>
         <w:rPr>
           <w:rFonts w:ascii="Arial" w:hAnsi="Arial" w:cs="Arial"/>
           <w:i/>
           <w:sz w:val="24"/>
         </w:rPr>
-        <w:t xml:space="preserve"> et scripts: organigramme, architecture du programme, découpage modulaire, entrées-sorties des modules, pseudo-code</w:t>
+        <w:t xml:space="preserve"> </w:t>
       </w:r>
       <w:r>
         <w:rPr>
@@ -8942,6 +8640,14 @@
           <w:i/>
           <w:sz w:val="24"/>
         </w:rPr>
+        <w:t>/</w:t>
+      </w:r>
+      <w:r>
+        <w:rPr>
+          <w:rFonts w:ascii="Arial" w:hAnsi="Arial" w:cs="Arial"/>
+          <w:i/>
+          <w:sz w:val="24"/>
+        </w:rPr>
         <w:t xml:space="preserve"> </w:t>
       </w:r>
       <w:r>
@@ -8950,33 +8656,7 @@
           <w:i/>
           <w:sz w:val="24"/>
         </w:rPr>
-        <w:t>/</w:t>
-      </w:r>
-      <w:r>
-        <w:rPr>
-          <w:rFonts w:ascii="Arial" w:hAnsi="Arial" w:cs="Arial"/>
-          <w:i/>
-          <w:sz w:val="24"/>
-        </w:rPr>
-        <w:t xml:space="preserve"> </w:t>
-      </w:r>
-      <w:proofErr w:type="spellStart"/>
-      <w:r>
-        <w:rPr>
-          <w:rFonts w:ascii="Arial" w:hAnsi="Arial" w:cs="Arial"/>
-          <w:i/>
-          <w:sz w:val="24"/>
-        </w:rPr>
-        <w:t>structogramme</w:t>
-      </w:r>
-      <w:proofErr w:type="spellEnd"/>
-      <w:r>
-        <w:rPr>
-          <w:rFonts w:ascii="Arial" w:hAnsi="Arial" w:cs="Arial"/>
-          <w:i/>
-          <w:sz w:val="24"/>
-        </w:rPr>
-        <w:t>…</w:t>
+        <w:t>structogramme…</w:t>
       </w:r>
     </w:p>
     <w:p>
@@ -9478,13 +9158,8 @@
       <w:r>
         <w:t>"</w:t>
       </w:r>
-      <w:proofErr w:type="spellStart"/>
-      <w:r>
-        <w:t>Lower</w:t>
-      </w:r>
-      <w:proofErr w:type="spellEnd"/>
-      <w:r>
-        <w:t xml:space="preserve"> Camel Case</w:t>
+      <w:r>
+        <w:t>Lower Camel Case</w:t>
       </w:r>
       <w:r>
         <w:t>"</w:t>
@@ -9614,13 +9289,8 @@
       <w:r>
         <w:t>"</w:t>
       </w:r>
-      <w:proofErr w:type="spellStart"/>
-      <w:r>
-        <w:t>Upper</w:t>
-      </w:r>
-      <w:proofErr w:type="spellEnd"/>
-      <w:r>
-        <w:t xml:space="preserve"> Camel Case</w:t>
+      <w:r>
+        <w:t>Upper Camel Case</w:t>
       </w:r>
       <w:r>
         <w:t>"</w:t>
@@ -10598,23 +10268,7 @@
           <w:rFonts w:cs="Arial"/>
           <w:highlight w:val="yellow"/>
         </w:rPr>
-        <w:t>Explication des 2-3 scripts intéressants (</w:t>
-      </w:r>
-      <w:proofErr w:type="spellStart"/>
-      <w:r>
-        <w:rPr>
-          <w:rFonts w:cs="Arial"/>
-          <w:highlight w:val="yellow"/>
-        </w:rPr>
-        <w:t>Remove-Diacritics</w:t>
-      </w:r>
-      <w:proofErr w:type="spellEnd"/>
-      <w:r>
-        <w:rPr>
-          <w:rFonts w:cs="Arial"/>
-          <w:highlight w:val="yellow"/>
-        </w:rPr>
-        <w:t>, …)</w:t>
+        <w:t>Explication des 2-3 scripts intéressants (Remove-Diacritics, …)</w:t>
       </w:r>
     </w:p>
     <w:p>
@@ -12226,14 +11880,12 @@
           <w:szCs w:val="14"/>
         </w:rPr>
       </w:pPr>
-      <w:proofErr w:type="spellStart"/>
       <w:r>
         <w:rPr>
           <w:rFonts w:cs="Arial"/>
         </w:rPr>
         <w:t>Merged</w:t>
       </w:r>
-      <w:proofErr w:type="spellEnd"/>
     </w:p>
     <w:p>
       <w:pPr>
@@ -13320,7 +12972,7 @@
             <w:rPr>
               <w:noProof/>
             </w:rPr>
-            <w:t>24 mai 2023 16:05</w:t>
+            <w:t>26 mai 2023 16:05</w:t>
           </w:r>
           <w:r>
             <w:rPr>
@@ -13354,7 +13006,7 @@
                 <w:noProof/>
                 <w:szCs w:val="16"/>
               </w:rPr>
-              <w:t>366</w:t>
+              <w:t>373</w:t>
             </w:r>
           </w:fldSimple>
           <w:r>
@@ -13373,7 +13025,7 @@
             <w:rPr>
               <w:noProof/>
             </w:rPr>
-            <w:t>24 mai 2023 04:21</w:t>
+            <w:t>25 mai 2023 01:17</w:t>
           </w:r>
           <w:r>
             <w:fldChar w:fldCharType="end"/>
@@ -17314,6 +16966,15 @@
 </file>
 
 <file path=customXml/item1.xml><?xml version="1.0" encoding="utf-8"?>
+<?mso-contentType ?>
+<FormTemplates xmlns="http://schemas.microsoft.com/sharepoint/v3/contenttype/forms">
+  <Display>DocumentLibraryForm</Display>
+  <Edit>DocumentLibraryForm</Edit>
+  <New>DocumentLibraryForm</New>
+</FormTemplates>
+</file>
+
+<file path=customXml/item2.xml><?xml version="1.0" encoding="utf-8"?>
 <ct:contentTypeSchema xmlns:ct="http://schemas.microsoft.com/office/2006/metadata/contentType" xmlns:ma="http://schemas.microsoft.com/office/2006/metadata/properties/metaAttributes" ct:_="" ma:_="" ma:contentTypeName="Document" ma:contentTypeID="0x0101001ABD9BFFC9E543439C53A2705AE306EF" ma:contentTypeVersion="17" ma:contentTypeDescription="Crée un document." ma:contentTypeScope="" ma:versionID="40bf3fcd3ec008165df3c5e2192c9b61">
   <xsd:schema xmlns:xsd="http://www.w3.org/2001/XMLSchema" xmlns:xs="http://www.w3.org/2001/XMLSchema" xmlns:p="http://schemas.microsoft.com/office/2006/metadata/properties" xmlns:ns2="bf2f2df3-a963-4452-b0e7-67dabc627c35" xmlns:ns3="http://schemas.microsoft.com/sharepoint/v4" xmlns:ns4="f7d9f5a6-831d-4621-8c77-cbcaf993e406" targetNamespace="http://schemas.microsoft.com/office/2006/metadata/properties" ma:root="true" ma:fieldsID="25069cb2525d2f72d231b92cb04b314b" ns2:_="" ns3:_="" ns4:_="">
     <xsd:import namespace="bf2f2df3-a963-4452-b0e7-67dabc627c35"/>
@@ -17567,20 +17228,19 @@
 </ct:contentTypeSchema>
 </file>
 
-<file path=customXml/item2.xml><?xml version="1.0" encoding="utf-8"?>
-<?mso-contentType ?>
-<FormTemplates xmlns="http://schemas.microsoft.com/sharepoint/v3/contenttype/forms">
-  <Display>DocumentLibraryForm</Display>
-  <Edit>DocumentLibraryForm</Edit>
-  <New>DocumentLibraryForm</New>
-</FormTemplates>
-</file>
-
 <file path=customXml/item3.xml><?xml version="1.0" encoding="utf-8"?>
 <b:Sources xmlns:b="http://schemas.openxmlformats.org/officeDocument/2006/bibliography" xmlns="http://schemas.openxmlformats.org/officeDocument/2006/bibliography" SelectedStyle="\APASixthEditionOfficeOnline.xsl" StyleName="APA" Version="6"/>
 </file>
 
 <file path=customXml/itemProps1.xml><?xml version="1.0" encoding="utf-8"?>
+<ds:datastoreItem xmlns:ds="http://schemas.openxmlformats.org/officeDocument/2006/customXml" ds:itemID="{1DADA05A-DA17-4CB0-90B5-C889667DD54A}">
+  <ds:schemaRefs>
+    <ds:schemaRef ds:uri="http://schemas.microsoft.com/sharepoint/v3/contenttype/forms"/>
+  </ds:schemaRefs>
+</ds:datastoreItem>
+</file>
+
+<file path=customXml/itemProps2.xml><?xml version="1.0" encoding="utf-8"?>
 <ds:datastoreItem xmlns:ds="http://schemas.openxmlformats.org/officeDocument/2006/customXml" ds:itemID="{1F761813-8F01-43DF-A2D0-EBF73F92FCAC}">
   <ds:schemaRefs>
     <ds:schemaRef ds:uri="http://schemas.microsoft.com/office/2006/metadata/contentType"/>
@@ -17600,14 +17260,6 @@
 </ds:datastoreItem>
 </file>
 
-<file path=customXml/itemProps2.xml><?xml version="1.0" encoding="utf-8"?>
-<ds:datastoreItem xmlns:ds="http://schemas.openxmlformats.org/officeDocument/2006/customXml" ds:itemID="{1DADA05A-DA17-4CB0-90B5-C889667DD54A}">
-  <ds:schemaRefs>
-    <ds:schemaRef ds:uri="http://schemas.microsoft.com/sharepoint/v3/contenttype/forms"/>
-  </ds:schemaRefs>
-</ds:datastoreItem>
-</file>
-
 <file path=customXml/itemProps3.xml><?xml version="1.0" encoding="utf-8"?>
 <ds:datastoreItem xmlns:ds="http://schemas.openxmlformats.org/officeDocument/2006/customXml" ds:itemID="{1D8B2CCF-152B-44C0-B9DD-D06ECFCA4F9A}">
   <ds:schemaRefs>

</xml_diff>